<commit_message>
Upgrade for model v2.1.3
</commit_message>
<xml_diff>
--- a/SOP for Simulation Model Continuous Mode.docx
+++ b/SOP for Simulation Model Continuous Mode.docx
@@ -64,8 +64,6 @@
           <w:szCs w:val="40"/>
         </w:rPr>
       </w:pPr>
-      <w:bookmarkStart w:id="0" w:name="_GoBack"/>
-      <w:bookmarkEnd w:id="0"/>
     </w:p>
     <w:p>
       <w:pPr>
@@ -347,6 +345,50 @@
           </w:p>
         </w:tc>
       </w:tr>
+      <w:tr>
+        <w:tc>
+          <w:tcPr>
+            <w:cnfStyle w:val="001000000000" w:firstRow="0" w:lastRow="0" w:firstColumn="1" w:lastColumn="0" w:oddVBand="0" w:evenVBand="0" w:oddHBand="0" w:evenHBand="0" w:firstRowFirstColumn="0" w:firstRowLastColumn="0" w:lastRowFirstColumn="0" w:lastRowLastColumn="0"/>
+            <w:tcW w:w="1073" w:type="dxa"/>
+          </w:tcPr>
+          <w:p>
+            <w:r>
+              <w:t>2.1.3</w:t>
+            </w:r>
+          </w:p>
+        </w:tc>
+        <w:tc>
+          <w:tcPr>
+            <w:tcW w:w="1442" w:type="dxa"/>
+          </w:tcPr>
+          <w:p>
+            <w:pPr>
+              <w:cnfStyle w:val="000000000000" w:firstRow="0" w:lastRow="0" w:firstColumn="0" w:lastColumn="0" w:oddVBand="0" w:evenVBand="0" w:oddHBand="0" w:evenHBand="0" w:firstRowFirstColumn="0" w:firstRowLastColumn="0" w:lastRowFirstColumn="0" w:lastRowLastColumn="0"/>
+            </w:pPr>
+            <w:r>
+              <w:t>5/10/2019</w:t>
+            </w:r>
+          </w:p>
+        </w:tc>
+        <w:tc>
+          <w:tcPr>
+            <w:tcW w:w="6835" w:type="dxa"/>
+          </w:tcPr>
+          <w:p>
+            <w:pPr>
+              <w:pStyle w:val="ListParagraph"/>
+              <w:numPr>
+                <w:ilvl w:val="0"/>
+                <w:numId w:val="4"/>
+              </w:numPr>
+              <w:cnfStyle w:val="000000000000" w:firstRow="0" w:lastRow="0" w:firstColumn="0" w:lastColumn="0" w:oddVBand="0" w:evenVBand="0" w:oddHBand="0" w:evenHBand="0" w:firstRowFirstColumn="0" w:firstRowLastColumn="0" w:lastRowFirstColumn="0" w:lastRowLastColumn="0"/>
+            </w:pPr>
+            <w:r>
+              <w:t>Assay module contains a binomial procedure for enrichment</w:t>
+            </w:r>
+          </w:p>
+        </w:tc>
+      </w:tr>
     </w:tbl>
     <w:p>
       <w:pPr>
@@ -365,6 +407,35 @@
       </w:r>
       <w:r>
         <w:t xml:space="preserve"> as an example. </w:t>
+      </w:r>
+      <w:r>
+        <w:t>If you want other versions, just look up the table “Stable Versions”</w:t>
+      </w:r>
+      <w:r>
+        <w:t xml:space="preserve"> and</w:t>
+      </w:r>
+      <w:r>
+        <w:t xml:space="preserve"> find the corresponding date.</w:t>
+      </w:r>
+      <w:r>
+        <w:t xml:space="preserve"> Then just follow the instruction below, except for step 2.2 where you </w:t>
+      </w:r>
+      <w:proofErr w:type="gramStart"/>
+      <w:r>
+        <w:t>have</w:t>
+      </w:r>
+      <w:r>
+        <w:t xml:space="preserve"> to</w:t>
+      </w:r>
+      <w:proofErr w:type="gramEnd"/>
+      <w:r>
+        <w:t xml:space="preserve"> use the date you </w:t>
+      </w:r>
+      <w:r>
+        <w:t>chose</w:t>
+      </w:r>
+      <w:r>
+        <w:t>.</w:t>
       </w:r>
     </w:p>
     <w:p>
@@ -575,6 +646,7 @@
         </w:numPr>
       </w:pPr>
       <w:r>
+        <w:lastRenderedPageBreak/>
         <w:t xml:space="preserve">Find the commits made on May 9, 2019 from the </w:t>
       </w:r>
       <w:r>
@@ -595,7 +667,6 @@
         <w:rPr>
           <w:noProof/>
         </w:rPr>
-        <w:lastRenderedPageBreak/>
         <mc:AlternateContent>
           <mc:Choice Requires="wps">
             <w:drawing>
@@ -1164,6 +1235,7 @@
         <w:pStyle w:val="Heading1"/>
       </w:pPr>
       <w:r>
+        <w:lastRenderedPageBreak/>
         <w:t>Installation</w:t>
       </w:r>
     </w:p>
@@ -1188,7 +1260,6 @@
         </w:numPr>
       </w:pPr>
       <w:r>
-        <w:lastRenderedPageBreak/>
         <w:t>Install R first, then R Studio</w:t>
       </w:r>
     </w:p>
@@ -1539,7 +1610,13 @@
         <w:t>ersion</w:t>
       </w:r>
       <w:r>
-        <w:t xml:space="preserve"> 2.1.1.</w:t>
+        <w:t xml:space="preserve"> 2.1.</w:t>
+      </w:r>
+      <w:r>
+        <w:t>3</w:t>
+      </w:r>
+      <w:r>
+        <w:t>.</w:t>
       </w:r>
       <w:r>
         <w:t xml:space="preserve"> </w:t>
@@ -1564,16 +1641,11 @@
     </w:p>
     <w:p>
       <w:r>
-        <w:rPr>
-          <w:rFonts w:ascii="Calibri" w:hAnsi="Calibri" w:cs="Calibri"/>
-          <w:noProof/>
-          <w:sz w:val="22"/>
-        </w:rPr>
         <w:drawing>
-          <wp:inline distT="0" distB="0" distL="0" distR="0" wp14:anchorId="43E8208F" wp14:editId="4AC7FA56">
-            <wp:extent cx="8229600" cy="4038600"/>
-            <wp:effectExtent l="0" t="0" r="0" b="0"/>
-            <wp:docPr id="59" name="Picture 59" descr="L01 d i 玒 2- 1 &#10;9m i 111 &#10;Get 11 &#10;L01 d i 玒 2- 1 &#10;L01 d i 玒 2- 1 "/>
+          <wp:inline distT="0" distB="0" distL="0" distR="0" wp14:anchorId="6AAE127E" wp14:editId="28C474B8">
+            <wp:extent cx="8164530" cy="4592548"/>
+            <wp:effectExtent l="0" t="0" r="8255" b="0"/>
+            <wp:docPr id="6" name="Picture 6"/>
             <wp:cNvGraphicFramePr>
               <a:graphicFrameLocks xmlns:a="http://schemas.openxmlformats.org/drawingml/2006/main" noChangeAspect="1"/>
             </wp:cNvGraphicFramePr>
@@ -1581,39 +1653,23 @@
               <a:graphicData uri="http://schemas.openxmlformats.org/drawingml/2006/picture">
                 <pic:pic xmlns:pic="http://schemas.openxmlformats.org/drawingml/2006/picture">
                   <pic:nvPicPr>
-                    <pic:cNvPr id="0" name="Picture 1" descr="L01 d i 玒 2- 1 &#10;9m i 111 &#10;Get 11 &#10;L01 d i 玒 2- 1 &#10;L01 d i 玒 2- 1 "/>
-                    <pic:cNvPicPr>
-                      <a:picLocks noChangeAspect="1" noChangeArrowheads="1"/>
-                    </pic:cNvPicPr>
+                    <pic:cNvPr id="1" name=""/>
+                    <pic:cNvPicPr/>
                   </pic:nvPicPr>
-                  <pic:blipFill rotWithShape="1">
-                    <a:blip r:embed="rId13">
-                      <a:extLst>
-                        <a:ext uri="{28A0092B-C50C-407E-A947-70E740481C1C}">
-                          <a14:useLocalDpi xmlns:a14="http://schemas.microsoft.com/office/drawing/2010/main" val="0"/>
-                        </a:ext>
-                      </a:extLst>
-                    </a:blip>
-                    <a:srcRect t="7306" b="6644"/>
-                    <a:stretch/>
+                  <pic:blipFill>
+                    <a:blip r:embed="rId13"/>
+                    <a:stretch>
+                      <a:fillRect/>
+                    </a:stretch>
                   </pic:blipFill>
-                  <pic:spPr bwMode="auto">
+                  <pic:spPr>
                     <a:xfrm>
                       <a:off x="0" y="0"/>
-                      <a:ext cx="8229600" cy="4038600"/>
+                      <a:ext cx="8214381" cy="4620589"/>
                     </a:xfrm>
                     <a:prstGeom prst="rect">
                       <a:avLst/>
                     </a:prstGeom>
-                    <a:noFill/>
-                    <a:ln>
-                      <a:noFill/>
-                    </a:ln>
-                    <a:extLst>
-                      <a:ext uri="{53640926-AAD7-44D8-BBD7-CCE9431645EC}">
-                        <a14:shadowObscured xmlns:a14="http://schemas.microsoft.com/office/drawing/2010/main"/>
-                      </a:ext>
-                    </a:extLst>
                   </pic:spPr>
                 </pic:pic>
               </a:graphicData>
@@ -1825,6 +1881,55 @@
           </w:p>
         </w:tc>
       </w:tr>
+      <w:tr>
+        <w:trPr>
+          <w:cnfStyle w:val="000000100000" w:firstRow="0" w:lastRow="0" w:firstColumn="0" w:lastColumn="0" w:oddVBand="0" w:evenVBand="0" w:oddHBand="1" w:evenHBand="0" w:firstRowFirstColumn="0" w:firstRowLastColumn="0" w:lastRowFirstColumn="0" w:lastRowLastColumn="0"/>
+        </w:trPr>
+        <w:tc>
+          <w:tcPr>
+            <w:cnfStyle w:val="001000000000" w:firstRow="0" w:lastRow="0" w:firstColumn="1" w:lastColumn="0" w:oddVBand="0" w:evenVBand="0" w:oddHBand="0" w:evenHBand="0" w:firstRowFirstColumn="0" w:firstRowLastColumn="0" w:lastRowFirstColumn="0" w:lastRowLastColumn="0"/>
+            <w:tcW w:w="1435" w:type="dxa"/>
+          </w:tcPr>
+          <w:p>
+            <w:r>
+              <w:t>05/10/2019</w:t>
+            </w:r>
+          </w:p>
+        </w:tc>
+        <w:tc>
+          <w:tcPr>
+            <w:tcW w:w="7915" w:type="dxa"/>
+          </w:tcPr>
+          <w:p>
+            <w:pPr>
+              <w:pStyle w:val="ListParagraph"/>
+              <w:numPr>
+                <w:ilvl w:val="0"/>
+                <w:numId w:val="4"/>
+              </w:numPr>
+              <w:cnfStyle w:val="000000100000" w:firstRow="0" w:lastRow="0" w:firstColumn="0" w:lastColumn="0" w:oddVBand="0" w:evenVBand="0" w:oddHBand="1" w:evenHBand="0" w:firstRowFirstColumn="0" w:firstRowLastColumn="0" w:lastRowFirstColumn="0" w:lastRowLastColumn="0"/>
+            </w:pPr>
+            <w:r>
+              <w:t>Upgraded the model from v2.1.2 to v2.1.3</w:t>
+            </w:r>
+          </w:p>
+          <w:p>
+            <w:pPr>
+              <w:pStyle w:val="ListParagraph"/>
+              <w:numPr>
+                <w:ilvl w:val="1"/>
+                <w:numId w:val="4"/>
+              </w:numPr>
+              <w:cnfStyle w:val="000000100000" w:firstRow="0" w:lastRow="0" w:firstColumn="0" w:lastColumn="0" w:oddVBand="0" w:evenVBand="0" w:oddHBand="1" w:evenHBand="0" w:firstRowFirstColumn="0" w:firstRowLastColumn="0" w:lastRowFirstColumn="0" w:lastRowLastColumn="0"/>
+            </w:pPr>
+            <w:r>
+              <w:t>Added the binomial procedure</w:t>
+            </w:r>
+            <w:bookmarkStart w:id="0" w:name="_GoBack"/>
+            <w:bookmarkEnd w:id="0"/>
+          </w:p>
+        </w:tc>
+      </w:tr>
     </w:tbl>
     <w:p/>
     <w:sectPr>
@@ -2058,11 +2163,11 @@
   <w:abstractNum w:abstractNumId="1" w15:restartNumberingAfterBreak="0">
     <w:nsid w:val="13305299"/>
     <w:multiLevelType w:val="multilevel"/>
-    <w:tmpl w:val="0409001D"/>
+    <w:tmpl w:val="0409001F"/>
     <w:lvl w:ilvl="0">
       <w:start w:val="1"/>
       <w:numFmt w:val="decimal"/>
-      <w:lvlText w:val="%1)"/>
+      <w:lvlText w:val="%1."/>
       <w:lvlJc w:val="left"/>
       <w:pPr>
         <w:ind w:left="360" w:hanging="360"/>
@@ -2070,74 +2175,74 @@
     </w:lvl>
     <w:lvl w:ilvl="1">
       <w:start w:val="1"/>
-      <w:numFmt w:val="lowerLetter"/>
-      <w:lvlText w:val="%2)"/>
-      <w:lvlJc w:val="left"/>
-      <w:pPr>
-        <w:ind w:left="720" w:hanging="360"/>
+      <w:numFmt w:val="decimal"/>
+      <w:lvlText w:val="%1.%2."/>
+      <w:lvlJc w:val="left"/>
+      <w:pPr>
+        <w:ind w:left="792" w:hanging="432"/>
       </w:pPr>
     </w:lvl>
     <w:lvl w:ilvl="2">
       <w:start w:val="1"/>
-      <w:numFmt w:val="lowerRoman"/>
-      <w:lvlText w:val="%3)"/>
-      <w:lvlJc w:val="left"/>
-      <w:pPr>
-        <w:ind w:left="1080" w:hanging="360"/>
+      <w:numFmt w:val="decimal"/>
+      <w:lvlText w:val="%1.%2.%3."/>
+      <w:lvlJc w:val="left"/>
+      <w:pPr>
+        <w:ind w:left="1224" w:hanging="504"/>
       </w:pPr>
     </w:lvl>
     <w:lvl w:ilvl="3">
       <w:start w:val="1"/>
       <w:numFmt w:val="decimal"/>
-      <w:lvlText w:val="(%4)"/>
-      <w:lvlJc w:val="left"/>
-      <w:pPr>
-        <w:ind w:left="1440" w:hanging="360"/>
+      <w:lvlText w:val="%1.%2.%3.%4."/>
+      <w:lvlJc w:val="left"/>
+      <w:pPr>
+        <w:ind w:left="1728" w:hanging="648"/>
       </w:pPr>
     </w:lvl>
     <w:lvl w:ilvl="4">
       <w:start w:val="1"/>
-      <w:numFmt w:val="lowerLetter"/>
-      <w:lvlText w:val="(%5)"/>
-      <w:lvlJc w:val="left"/>
-      <w:pPr>
-        <w:ind w:left="1800" w:hanging="360"/>
+      <w:numFmt w:val="decimal"/>
+      <w:lvlText w:val="%1.%2.%3.%4.%5."/>
+      <w:lvlJc w:val="left"/>
+      <w:pPr>
+        <w:ind w:left="2232" w:hanging="792"/>
       </w:pPr>
     </w:lvl>
     <w:lvl w:ilvl="5">
       <w:start w:val="1"/>
-      <w:numFmt w:val="lowerRoman"/>
-      <w:lvlText w:val="(%6)"/>
-      <w:lvlJc w:val="left"/>
-      <w:pPr>
-        <w:ind w:left="2160" w:hanging="360"/>
+      <w:numFmt w:val="decimal"/>
+      <w:lvlText w:val="%1.%2.%3.%4.%5.%6."/>
+      <w:lvlJc w:val="left"/>
+      <w:pPr>
+        <w:ind w:left="2736" w:hanging="936"/>
       </w:pPr>
     </w:lvl>
     <w:lvl w:ilvl="6">
       <w:start w:val="1"/>
       <w:numFmt w:val="decimal"/>
-      <w:lvlText w:val="%7."/>
-      <w:lvlJc w:val="left"/>
-      <w:pPr>
-        <w:ind w:left="2520" w:hanging="360"/>
+      <w:lvlText w:val="%1.%2.%3.%4.%5.%6.%7."/>
+      <w:lvlJc w:val="left"/>
+      <w:pPr>
+        <w:ind w:left="3240" w:hanging="1080"/>
       </w:pPr>
     </w:lvl>
     <w:lvl w:ilvl="7">
       <w:start w:val="1"/>
-      <w:numFmt w:val="lowerLetter"/>
-      <w:lvlText w:val="%8."/>
-      <w:lvlJc w:val="left"/>
-      <w:pPr>
-        <w:ind w:left="2880" w:hanging="360"/>
+      <w:numFmt w:val="decimal"/>
+      <w:lvlText w:val="%1.%2.%3.%4.%5.%6.%7.%8."/>
+      <w:lvlJc w:val="left"/>
+      <w:pPr>
+        <w:ind w:left="3744" w:hanging="1224"/>
       </w:pPr>
     </w:lvl>
     <w:lvl w:ilvl="8">
       <w:start w:val="1"/>
-      <w:numFmt w:val="lowerRoman"/>
-      <w:lvlText w:val="%9."/>
-      <w:lvlJc w:val="left"/>
-      <w:pPr>
-        <w:ind w:left="3240" w:hanging="360"/>
+      <w:numFmt w:val="decimal"/>
+      <w:lvlText w:val="%1.%2.%3.%4.%5.%6.%7.%8.%9."/>
+      <w:lvlJc w:val="left"/>
+      <w:pPr>
+        <w:ind w:left="4320" w:hanging="1440"/>
       </w:pPr>
     </w:lvl>
   </w:abstractNum>

</xml_diff>

<commit_message>
Upgrade to v2.1.5 1. Visualization for enrichment
</commit_message>
<xml_diff>
--- a/SOP for Simulation Model Continuous Mode.docx
+++ b/SOP for Simulation Model Continuous Mode.docx
@@ -389,6 +389,53 @@
           </w:p>
         </w:tc>
       </w:tr>
+      <w:tr>
+        <w:trPr>
+          <w:cnfStyle w:val="000000100000" w:firstRow="0" w:lastRow="0" w:firstColumn="0" w:lastColumn="0" w:oddVBand="0" w:evenVBand="0" w:oddHBand="1" w:evenHBand="0" w:firstRowFirstColumn="0" w:firstRowLastColumn="0" w:lastRowFirstColumn="0" w:lastRowLastColumn="0"/>
+        </w:trPr>
+        <w:tc>
+          <w:tcPr>
+            <w:cnfStyle w:val="001000000000" w:firstRow="0" w:lastRow="0" w:firstColumn="1" w:lastColumn="0" w:oddVBand="0" w:evenVBand="0" w:oddHBand="0" w:evenHBand="0" w:firstRowFirstColumn="0" w:firstRowLastColumn="0" w:lastRowFirstColumn="0" w:lastRowLastColumn="0"/>
+            <w:tcW w:w="1073" w:type="dxa"/>
+          </w:tcPr>
+          <w:p>
+            <w:r>
+              <w:t>2.1.5</w:t>
+            </w:r>
+          </w:p>
+        </w:tc>
+        <w:tc>
+          <w:tcPr>
+            <w:tcW w:w="1442" w:type="dxa"/>
+          </w:tcPr>
+          <w:p>
+            <w:pPr>
+              <w:cnfStyle w:val="000000100000" w:firstRow="0" w:lastRow="0" w:firstColumn="0" w:lastColumn="0" w:oddVBand="0" w:evenVBand="0" w:oddHBand="1" w:evenHBand="0" w:firstRowFirstColumn="0" w:firstRowLastColumn="0" w:lastRowFirstColumn="0" w:lastRowLastColumn="0"/>
+            </w:pPr>
+            <w:r>
+              <w:t>5/13/2019</w:t>
+            </w:r>
+          </w:p>
+        </w:tc>
+        <w:tc>
+          <w:tcPr>
+            <w:tcW w:w="6835" w:type="dxa"/>
+          </w:tcPr>
+          <w:p>
+            <w:pPr>
+              <w:pStyle w:val="ListParagraph"/>
+              <w:numPr>
+                <w:ilvl w:val="0"/>
+                <w:numId w:val="4"/>
+              </w:numPr>
+              <w:cnfStyle w:val="000000100000" w:firstRow="0" w:lastRow="0" w:firstColumn="0" w:lastColumn="0" w:oddVBand="0" w:evenVBand="0" w:oddHBand="1" w:evenHBand="0" w:firstRowFirstColumn="0" w:firstRowLastColumn="0" w:lastRowFirstColumn="0" w:lastRowLastColumn="0"/>
+            </w:pPr>
+            <w:r>
+              <w:t>Able to visualize binary results for enrichment</w:t>
+            </w:r>
+          </w:p>
+        </w:tc>
+      </w:tr>
     </w:tbl>
     <w:p>
       <w:pPr>
@@ -506,6 +553,7 @@
         <w:rPr>
           <w:noProof/>
         </w:rPr>
+        <w:lastRenderedPageBreak/>
         <mc:AlternateContent>
           <mc:Choice Requires="wps">
             <w:drawing>
@@ -646,7 +694,6 @@
         </w:numPr>
       </w:pPr>
       <w:r>
-        <w:lastRenderedPageBreak/>
         <w:t xml:space="preserve">Find the commits made on May 9, 2019 from the </w:t>
       </w:r>
       <w:r>
@@ -1021,6 +1068,7 @@
         <w:rPr>
           <w:noProof/>
         </w:rPr>
+        <w:lastRenderedPageBreak/>
         <mc:AlternateContent>
           <mc:Choice Requires="wps">
             <w:drawing>
@@ -1235,7 +1283,6 @@
         <w:pStyle w:val="Heading1"/>
       </w:pPr>
       <w:r>
-        <w:lastRenderedPageBreak/>
         <w:t>Installation</w:t>
       </w:r>
     </w:p>
@@ -1641,6 +1688,9 @@
     </w:p>
     <w:p>
       <w:r>
+        <w:rPr>
+          <w:noProof/>
+        </w:rPr>
         <w:drawing>
           <wp:inline distT="0" distB="0" distL="0" distR="0" wp14:anchorId="6AAE127E" wp14:editId="28C474B8">
             <wp:extent cx="8164530" cy="4592548"/>
@@ -1924,6 +1974,50 @@
             </w:pPr>
             <w:r>
               <w:t>Added the binomial procedure</w:t>
+            </w:r>
+          </w:p>
+        </w:tc>
+      </w:tr>
+      <w:tr>
+        <w:tc>
+          <w:tcPr>
+            <w:tcW w:w="1435" w:type="dxa"/>
+          </w:tcPr>
+          <w:p>
+            <w:pPr>
+              <w:cnfStyle w:val="001000000000" w:firstRow="0" w:lastRow="0" w:firstColumn="1" w:lastColumn="0" w:oddVBand="0" w:evenVBand="0" w:oddHBand="0" w:evenHBand="0" w:firstRowFirstColumn="0" w:firstRowLastColumn="0" w:lastRowFirstColumn="0" w:lastRowLastColumn="0"/>
+            </w:pPr>
+            <w:r>
+              <w:t>05/13/2019</w:t>
+            </w:r>
+          </w:p>
+        </w:tc>
+        <w:tc>
+          <w:tcPr>
+            <w:tcW w:w="7915" w:type="dxa"/>
+          </w:tcPr>
+          <w:p>
+            <w:pPr>
+              <w:pStyle w:val="ListParagraph"/>
+              <w:numPr>
+                <w:ilvl w:val="0"/>
+                <w:numId w:val="4"/>
+              </w:numPr>
+            </w:pPr>
+            <w:r>
+              <w:t>Upgraded to v2.1.5</w:t>
+            </w:r>
+          </w:p>
+          <w:p>
+            <w:pPr>
+              <w:pStyle w:val="ListParagraph"/>
+              <w:numPr>
+                <w:ilvl w:val="1"/>
+                <w:numId w:val="4"/>
+              </w:numPr>
+            </w:pPr>
+            <w:r>
+              <w:t>Added visualization tools to draw binary results for enrichment</w:t>
             </w:r>
             <w:bookmarkStart w:id="0" w:name="_GoBack"/>
             <w:bookmarkEnd w:id="0"/>

</xml_diff>

<commit_message>
Add 2D STRS instruction
</commit_message>
<xml_diff>
--- a/SOP for Simulation Model Continuous Mode.docx
+++ b/SOP for Simulation Model Continuous Mode.docx
@@ -276,15 +276,7 @@
               <w:cnfStyle w:val="000000000000" w:firstRow="0" w:lastRow="0" w:firstColumn="0" w:lastColumn="0" w:oddVBand="0" w:evenVBand="0" w:oddHBand="0" w:evenHBand="0" w:firstRowFirstColumn="0" w:firstRowLastColumn="0" w:lastRowFirstColumn="0" w:lastRowLastColumn="0"/>
             </w:pPr>
             <w:r>
-              <w:t>Decay functions include “exp”, “norm”, “</w:t>
-            </w:r>
-            <w:proofErr w:type="spellStart"/>
-            <w:r>
-              <w:t>unif</w:t>
-            </w:r>
-            <w:proofErr w:type="spellEnd"/>
-            <w:r>
-              <w:t xml:space="preserve">” </w:t>
+              <w:t xml:space="preserve">Decay functions include “exp”, “norm”, “unif” </w:t>
             </w:r>
           </w:p>
         </w:tc>
@@ -436,6 +428,50 @@
           </w:p>
         </w:tc>
       </w:tr>
+      <w:tr>
+        <w:tc>
+          <w:tcPr>
+            <w:cnfStyle w:val="001000000000" w:firstRow="0" w:lastRow="0" w:firstColumn="1" w:lastColumn="0" w:oddVBand="0" w:evenVBand="0" w:oddHBand="0" w:evenHBand="0" w:firstRowFirstColumn="0" w:firstRowLastColumn="0" w:lastRowFirstColumn="0" w:lastRowLastColumn="0"/>
+            <w:tcW w:w="1073" w:type="dxa"/>
+          </w:tcPr>
+          <w:p>
+            <w:r>
+              <w:t>2.1.7</w:t>
+            </w:r>
+          </w:p>
+        </w:tc>
+        <w:tc>
+          <w:tcPr>
+            <w:tcW w:w="1442" w:type="dxa"/>
+          </w:tcPr>
+          <w:p>
+            <w:pPr>
+              <w:cnfStyle w:val="000000000000" w:firstRow="0" w:lastRow="0" w:firstColumn="0" w:lastColumn="0" w:oddVBand="0" w:evenVBand="0" w:oddHBand="0" w:evenHBand="0" w:firstRowFirstColumn="0" w:firstRowLastColumn="0" w:lastRowFirstColumn="0" w:lastRowLastColumn="0"/>
+            </w:pPr>
+            <w:r>
+              <w:t>6/12/2019</w:t>
+            </w:r>
+          </w:p>
+        </w:tc>
+        <w:tc>
+          <w:tcPr>
+            <w:tcW w:w="6835" w:type="dxa"/>
+          </w:tcPr>
+          <w:p>
+            <w:pPr>
+              <w:pStyle w:val="ListParagraph"/>
+              <w:numPr>
+                <w:ilvl w:val="0"/>
+                <w:numId w:val="4"/>
+              </w:numPr>
+              <w:cnfStyle w:val="000000000000" w:firstRow="0" w:lastRow="0" w:firstColumn="0" w:lastColumn="0" w:oddVBand="0" w:evenVBand="0" w:oddHBand="0" w:evenHBand="0" w:firstRowFirstColumn="0" w:firstRowLastColumn="0" w:lastRowFirstColumn="0" w:lastRowLastColumn="0"/>
+            </w:pPr>
+            <w:r>
+              <w:t>Able to do 2D STRS</w:t>
+            </w:r>
+          </w:p>
+        </w:tc>
+      </w:tr>
     </w:tbl>
     <w:p>
       <w:pPr>
@@ -467,16 +503,11 @@
       <w:r>
         <w:t xml:space="preserve"> Then just follow the instruction below, except for step 2.2 where you </w:t>
       </w:r>
-      <w:proofErr w:type="gramStart"/>
       <w:r>
         <w:t>have</w:t>
       </w:r>
       <w:r>
-        <w:t xml:space="preserve"> to</w:t>
-      </w:r>
-      <w:proofErr w:type="gramEnd"/>
-      <w:r>
-        <w:t xml:space="preserve"> use the date you </w:t>
+        <w:t xml:space="preserve"> to use the date you </w:t>
       </w:r>
       <w:r>
         <w:t>chose</w:t>
@@ -1344,14 +1375,12 @@
       <w:r>
         <w:t xml:space="preserve">script </w:t>
       </w:r>
-      <w:proofErr w:type="spellStart"/>
       <w:r>
         <w:rPr>
           <w:b/>
         </w:rPr>
         <w:t>Sampling_libraries.R</w:t>
       </w:r>
-      <w:proofErr w:type="spellEnd"/>
     </w:p>
     <w:p>
       <w:pPr>
@@ -1464,20 +1493,7 @@
         <w:t>U</w:t>
       </w:r>
       <w:r>
-        <w:t xml:space="preserve">se </w:t>
-      </w:r>
-      <w:proofErr w:type="spellStart"/>
-      <w:proofErr w:type="gramStart"/>
-      <w:r>
-        <w:t>install</w:t>
-      </w:r>
-      <w:proofErr w:type="gramEnd"/>
-      <w:r>
-        <w:t>.packages</w:t>
-      </w:r>
-      <w:proofErr w:type="spellEnd"/>
-      <w:r>
-        <w:t>(…) to install the packages.</w:t>
+        <w:t>se install.packages(…) to install the packages.</w:t>
       </w:r>
     </w:p>
     <w:p>
@@ -1492,23 +1508,7 @@
         <w:t>For example:</w:t>
       </w:r>
       <w:r>
-        <w:t xml:space="preserve"> </w:t>
-      </w:r>
-      <w:proofErr w:type="spellStart"/>
-      <w:r>
-        <w:t>install.packages</w:t>
-      </w:r>
-      <w:proofErr w:type="spellEnd"/>
-      <w:r>
-        <w:t>(“</w:t>
-      </w:r>
-      <w:proofErr w:type="spellStart"/>
-      <w:r>
-        <w:t>tidyverse</w:t>
-      </w:r>
-      <w:proofErr w:type="spellEnd"/>
-      <w:r>
-        <w:t>”)</w:t>
+        <w:t xml:space="preserve"> install.packages(“tidyverse”)</w:t>
       </w:r>
       <w:r>
         <w:t>, …</w:t>
@@ -1543,21 +1543,7 @@
         <w:rPr>
           <w:b/>
         </w:rPr>
-        <w:t xml:space="preserve">Sampling Continuous </w:t>
-      </w:r>
-      <w:proofErr w:type="spellStart"/>
-      <w:r>
-        <w:rPr>
-          <w:b/>
-        </w:rPr>
-        <w:t>Mode.Rmd</w:t>
-      </w:r>
-      <w:proofErr w:type="spellEnd"/>
-      <w:r>
-        <w:rPr>
-          <w:b/>
-        </w:rPr>
-        <w:t>.</w:t>
+        <w:t>Sampling Continuous Mode.Rmd.</w:t>
       </w:r>
     </w:p>
     <w:p>
@@ -1672,15 +1658,7 @@
         <w:t>Functions are denoted by rounded rectangles and IF-ELSE statements are denoted by diamonds.</w:t>
       </w:r>
       <w:r>
-        <w:t xml:space="preserve"> In terms of the function names, “</w:t>
-      </w:r>
-      <w:proofErr w:type="spellStart"/>
-      <w:r>
-        <w:t>cont</w:t>
-      </w:r>
-      <w:proofErr w:type="spellEnd"/>
-      <w:r>
-        <w:t>” indicates continuous mode and “dis” indicates discrete mode.</w:t>
+        <w:t xml:space="preserve"> In terms of the function names, “cont” indicates continuous mode and “dis” indicates discrete mode.</w:t>
       </w:r>
       <w:r>
         <w:t xml:space="preserve"> A function on the left, if ran by the user, will call functions on the right.</w:t>
@@ -1729,6 +1707,14 @@
       </w:r>
     </w:p>
     <w:p>
+      <w:pPr>
+        <w:sectPr>
+          <w:pgSz w:w="15840" w:h="12240" w:orient="landscape"/>
+          <w:pgMar w:top="1440" w:right="1440" w:bottom="1440" w:left="1440" w:header="720" w:footer="720" w:gutter="0"/>
+          <w:cols w:space="720"/>
+          <w:docGrid w:linePitch="360"/>
+        </w:sectPr>
+      </w:pPr>
       <w:r>
         <w:rPr>
           <w:rFonts w:ascii="Calibri" w:hAnsi="Calibri" w:cs="Calibri"/>
@@ -1785,246 +1771,9 @@
           </wp:inline>
         </w:drawing>
       </w:r>
-    </w:p>
-    <w:p>
-      <w:pPr>
-        <w:pStyle w:val="Heading1"/>
-        <w:sectPr>
-          <w:pgSz w:w="15840" w:h="12240" w:orient="landscape"/>
-          <w:pgMar w:top="1440" w:right="1440" w:bottom="1440" w:left="1440" w:header="720" w:footer="720" w:gutter="0"/>
-          <w:cols w:space="720"/>
-          <w:docGrid w:linePitch="360"/>
-        </w:sectPr>
-      </w:pPr>
-    </w:p>
-    <w:p>
-      <w:pPr>
-        <w:pStyle w:val="Heading1"/>
-      </w:pPr>
-      <w:r>
-        <w:lastRenderedPageBreak/>
-        <w:t>Changes History</w:t>
-      </w:r>
-    </w:p>
-    <w:tbl>
-      <w:tblPr>
-        <w:tblStyle w:val="GridTable4-Accent1"/>
-        <w:tblW w:w="0" w:type="auto"/>
-        <w:tblLook w:val="04A0" w:firstRow="1" w:lastRow="0" w:firstColumn="1" w:lastColumn="0" w:noHBand="0" w:noVBand="1"/>
-      </w:tblPr>
-      <w:tblGrid>
-        <w:gridCol w:w="1435"/>
-        <w:gridCol w:w="7915"/>
-      </w:tblGrid>
-      <w:tr>
-        <w:trPr>
-          <w:cnfStyle w:val="100000000000" w:firstRow="1" w:lastRow="0" w:firstColumn="0" w:lastColumn="0" w:oddVBand="0" w:evenVBand="0" w:oddHBand="0" w:evenHBand="0" w:firstRowFirstColumn="0" w:firstRowLastColumn="0" w:lastRowFirstColumn="0" w:lastRowLastColumn="0"/>
-        </w:trPr>
-        <w:tc>
-          <w:tcPr>
-            <w:cnfStyle w:val="001000000000" w:firstRow="0" w:lastRow="0" w:firstColumn="1" w:lastColumn="0" w:oddVBand="0" w:evenVBand="0" w:oddHBand="0" w:evenHBand="0" w:firstRowFirstColumn="0" w:firstRowLastColumn="0" w:lastRowFirstColumn="0" w:lastRowLastColumn="0"/>
-            <w:tcW w:w="1435" w:type="dxa"/>
-          </w:tcPr>
-          <w:p>
-            <w:r>
-              <w:t>Date</w:t>
-            </w:r>
-          </w:p>
-        </w:tc>
-        <w:tc>
-          <w:tcPr>
-            <w:tcW w:w="7915" w:type="dxa"/>
-          </w:tcPr>
-          <w:p>
-            <w:pPr>
-              <w:cnfStyle w:val="100000000000" w:firstRow="1" w:lastRow="0" w:firstColumn="0" w:lastColumn="0" w:oddVBand="0" w:evenVBand="0" w:oddHBand="0" w:evenHBand="0" w:firstRowFirstColumn="0" w:firstRowLastColumn="0" w:lastRowFirstColumn="0" w:lastRowLastColumn="0"/>
-            </w:pPr>
-            <w:r>
-              <w:t>Update</w:t>
-            </w:r>
-          </w:p>
-        </w:tc>
-      </w:tr>
-      <w:tr>
-        <w:trPr>
-          <w:cnfStyle w:val="000000100000" w:firstRow="0" w:lastRow="0" w:firstColumn="0" w:lastColumn="0" w:oddVBand="0" w:evenVBand="0" w:oddHBand="1" w:evenHBand="0" w:firstRowFirstColumn="0" w:firstRowLastColumn="0" w:lastRowFirstColumn="0" w:lastRowLastColumn="0"/>
-        </w:trPr>
-        <w:tc>
-          <w:tcPr>
-            <w:cnfStyle w:val="001000000000" w:firstRow="0" w:lastRow="0" w:firstColumn="1" w:lastColumn="0" w:oddVBand="0" w:evenVBand="0" w:oddHBand="0" w:evenHBand="0" w:firstRowFirstColumn="0" w:firstRowLastColumn="0" w:lastRowFirstColumn="0" w:lastRowLastColumn="0"/>
-            <w:tcW w:w="1435" w:type="dxa"/>
-          </w:tcPr>
-          <w:p>
-            <w:r>
-              <w:t>05/06/2019</w:t>
-            </w:r>
-          </w:p>
-        </w:tc>
-        <w:tc>
-          <w:tcPr>
-            <w:tcW w:w="7915" w:type="dxa"/>
-          </w:tcPr>
-          <w:p>
-            <w:pPr>
-              <w:pStyle w:val="ListParagraph"/>
-              <w:numPr>
-                <w:ilvl w:val="0"/>
-                <w:numId w:val="4"/>
-              </w:numPr>
-              <w:cnfStyle w:val="000000100000" w:firstRow="0" w:lastRow="0" w:firstColumn="0" w:lastColumn="0" w:oddVBand="0" w:evenVBand="0" w:oddHBand="1" w:evenHBand="0" w:firstRowFirstColumn="0" w:firstRowLastColumn="0" w:lastRowFirstColumn="0" w:lastRowLastColumn="0"/>
-            </w:pPr>
-            <w:r>
-              <w:t>Created the document</w:t>
-            </w:r>
-          </w:p>
-        </w:tc>
-      </w:tr>
-      <w:tr>
-        <w:tc>
-          <w:tcPr>
-            <w:cnfStyle w:val="001000000000" w:firstRow="0" w:lastRow="0" w:firstColumn="1" w:lastColumn="0" w:oddVBand="0" w:evenVBand="0" w:oddHBand="0" w:evenHBand="0" w:firstRowFirstColumn="0" w:firstRowLastColumn="0" w:lastRowFirstColumn="0" w:lastRowLastColumn="0"/>
-            <w:tcW w:w="1435" w:type="dxa"/>
-          </w:tcPr>
-          <w:p>
-            <w:r>
-              <w:t>05/09/2019</w:t>
-            </w:r>
-          </w:p>
-        </w:tc>
-        <w:tc>
-          <w:tcPr>
-            <w:tcW w:w="7915" w:type="dxa"/>
-          </w:tcPr>
-          <w:p>
-            <w:pPr>
-              <w:pStyle w:val="ListParagraph"/>
-              <w:numPr>
-                <w:ilvl w:val="0"/>
-                <w:numId w:val="4"/>
-              </w:numPr>
-              <w:cnfStyle w:val="000000000000" w:firstRow="0" w:lastRow="0" w:firstColumn="0" w:lastColumn="0" w:oddVBand="0" w:evenVBand="0" w:oddHBand="0" w:evenHBand="0" w:firstRowFirstColumn="0" w:firstRowLastColumn="0" w:lastRowFirstColumn="0" w:lastRowLastColumn="0"/>
-            </w:pPr>
-            <w:r>
-              <w:t>Upgraded the model from v2.1.1 to v2.1.2</w:t>
-            </w:r>
-          </w:p>
-          <w:p>
-            <w:pPr>
-              <w:pStyle w:val="ListParagraph"/>
-              <w:numPr>
-                <w:ilvl w:val="1"/>
-                <w:numId w:val="4"/>
-              </w:numPr>
-              <w:cnfStyle w:val="000000000000" w:firstRow="0" w:lastRow="0" w:firstColumn="0" w:lastColumn="0" w:oddVBand="0" w:evenVBand="0" w:oddHBand="0" w:evenHBand="0" w:firstRowFirstColumn="0" w:firstRowLastColumn="0" w:lastRowFirstColumn="0" w:lastRowLastColumn="0"/>
-            </w:pPr>
-            <w:r>
-              <w:t>Added the missing argument “</w:t>
-            </w:r>
-            <w:proofErr w:type="spellStart"/>
-            <w:r>
-              <w:t>m_sp</w:t>
-            </w:r>
-            <w:proofErr w:type="spellEnd"/>
-            <w:r>
-              <w:t>”</w:t>
-            </w:r>
-          </w:p>
-        </w:tc>
-      </w:tr>
-      <w:tr>
-        <w:trPr>
-          <w:cnfStyle w:val="000000100000" w:firstRow="0" w:lastRow="0" w:firstColumn="0" w:lastColumn="0" w:oddVBand="0" w:evenVBand="0" w:oddHBand="1" w:evenHBand="0" w:firstRowFirstColumn="0" w:firstRowLastColumn="0" w:lastRowFirstColumn="0" w:lastRowLastColumn="0"/>
-        </w:trPr>
-        <w:tc>
-          <w:tcPr>
-            <w:cnfStyle w:val="001000000000" w:firstRow="0" w:lastRow="0" w:firstColumn="1" w:lastColumn="0" w:oddVBand="0" w:evenVBand="0" w:oddHBand="0" w:evenHBand="0" w:firstRowFirstColumn="0" w:firstRowLastColumn="0" w:lastRowFirstColumn="0" w:lastRowLastColumn="0"/>
-            <w:tcW w:w="1435" w:type="dxa"/>
-          </w:tcPr>
-          <w:p>
-            <w:r>
-              <w:t>05/10/2019</w:t>
-            </w:r>
-          </w:p>
-        </w:tc>
-        <w:tc>
-          <w:tcPr>
-            <w:tcW w:w="7915" w:type="dxa"/>
-          </w:tcPr>
-          <w:p>
-            <w:pPr>
-              <w:pStyle w:val="ListParagraph"/>
-              <w:numPr>
-                <w:ilvl w:val="0"/>
-                <w:numId w:val="4"/>
-              </w:numPr>
-              <w:cnfStyle w:val="000000100000" w:firstRow="0" w:lastRow="0" w:firstColumn="0" w:lastColumn="0" w:oddVBand="0" w:evenVBand="0" w:oddHBand="1" w:evenHBand="0" w:firstRowFirstColumn="0" w:firstRowLastColumn="0" w:lastRowFirstColumn="0" w:lastRowLastColumn="0"/>
-            </w:pPr>
-            <w:r>
-              <w:t>Upgraded the model from v2.1.2 to v2.1.3</w:t>
-            </w:r>
-          </w:p>
-          <w:p>
-            <w:pPr>
-              <w:pStyle w:val="ListParagraph"/>
-              <w:numPr>
-                <w:ilvl w:val="1"/>
-                <w:numId w:val="4"/>
-              </w:numPr>
-              <w:cnfStyle w:val="000000100000" w:firstRow="0" w:lastRow="0" w:firstColumn="0" w:lastColumn="0" w:oddVBand="0" w:evenVBand="0" w:oddHBand="1" w:evenHBand="0" w:firstRowFirstColumn="0" w:firstRowLastColumn="0" w:lastRowFirstColumn="0" w:lastRowLastColumn="0"/>
-            </w:pPr>
-            <w:r>
-              <w:t>Added the binomial procedure</w:t>
-            </w:r>
-          </w:p>
-        </w:tc>
-      </w:tr>
-      <w:tr>
-        <w:tc>
-          <w:tcPr>
-            <w:tcW w:w="1435" w:type="dxa"/>
-          </w:tcPr>
-          <w:p>
-            <w:pPr>
-              <w:cnfStyle w:val="001000000000" w:firstRow="0" w:lastRow="0" w:firstColumn="1" w:lastColumn="0" w:oddVBand="0" w:evenVBand="0" w:oddHBand="0" w:evenHBand="0" w:firstRowFirstColumn="0" w:firstRowLastColumn="0" w:lastRowFirstColumn="0" w:lastRowLastColumn="0"/>
-            </w:pPr>
-            <w:r>
-              <w:t>05/13/2019</w:t>
-            </w:r>
-          </w:p>
-        </w:tc>
-        <w:tc>
-          <w:tcPr>
-            <w:tcW w:w="7915" w:type="dxa"/>
-          </w:tcPr>
-          <w:p>
-            <w:pPr>
-              <w:pStyle w:val="ListParagraph"/>
-              <w:numPr>
-                <w:ilvl w:val="0"/>
-                <w:numId w:val="4"/>
-              </w:numPr>
-            </w:pPr>
-            <w:r>
-              <w:t>Upgraded to v2.1.5</w:t>
-            </w:r>
-          </w:p>
-          <w:p>
-            <w:pPr>
-              <w:pStyle w:val="ListParagraph"/>
-              <w:numPr>
-                <w:ilvl w:val="1"/>
-                <w:numId w:val="4"/>
-              </w:numPr>
-            </w:pPr>
-            <w:r>
-              <w:t>Added visualization tools to draw binary results for enrichment</w:t>
-            </w:r>
-            <w:bookmarkStart w:id="0" w:name="_GoBack"/>
-            <w:bookmarkEnd w:id="0"/>
-          </w:p>
-        </w:tc>
-      </w:tr>
-    </w:tbl>
+      <w:bookmarkStart w:id="0" w:name="_GoBack"/>
+      <w:bookmarkEnd w:id="0"/>
+    </w:p>
     <w:p/>
     <w:sectPr>
       <w:pgSz w:w="12240" w:h="15840"/>

</xml_diff>

<commit_message>
Update to v2.1.7 with bug fix for binomial process
</commit_message>
<xml_diff>
--- a/SOP for Simulation Model Continuous Mode.docx
+++ b/SOP for Simulation Model Continuous Mode.docx
@@ -344,8 +344,10 @@
             <w:tcW w:w="1073" w:type="dxa"/>
           </w:tcPr>
           <w:p>
+            <w:bookmarkStart w:id="0" w:name="_GoBack"/>
+            <w:bookmarkEnd w:id="0"/>
             <w:r>
-              <w:t>2.1.3</w:t>
+              <w:t>2.1.5</w:t>
             </w:r>
           </w:p>
         </w:tc>
@@ -358,7 +360,7 @@
               <w:cnfStyle w:val="000000000000" w:firstRow="0" w:lastRow="0" w:firstColumn="0" w:lastColumn="0" w:oddVBand="0" w:evenVBand="0" w:oddHBand="0" w:evenHBand="0" w:firstRowFirstColumn="0" w:firstRowLastColumn="0" w:lastRowFirstColumn="0" w:lastRowLastColumn="0"/>
             </w:pPr>
             <w:r>
-              <w:t>5/10/2019</w:t>
+              <w:t>5/13/2019</w:t>
             </w:r>
           </w:p>
         </w:tc>
@@ -376,7 +378,7 @@
               <w:cnfStyle w:val="000000000000" w:firstRow="0" w:lastRow="0" w:firstColumn="0" w:lastColumn="0" w:oddVBand="0" w:evenVBand="0" w:oddHBand="0" w:evenHBand="0" w:firstRowFirstColumn="0" w:firstRowLastColumn="0" w:lastRowFirstColumn="0" w:lastRowLastColumn="0"/>
             </w:pPr>
             <w:r>
-              <w:t>Assay module contains a binomial procedure for enrichment</w:t>
+              <w:t>Able to visualize binary results for enrichment</w:t>
             </w:r>
           </w:p>
         </w:tc>
@@ -392,7 +394,7 @@
           </w:tcPr>
           <w:p>
             <w:r>
-              <w:t>2.1.5</w:t>
+              <w:t>2.1.7</w:t>
             </w:r>
           </w:p>
         </w:tc>
@@ -405,7 +407,7 @@
               <w:cnfStyle w:val="000000100000" w:firstRow="0" w:lastRow="0" w:firstColumn="0" w:lastColumn="0" w:oddVBand="0" w:evenVBand="0" w:oddHBand="1" w:evenHBand="0" w:firstRowFirstColumn="0" w:firstRowLastColumn="0" w:lastRowFirstColumn="0" w:lastRowLastColumn="0"/>
             </w:pPr>
             <w:r>
-              <w:t>5/13/2019</w:t>
+              <w:t>6/12/2019</w:t>
             </w:r>
           </w:p>
         </w:tc>
@@ -423,40 +425,9 @@
               <w:cnfStyle w:val="000000100000" w:firstRow="0" w:lastRow="0" w:firstColumn="0" w:lastColumn="0" w:oddVBand="0" w:evenVBand="0" w:oddHBand="1" w:evenHBand="0" w:firstRowFirstColumn="0" w:firstRowLastColumn="0" w:lastRowFirstColumn="0" w:lastRowLastColumn="0"/>
             </w:pPr>
             <w:r>
-              <w:t>Able to visualize binary results for enrichment</w:t>
+              <w:t>Able to do 2D STRS</w:t>
             </w:r>
           </w:p>
-        </w:tc>
-      </w:tr>
-      <w:tr>
-        <w:tc>
-          <w:tcPr>
-            <w:cnfStyle w:val="001000000000" w:firstRow="0" w:lastRow="0" w:firstColumn="1" w:lastColumn="0" w:oddVBand="0" w:evenVBand="0" w:oddHBand="0" w:evenHBand="0" w:firstRowFirstColumn="0" w:firstRowLastColumn="0" w:lastRowFirstColumn="0" w:lastRowLastColumn="0"/>
-            <w:tcW w:w="1073" w:type="dxa"/>
-          </w:tcPr>
-          <w:p>
-            <w:r>
-              <w:t>2.1.7</w:t>
-            </w:r>
-          </w:p>
-        </w:tc>
-        <w:tc>
-          <w:tcPr>
-            <w:tcW w:w="1442" w:type="dxa"/>
-          </w:tcPr>
-          <w:p>
-            <w:pPr>
-              <w:cnfStyle w:val="000000000000" w:firstRow="0" w:lastRow="0" w:firstColumn="0" w:lastColumn="0" w:oddVBand="0" w:evenVBand="0" w:oddHBand="0" w:evenHBand="0" w:firstRowFirstColumn="0" w:firstRowLastColumn="0" w:lastRowFirstColumn="0" w:lastRowLastColumn="0"/>
-            </w:pPr>
-            <w:r>
-              <w:t>6/12/2019</w:t>
-            </w:r>
-          </w:p>
-        </w:tc>
-        <w:tc>
-          <w:tcPr>
-            <w:tcW w:w="6835" w:type="dxa"/>
-          </w:tcPr>
           <w:p>
             <w:pPr>
               <w:pStyle w:val="ListParagraph"/>
@@ -464,10 +435,10 @@
                 <w:ilvl w:val="0"/>
                 <w:numId w:val="4"/>
               </w:numPr>
-              <w:cnfStyle w:val="000000000000" w:firstRow="0" w:lastRow="0" w:firstColumn="0" w:lastColumn="0" w:oddVBand="0" w:evenVBand="0" w:oddHBand="0" w:evenHBand="0" w:firstRowFirstColumn="0" w:firstRowLastColumn="0" w:lastRowFirstColumn="0" w:lastRowLastColumn="0"/>
+              <w:cnfStyle w:val="000000100000" w:firstRow="0" w:lastRow="0" w:firstColumn="0" w:lastColumn="0" w:oddVBand="0" w:evenVBand="0" w:oddHBand="1" w:evenHBand="0" w:firstRowFirstColumn="0" w:firstRowLastColumn="0" w:lastRowFirstColumn="0" w:lastRowLastColumn="0"/>
             </w:pPr>
             <w:r>
-              <w:t>Able to do 2D STRS</w:t>
+              <w:t>Fix the bug of binomial process for enrichment</w:t>
             </w:r>
           </w:p>
         </w:tc>
@@ -1771,8 +1742,6 @@
           </wp:inline>
         </w:drawing>
       </w:r>
-      <w:bookmarkStart w:id="0" w:name="_GoBack"/>
-      <w:bookmarkEnd w:id="0"/>
     </w:p>
     <w:p/>
     <w:sectPr>

</xml_diff>

<commit_message>
Updates from Master branch
</commit_message>
<xml_diff>
--- a/SOP for Simulation Model Continuous Mode.docx
+++ b/SOP for Simulation Model Continuous Mode.docx
@@ -276,15 +276,7 @@
               <w:cnfStyle w:val="000000000000" w:firstRow="0" w:lastRow="0" w:firstColumn="0" w:lastColumn="0" w:oddVBand="0" w:evenVBand="0" w:oddHBand="0" w:evenHBand="0" w:firstRowFirstColumn="0" w:firstRowLastColumn="0" w:lastRowFirstColumn="0" w:lastRowLastColumn="0"/>
             </w:pPr>
             <w:r>
-              <w:t>Decay functions include “exp”, “norm”, “</w:t>
-            </w:r>
-            <w:proofErr w:type="spellStart"/>
-            <w:r>
-              <w:t>unif</w:t>
-            </w:r>
-            <w:proofErr w:type="spellEnd"/>
-            <w:r>
-              <w:t xml:space="preserve">” </w:t>
+              <w:t xml:space="preserve">Decay functions include “exp”, “norm”, “unif” </w:t>
             </w:r>
           </w:p>
         </w:tc>
@@ -352,8 +344,10 @@
             <w:tcW w:w="1073" w:type="dxa"/>
           </w:tcPr>
           <w:p>
+            <w:bookmarkStart w:id="0" w:name="_GoBack"/>
+            <w:bookmarkEnd w:id="0"/>
             <w:r>
-              <w:t>2.1.3</w:t>
+              <w:t>2.1.5</w:t>
             </w:r>
           </w:p>
         </w:tc>
@@ -366,7 +360,7 @@
               <w:cnfStyle w:val="000000000000" w:firstRow="0" w:lastRow="0" w:firstColumn="0" w:lastColumn="0" w:oddVBand="0" w:evenVBand="0" w:oddHBand="0" w:evenHBand="0" w:firstRowFirstColumn="0" w:firstRowLastColumn="0" w:lastRowFirstColumn="0" w:lastRowLastColumn="0"/>
             </w:pPr>
             <w:r>
-              <w:t>5/10/2019</w:t>
+              <w:t>5/13/2019</w:t>
             </w:r>
           </w:p>
         </w:tc>
@@ -384,7 +378,7 @@
               <w:cnfStyle w:val="000000000000" w:firstRow="0" w:lastRow="0" w:firstColumn="0" w:lastColumn="0" w:oddVBand="0" w:evenVBand="0" w:oddHBand="0" w:evenHBand="0" w:firstRowFirstColumn="0" w:firstRowLastColumn="0" w:lastRowFirstColumn="0" w:lastRowLastColumn="0"/>
             </w:pPr>
             <w:r>
-              <w:t>Assay module contains a binomial procedure for enrichment</w:t>
+              <w:t>Able to visualize binary results for enrichment</w:t>
             </w:r>
           </w:p>
         </w:tc>
@@ -400,7 +394,7 @@
           </w:tcPr>
           <w:p>
             <w:r>
-              <w:t>2.1.5</w:t>
+              <w:t>2.1.7</w:t>
             </w:r>
           </w:p>
         </w:tc>
@@ -413,7 +407,7 @@
               <w:cnfStyle w:val="000000100000" w:firstRow="0" w:lastRow="0" w:firstColumn="0" w:lastColumn="0" w:oddVBand="0" w:evenVBand="0" w:oddHBand="1" w:evenHBand="0" w:firstRowFirstColumn="0" w:firstRowLastColumn="0" w:lastRowFirstColumn="0" w:lastRowLastColumn="0"/>
             </w:pPr>
             <w:r>
-              <w:t>5/13/2019</w:t>
+              <w:t>6/12/2019</w:t>
             </w:r>
           </w:p>
         </w:tc>
@@ -431,7 +425,20 @@
               <w:cnfStyle w:val="000000100000" w:firstRow="0" w:lastRow="0" w:firstColumn="0" w:lastColumn="0" w:oddVBand="0" w:evenVBand="0" w:oddHBand="1" w:evenHBand="0" w:firstRowFirstColumn="0" w:firstRowLastColumn="0" w:lastRowFirstColumn="0" w:lastRowLastColumn="0"/>
             </w:pPr>
             <w:r>
-              <w:t>Able to visualize binary results for enrichment</w:t>
+              <w:t>Able to do 2D STRS</w:t>
+            </w:r>
+          </w:p>
+          <w:p>
+            <w:pPr>
+              <w:pStyle w:val="ListParagraph"/>
+              <w:numPr>
+                <w:ilvl w:val="0"/>
+                <w:numId w:val="4"/>
+              </w:numPr>
+              <w:cnfStyle w:val="000000100000" w:firstRow="0" w:lastRow="0" w:firstColumn="0" w:lastColumn="0" w:oddVBand="0" w:evenVBand="0" w:oddHBand="1" w:evenHBand="0" w:firstRowFirstColumn="0" w:firstRowLastColumn="0" w:lastRowFirstColumn="0" w:lastRowLastColumn="0"/>
+            </w:pPr>
+            <w:r>
+              <w:t>Fix the bug of binomial process for enrichment</w:t>
             </w:r>
           </w:p>
         </w:tc>
@@ -467,16 +474,11 @@
       <w:r>
         <w:t xml:space="preserve"> Then just follow the instruction below, except for step 2.2 where you </w:t>
       </w:r>
-      <w:proofErr w:type="gramStart"/>
       <w:r>
         <w:t>have</w:t>
       </w:r>
       <w:r>
-        <w:t xml:space="preserve"> to</w:t>
-      </w:r>
-      <w:proofErr w:type="gramEnd"/>
-      <w:r>
-        <w:t xml:space="preserve"> use the date you </w:t>
+        <w:t xml:space="preserve"> to use the date you </w:t>
       </w:r>
       <w:r>
         <w:t>chose</w:t>
@@ -1344,14 +1346,12 @@
       <w:r>
         <w:t xml:space="preserve">script </w:t>
       </w:r>
-      <w:proofErr w:type="spellStart"/>
       <w:r>
         <w:rPr>
           <w:b/>
         </w:rPr>
         <w:t>Sampling_libraries.R</w:t>
       </w:r>
-      <w:proofErr w:type="spellEnd"/>
     </w:p>
     <w:p>
       <w:pPr>
@@ -1464,20 +1464,7 @@
         <w:t>U</w:t>
       </w:r>
       <w:r>
-        <w:t xml:space="preserve">se </w:t>
-      </w:r>
-      <w:proofErr w:type="spellStart"/>
-      <w:proofErr w:type="gramStart"/>
-      <w:r>
-        <w:t>install</w:t>
-      </w:r>
-      <w:proofErr w:type="gramEnd"/>
-      <w:r>
-        <w:t>.packages</w:t>
-      </w:r>
-      <w:proofErr w:type="spellEnd"/>
-      <w:r>
-        <w:t>(…) to install the packages.</w:t>
+        <w:t>se install.packages(…) to install the packages.</w:t>
       </w:r>
     </w:p>
     <w:p>
@@ -1492,23 +1479,7 @@
         <w:t>For example:</w:t>
       </w:r>
       <w:r>
-        <w:t xml:space="preserve"> </w:t>
-      </w:r>
-      <w:proofErr w:type="spellStart"/>
-      <w:r>
-        <w:t>install.packages</w:t>
-      </w:r>
-      <w:proofErr w:type="spellEnd"/>
-      <w:r>
-        <w:t>(“</w:t>
-      </w:r>
-      <w:proofErr w:type="spellStart"/>
-      <w:r>
-        <w:t>tidyverse</w:t>
-      </w:r>
-      <w:proofErr w:type="spellEnd"/>
-      <w:r>
-        <w:t>”)</w:t>
+        <w:t xml:space="preserve"> install.packages(“tidyverse”)</w:t>
       </w:r>
       <w:r>
         <w:t>, …</w:t>
@@ -1543,21 +1514,7 @@
         <w:rPr>
           <w:b/>
         </w:rPr>
-        <w:t xml:space="preserve">Sampling Continuous </w:t>
-      </w:r>
-      <w:proofErr w:type="spellStart"/>
-      <w:r>
-        <w:rPr>
-          <w:b/>
-        </w:rPr>
-        <w:t>Mode.Rmd</w:t>
-      </w:r>
-      <w:proofErr w:type="spellEnd"/>
-      <w:r>
-        <w:rPr>
-          <w:b/>
-        </w:rPr>
-        <w:t>.</w:t>
+        <w:t>Sampling Continuous Mode.Rmd.</w:t>
       </w:r>
     </w:p>
     <w:p>
@@ -1672,15 +1629,7 @@
         <w:t>Functions are denoted by rounded rectangles and IF-ELSE statements are denoted by diamonds.</w:t>
       </w:r>
       <w:r>
-        <w:t xml:space="preserve"> In terms of the function names, “</w:t>
-      </w:r>
-      <w:proofErr w:type="spellStart"/>
-      <w:r>
-        <w:t>cont</w:t>
-      </w:r>
-      <w:proofErr w:type="spellEnd"/>
-      <w:r>
-        <w:t>” indicates continuous mode and “dis” indicates discrete mode.</w:t>
+        <w:t xml:space="preserve"> In terms of the function names, “cont” indicates continuous mode and “dis” indicates discrete mode.</w:t>
       </w:r>
       <w:r>
         <w:t xml:space="preserve"> A function on the left, if ran by the user, will call functions on the right.</w:t>
@@ -1729,6 +1678,14 @@
       </w:r>
     </w:p>
     <w:p>
+      <w:pPr>
+        <w:sectPr>
+          <w:pgSz w:w="15840" w:h="12240" w:orient="landscape"/>
+          <w:pgMar w:top="1440" w:right="1440" w:bottom="1440" w:left="1440" w:header="720" w:footer="720" w:gutter="0"/>
+          <w:cols w:space="720"/>
+          <w:docGrid w:linePitch="360"/>
+        </w:sectPr>
+      </w:pPr>
       <w:r>
         <w:rPr>
           <w:rFonts w:ascii="Calibri" w:hAnsi="Calibri" w:cs="Calibri"/>
@@ -1786,245 +1743,6 @@
         </w:drawing>
       </w:r>
     </w:p>
-    <w:p>
-      <w:pPr>
-        <w:pStyle w:val="Heading1"/>
-        <w:sectPr>
-          <w:pgSz w:w="15840" w:h="12240" w:orient="landscape"/>
-          <w:pgMar w:top="1440" w:right="1440" w:bottom="1440" w:left="1440" w:header="720" w:footer="720" w:gutter="0"/>
-          <w:cols w:space="720"/>
-          <w:docGrid w:linePitch="360"/>
-        </w:sectPr>
-      </w:pPr>
-    </w:p>
-    <w:p>
-      <w:pPr>
-        <w:pStyle w:val="Heading1"/>
-      </w:pPr>
-      <w:r>
-        <w:lastRenderedPageBreak/>
-        <w:t>Changes History</w:t>
-      </w:r>
-    </w:p>
-    <w:tbl>
-      <w:tblPr>
-        <w:tblStyle w:val="GridTable4-Accent1"/>
-        <w:tblW w:w="0" w:type="auto"/>
-        <w:tblLook w:val="04A0" w:firstRow="1" w:lastRow="0" w:firstColumn="1" w:lastColumn="0" w:noHBand="0" w:noVBand="1"/>
-      </w:tblPr>
-      <w:tblGrid>
-        <w:gridCol w:w="1435"/>
-        <w:gridCol w:w="7915"/>
-      </w:tblGrid>
-      <w:tr>
-        <w:trPr>
-          <w:cnfStyle w:val="100000000000" w:firstRow="1" w:lastRow="0" w:firstColumn="0" w:lastColumn="0" w:oddVBand="0" w:evenVBand="0" w:oddHBand="0" w:evenHBand="0" w:firstRowFirstColumn="0" w:firstRowLastColumn="0" w:lastRowFirstColumn="0" w:lastRowLastColumn="0"/>
-        </w:trPr>
-        <w:tc>
-          <w:tcPr>
-            <w:cnfStyle w:val="001000000000" w:firstRow="0" w:lastRow="0" w:firstColumn="1" w:lastColumn="0" w:oddVBand="0" w:evenVBand="0" w:oddHBand="0" w:evenHBand="0" w:firstRowFirstColumn="0" w:firstRowLastColumn="0" w:lastRowFirstColumn="0" w:lastRowLastColumn="0"/>
-            <w:tcW w:w="1435" w:type="dxa"/>
-          </w:tcPr>
-          <w:p>
-            <w:r>
-              <w:t>Date</w:t>
-            </w:r>
-          </w:p>
-        </w:tc>
-        <w:tc>
-          <w:tcPr>
-            <w:tcW w:w="7915" w:type="dxa"/>
-          </w:tcPr>
-          <w:p>
-            <w:pPr>
-              <w:cnfStyle w:val="100000000000" w:firstRow="1" w:lastRow="0" w:firstColumn="0" w:lastColumn="0" w:oddVBand="0" w:evenVBand="0" w:oddHBand="0" w:evenHBand="0" w:firstRowFirstColumn="0" w:firstRowLastColumn="0" w:lastRowFirstColumn="0" w:lastRowLastColumn="0"/>
-            </w:pPr>
-            <w:r>
-              <w:t>Update</w:t>
-            </w:r>
-          </w:p>
-        </w:tc>
-      </w:tr>
-      <w:tr>
-        <w:trPr>
-          <w:cnfStyle w:val="000000100000" w:firstRow="0" w:lastRow="0" w:firstColumn="0" w:lastColumn="0" w:oddVBand="0" w:evenVBand="0" w:oddHBand="1" w:evenHBand="0" w:firstRowFirstColumn="0" w:firstRowLastColumn="0" w:lastRowFirstColumn="0" w:lastRowLastColumn="0"/>
-        </w:trPr>
-        <w:tc>
-          <w:tcPr>
-            <w:cnfStyle w:val="001000000000" w:firstRow="0" w:lastRow="0" w:firstColumn="1" w:lastColumn="0" w:oddVBand="0" w:evenVBand="0" w:oddHBand="0" w:evenHBand="0" w:firstRowFirstColumn="0" w:firstRowLastColumn="0" w:lastRowFirstColumn="0" w:lastRowLastColumn="0"/>
-            <w:tcW w:w="1435" w:type="dxa"/>
-          </w:tcPr>
-          <w:p>
-            <w:r>
-              <w:t>05/06/2019</w:t>
-            </w:r>
-          </w:p>
-        </w:tc>
-        <w:tc>
-          <w:tcPr>
-            <w:tcW w:w="7915" w:type="dxa"/>
-          </w:tcPr>
-          <w:p>
-            <w:pPr>
-              <w:pStyle w:val="ListParagraph"/>
-              <w:numPr>
-                <w:ilvl w:val="0"/>
-                <w:numId w:val="4"/>
-              </w:numPr>
-              <w:cnfStyle w:val="000000100000" w:firstRow="0" w:lastRow="0" w:firstColumn="0" w:lastColumn="0" w:oddVBand="0" w:evenVBand="0" w:oddHBand="1" w:evenHBand="0" w:firstRowFirstColumn="0" w:firstRowLastColumn="0" w:lastRowFirstColumn="0" w:lastRowLastColumn="0"/>
-            </w:pPr>
-            <w:r>
-              <w:t>Created the document</w:t>
-            </w:r>
-          </w:p>
-        </w:tc>
-      </w:tr>
-      <w:tr>
-        <w:tc>
-          <w:tcPr>
-            <w:cnfStyle w:val="001000000000" w:firstRow="0" w:lastRow="0" w:firstColumn="1" w:lastColumn="0" w:oddVBand="0" w:evenVBand="0" w:oddHBand="0" w:evenHBand="0" w:firstRowFirstColumn="0" w:firstRowLastColumn="0" w:lastRowFirstColumn="0" w:lastRowLastColumn="0"/>
-            <w:tcW w:w="1435" w:type="dxa"/>
-          </w:tcPr>
-          <w:p>
-            <w:r>
-              <w:t>05/09/2019</w:t>
-            </w:r>
-          </w:p>
-        </w:tc>
-        <w:tc>
-          <w:tcPr>
-            <w:tcW w:w="7915" w:type="dxa"/>
-          </w:tcPr>
-          <w:p>
-            <w:pPr>
-              <w:pStyle w:val="ListParagraph"/>
-              <w:numPr>
-                <w:ilvl w:val="0"/>
-                <w:numId w:val="4"/>
-              </w:numPr>
-              <w:cnfStyle w:val="000000000000" w:firstRow="0" w:lastRow="0" w:firstColumn="0" w:lastColumn="0" w:oddVBand="0" w:evenVBand="0" w:oddHBand="0" w:evenHBand="0" w:firstRowFirstColumn="0" w:firstRowLastColumn="0" w:lastRowFirstColumn="0" w:lastRowLastColumn="0"/>
-            </w:pPr>
-            <w:r>
-              <w:t>Upgraded the model from v2.1.1 to v2.1.2</w:t>
-            </w:r>
-          </w:p>
-          <w:p>
-            <w:pPr>
-              <w:pStyle w:val="ListParagraph"/>
-              <w:numPr>
-                <w:ilvl w:val="1"/>
-                <w:numId w:val="4"/>
-              </w:numPr>
-              <w:cnfStyle w:val="000000000000" w:firstRow="0" w:lastRow="0" w:firstColumn="0" w:lastColumn="0" w:oddVBand="0" w:evenVBand="0" w:oddHBand="0" w:evenHBand="0" w:firstRowFirstColumn="0" w:firstRowLastColumn="0" w:lastRowFirstColumn="0" w:lastRowLastColumn="0"/>
-            </w:pPr>
-            <w:r>
-              <w:t>Added the missing argument “</w:t>
-            </w:r>
-            <w:proofErr w:type="spellStart"/>
-            <w:r>
-              <w:t>m_sp</w:t>
-            </w:r>
-            <w:proofErr w:type="spellEnd"/>
-            <w:r>
-              <w:t>”</w:t>
-            </w:r>
-          </w:p>
-        </w:tc>
-      </w:tr>
-      <w:tr>
-        <w:trPr>
-          <w:cnfStyle w:val="000000100000" w:firstRow="0" w:lastRow="0" w:firstColumn="0" w:lastColumn="0" w:oddVBand="0" w:evenVBand="0" w:oddHBand="1" w:evenHBand="0" w:firstRowFirstColumn="0" w:firstRowLastColumn="0" w:lastRowFirstColumn="0" w:lastRowLastColumn="0"/>
-        </w:trPr>
-        <w:tc>
-          <w:tcPr>
-            <w:cnfStyle w:val="001000000000" w:firstRow="0" w:lastRow="0" w:firstColumn="1" w:lastColumn="0" w:oddVBand="0" w:evenVBand="0" w:oddHBand="0" w:evenHBand="0" w:firstRowFirstColumn="0" w:firstRowLastColumn="0" w:lastRowFirstColumn="0" w:lastRowLastColumn="0"/>
-            <w:tcW w:w="1435" w:type="dxa"/>
-          </w:tcPr>
-          <w:p>
-            <w:r>
-              <w:t>05/10/2019</w:t>
-            </w:r>
-          </w:p>
-        </w:tc>
-        <w:tc>
-          <w:tcPr>
-            <w:tcW w:w="7915" w:type="dxa"/>
-          </w:tcPr>
-          <w:p>
-            <w:pPr>
-              <w:pStyle w:val="ListParagraph"/>
-              <w:numPr>
-                <w:ilvl w:val="0"/>
-                <w:numId w:val="4"/>
-              </w:numPr>
-              <w:cnfStyle w:val="000000100000" w:firstRow="0" w:lastRow="0" w:firstColumn="0" w:lastColumn="0" w:oddVBand="0" w:evenVBand="0" w:oddHBand="1" w:evenHBand="0" w:firstRowFirstColumn="0" w:firstRowLastColumn="0" w:lastRowFirstColumn="0" w:lastRowLastColumn="0"/>
-            </w:pPr>
-            <w:r>
-              <w:t>Upgraded the model from v2.1.2 to v2.1.3</w:t>
-            </w:r>
-          </w:p>
-          <w:p>
-            <w:pPr>
-              <w:pStyle w:val="ListParagraph"/>
-              <w:numPr>
-                <w:ilvl w:val="1"/>
-                <w:numId w:val="4"/>
-              </w:numPr>
-              <w:cnfStyle w:val="000000100000" w:firstRow="0" w:lastRow="0" w:firstColumn="0" w:lastColumn="0" w:oddVBand="0" w:evenVBand="0" w:oddHBand="1" w:evenHBand="0" w:firstRowFirstColumn="0" w:firstRowLastColumn="0" w:lastRowFirstColumn="0" w:lastRowLastColumn="0"/>
-            </w:pPr>
-            <w:r>
-              <w:t>Added the binomial procedure</w:t>
-            </w:r>
-          </w:p>
-        </w:tc>
-      </w:tr>
-      <w:tr>
-        <w:tc>
-          <w:tcPr>
-            <w:tcW w:w="1435" w:type="dxa"/>
-          </w:tcPr>
-          <w:p>
-            <w:pPr>
-              <w:cnfStyle w:val="001000000000" w:firstRow="0" w:lastRow="0" w:firstColumn="1" w:lastColumn="0" w:oddVBand="0" w:evenVBand="0" w:oddHBand="0" w:evenHBand="0" w:firstRowFirstColumn="0" w:firstRowLastColumn="0" w:lastRowFirstColumn="0" w:lastRowLastColumn="0"/>
-            </w:pPr>
-            <w:r>
-              <w:t>05/13/2019</w:t>
-            </w:r>
-          </w:p>
-        </w:tc>
-        <w:tc>
-          <w:tcPr>
-            <w:tcW w:w="7915" w:type="dxa"/>
-          </w:tcPr>
-          <w:p>
-            <w:pPr>
-              <w:pStyle w:val="ListParagraph"/>
-              <w:numPr>
-                <w:ilvl w:val="0"/>
-                <w:numId w:val="4"/>
-              </w:numPr>
-            </w:pPr>
-            <w:r>
-              <w:t>Upgraded to v2.1.5</w:t>
-            </w:r>
-          </w:p>
-          <w:p>
-            <w:pPr>
-              <w:pStyle w:val="ListParagraph"/>
-              <w:numPr>
-                <w:ilvl w:val="1"/>
-                <w:numId w:val="4"/>
-              </w:numPr>
-            </w:pPr>
-            <w:r>
-              <w:t>Added visualization tools to draw binary results for enrichment</w:t>
-            </w:r>
-            <w:bookmarkStart w:id="0" w:name="_GoBack"/>
-            <w:bookmarkEnd w:id="0"/>
-          </w:p>
-        </w:tc>
-      </w:tr>
-    </w:tbl>
     <w:p/>
     <w:sectPr>
       <w:pgSz w:w="12240" w:h="15840"/>

</xml_diff>

<commit_message>
Update for kernel grinding
</commit_message>
<xml_diff>
--- a/SOP for Simulation Model Continuous Mode.docx
+++ b/SOP for Simulation Model Continuous Mode.docx
@@ -541,12 +541,75 @@
           </w:p>
         </w:tc>
       </w:tr>
+      <w:tr>
+        <w:tc>
+          <w:tcPr>
+            <w:cnfStyle w:val="001000000000" w:firstRow="0" w:lastRow="0" w:firstColumn="1" w:lastColumn="0" w:oddVBand="0" w:evenVBand="0" w:oddHBand="0" w:evenHBand="0" w:firstRowFirstColumn="0" w:firstRowLastColumn="0" w:lastRowFirstColumn="0" w:lastRowLastColumn="0"/>
+            <w:tcW w:w="1073" w:type="dxa"/>
+          </w:tcPr>
+          <w:p>
+            <w:r>
+              <w:t>2.4.1</w:t>
+            </w:r>
+          </w:p>
+        </w:tc>
+        <w:tc>
+          <w:tcPr>
+            <w:tcW w:w="1442" w:type="dxa"/>
+          </w:tcPr>
+          <w:p>
+            <w:pPr>
+              <w:cnfStyle w:val="000000000000" w:firstRow="0" w:lastRow="0" w:firstColumn="0" w:lastColumn="0" w:oddVBand="0" w:evenVBand="0" w:oddHBand="0" w:evenHBand="0" w:firstRowFirstColumn="0" w:firstRowLastColumn="0" w:lastRowFirstColumn="0" w:lastRowLastColumn="0"/>
+            </w:pPr>
+            <w:r>
+              <w:t>7/18/2019</w:t>
+            </w:r>
+          </w:p>
+        </w:tc>
+        <w:tc>
+          <w:tcPr>
+            <w:tcW w:w="6835" w:type="dxa"/>
+          </w:tcPr>
+          <w:p>
+            <w:pPr>
+              <w:pStyle w:val="ListParagraph"/>
+              <w:numPr>
+                <w:ilvl w:val="0"/>
+                <w:numId w:val="4"/>
+              </w:numPr>
+              <w:cnfStyle w:val="000000000000" w:firstRow="0" w:lastRow="0" w:firstColumn="0" w:lastColumn="0" w:oddVBand="0" w:evenVBand="0" w:oddHBand="0" w:evenHBand="0" w:firstRowFirstColumn="0" w:firstRowLastColumn="0" w:lastRowFirstColumn="0" w:lastRowLastColumn="0"/>
+            </w:pPr>
+            <w:r>
+              <w:t>Add kernel grinding step into the discrete mode</w:t>
+            </w:r>
+          </w:p>
+        </w:tc>
+      </w:tr>
     </w:tbl>
+    <w:p>
+      <w:pPr>
+        <w:pStyle w:val="NoSpacing"/>
+      </w:pPr>
+    </w:p>
+    <w:p>
+      <w:pPr>
+        <w:rPr>
+          <w:rFonts w:asciiTheme="majorHAnsi" w:eastAsiaTheme="majorEastAsia" w:hAnsiTheme="majorHAnsi" w:cstheme="majorBidi"/>
+          <w:color w:val="2F5496" w:themeColor="accent1" w:themeShade="BF"/>
+          <w:sz w:val="32"/>
+          <w:szCs w:val="32"/>
+        </w:rPr>
+      </w:pPr>
+      <w:r>
+        <w:br w:type="page"/>
+      </w:r>
+    </w:p>
     <w:p>
       <w:pPr>
         <w:pStyle w:val="Heading1"/>
       </w:pPr>
       <w:r>
+        <w:lastRenderedPageBreak/>
         <w:t>Downloading</w:t>
       </w:r>
     </w:p>
@@ -653,7 +716,6 @@
         <w:rPr>
           <w:noProof/>
         </w:rPr>
-        <w:lastRenderedPageBreak/>
         <mc:AlternateContent>
           <mc:Choice Requires="wps">
             <w:drawing>
@@ -1032,6 +1094,7 @@
         <w:rPr>
           <w:noProof/>
         </w:rPr>
+        <w:lastRenderedPageBreak/>
         <mc:AlternateContent>
           <mc:Choice Requires="wps">
             <w:drawing>
@@ -1168,7 +1231,6 @@
         <w:rPr>
           <w:noProof/>
         </w:rPr>
-        <w:lastRenderedPageBreak/>
         <mc:AlternateContent>
           <mc:Choice Requires="wps">
             <w:drawing>
@@ -1636,6 +1698,7 @@
         </w:numPr>
       </w:pPr>
       <w:r>
+        <w:lastRenderedPageBreak/>
         <w:t>Open the HTML file you just knitted and read the instruction inside</w:t>
       </w:r>
       <w:r>
@@ -1706,17 +1769,13 @@
         <w:t xml:space="preserve">illustrate </w:t>
       </w:r>
       <w:r>
-        <w:t>the structure of model v</w:t>
+        <w:t xml:space="preserve">the </w:t>
       </w:r>
       <w:r>
-        <w:t>ersion</w:t>
+        <w:t>model structure</w:t>
       </w:r>
-      <w:r>
-        <w:t xml:space="preserve"> 2.1.</w:t>
-      </w:r>
-      <w:r>
-        <w:t>3</w:t>
-      </w:r>
+      <w:bookmarkStart w:id="0" w:name="_GoBack"/>
+      <w:bookmarkEnd w:id="0"/>
       <w:r>
         <w:t>.</w:t>
       </w:r>
@@ -1771,10 +1830,10 @@
       <w:r>
         <w:lastRenderedPageBreak/>
         <w:drawing>
-          <wp:inline distT="0" distB="0" distL="0" distR="0" wp14:anchorId="054518AD" wp14:editId="3CF2B1C7">
-            <wp:extent cx="8858250" cy="6638925"/>
-            <wp:effectExtent l="0" t="0" r="0" b="9525"/>
-            <wp:docPr id="6" name="Diagram 6">
+          <wp:inline distT="0" distB="0" distL="0" distR="0" wp14:anchorId="2B8F3236" wp14:editId="10509898">
+            <wp:extent cx="8934450" cy="6686550"/>
+            <wp:effectExtent l="0" t="0" r="0" b="19050"/>
+            <wp:docPr id="8" name="Diagram 8">
               <a:extLst xmlns:a="http://schemas.openxmlformats.org/drawingml/2006/main">
                 <a:ext uri="{FF2B5EF4-FFF2-40B4-BE49-F238E27FC236}">
                   <a16:creationId xmlns:a16="http://schemas.microsoft.com/office/drawing/2014/main" id="{B2BBAC1D-E471-4639-BD32-305E16F5D9A2}"/>
@@ -1793,6 +1852,9 @@
     </w:p>
     <w:p>
       <w:r>
+        <w:rPr>
+          <w:noProof/>
+        </w:rPr>
         <w:lastRenderedPageBreak/>
         <w:drawing>
           <wp:inline distT="0" distB="0" distL="0" distR="0" wp14:anchorId="41A8277D" wp14:editId="704D2CD8">
@@ -1814,8 +1876,6 @@
           </wp:inline>
         </w:drawing>
       </w:r>
-      <w:bookmarkStart w:id="0" w:name="_GoBack"/>
-      <w:bookmarkEnd w:id="0"/>
     </w:p>
     <w:sectPr>
       <w:pgSz w:w="15840" w:h="12240" w:orient="landscape"/>
@@ -10494,13 +10554,13 @@
       </dgm:t>
     </dgm:pt>
     <dgm:pt modelId="{6A959A61-D290-434B-B549-2A62A6FA7676}" type="parTrans" cxnId="{2E0835D4-F2C0-4E35-B867-F8621EBB693A}">
-      <dgm:prSet custT="1"/>
+      <dgm:prSet/>
       <dgm:spPr/>
       <dgm:t>
         <a:bodyPr/>
         <a:lstStyle/>
         <a:p>
-          <a:endParaRPr lang="en-US" sz="500"/>
+          <a:endParaRPr lang="en-US"/>
         </a:p>
       </dgm:t>
     </dgm:pt>
@@ -10511,7 +10571,7 @@
         <a:bodyPr/>
         <a:lstStyle/>
         <a:p>
-          <a:endParaRPr lang="en-US" sz="1800"/>
+          <a:endParaRPr lang="en-US"/>
         </a:p>
       </dgm:t>
     </dgm:pt>
@@ -10531,13 +10591,13 @@
       </dgm:t>
     </dgm:pt>
     <dgm:pt modelId="{AEFFB587-B709-4839-BA92-5101930B2E80}" type="parTrans" cxnId="{2F447225-7EBA-40E8-9B3E-4740B477092F}">
-      <dgm:prSet custT="1"/>
+      <dgm:prSet/>
       <dgm:spPr/>
       <dgm:t>
         <a:bodyPr/>
         <a:lstStyle/>
         <a:p>
-          <a:endParaRPr lang="en-US" sz="500"/>
+          <a:endParaRPr lang="en-US"/>
         </a:p>
       </dgm:t>
     </dgm:pt>
@@ -10548,7 +10608,7 @@
         <a:bodyPr/>
         <a:lstStyle/>
         <a:p>
-          <a:endParaRPr lang="en-US" sz="1800"/>
+          <a:endParaRPr lang="en-US"/>
         </a:p>
       </dgm:t>
     </dgm:pt>
@@ -10568,13 +10628,13 @@
       </dgm:t>
     </dgm:pt>
     <dgm:pt modelId="{001D22F8-C2F6-4BBC-B08B-190D091BB6ED}" type="parTrans" cxnId="{E26969C1-CEEC-4542-BDBC-4C58B85600AD}">
-      <dgm:prSet custT="1"/>
+      <dgm:prSet/>
       <dgm:spPr/>
       <dgm:t>
         <a:bodyPr/>
         <a:lstStyle/>
         <a:p>
-          <a:endParaRPr lang="en-US" sz="500"/>
+          <a:endParaRPr lang="en-US"/>
         </a:p>
       </dgm:t>
     </dgm:pt>
@@ -10585,7 +10645,43 @@
         <a:bodyPr/>
         <a:lstStyle/>
         <a:p>
-          <a:endParaRPr lang="en-US" sz="1800"/>
+          <a:endParaRPr lang="en-US"/>
+        </a:p>
+      </dgm:t>
+    </dgm:pt>
+    <dgm:pt modelId="{2B1EBA7B-B5B4-4628-A0CD-C01A74047C09}">
+      <dgm:prSet phldrT="[Text]" custT="1"/>
+      <dgm:spPr/>
+      <dgm:t>
+        <a:bodyPr/>
+        <a:lstStyle/>
+        <a:p>
+          <a:r>
+            <a:rPr lang="en-US" sz="800" b="1" dirty="0"/>
+            <a:t>Grinder </a:t>
+          </a:r>
+        </a:p>
+      </dgm:t>
+    </dgm:pt>
+    <dgm:pt modelId="{8A62D3DB-6E8B-414E-B481-DA6D1373CA93}" type="parTrans" cxnId="{3A363237-6492-43B0-9B25-BD5EBA929816}">
+      <dgm:prSet/>
+      <dgm:spPr/>
+      <dgm:t>
+        <a:bodyPr/>
+        <a:lstStyle/>
+        <a:p>
+          <a:endParaRPr lang="en-US"/>
+        </a:p>
+      </dgm:t>
+    </dgm:pt>
+    <dgm:pt modelId="{29415B0B-554E-4B98-8438-AAE0A5C96C9C}" type="sibTrans" cxnId="{3A363237-6492-43B0-9B25-BD5EBA929816}">
+      <dgm:prSet/>
+      <dgm:spPr/>
+      <dgm:t>
+        <a:bodyPr/>
+        <a:lstStyle/>
+        <a:p>
+          <a:endParaRPr lang="en-US"/>
         </a:p>
       </dgm:t>
     </dgm:pt>
@@ -10606,7 +10702,7 @@
       <dgm:spPr/>
     </dgm:pt>
     <dgm:pt modelId="{C716663C-4024-4D41-8F59-62DD4E03D43A}" type="pres">
-      <dgm:prSet presAssocID="{6C11B40C-A114-43A2-9D1F-A154CD6E8F10}" presName="LevelOneTextNode" presStyleLbl="node0" presStyleIdx="0" presStyleCnt="5" custScaleX="159862" custLinFactNeighborX="-91395">
+      <dgm:prSet presAssocID="{6C11B40C-A114-43A2-9D1F-A154CD6E8F10}" presName="LevelOneTextNode" presStyleLbl="node0" presStyleIdx="0" presStyleCnt="5" custScaleX="159862">
         <dgm:presLayoutVars>
           <dgm:chPref val="3"/>
         </dgm:presLayoutVars>
@@ -10618,11 +10714,11 @@
       <dgm:spPr/>
     </dgm:pt>
     <dgm:pt modelId="{647C68FA-4D9C-4A00-A4AE-2EFEED6525FA}" type="pres">
-      <dgm:prSet presAssocID="{D534B73D-B07F-4485-8DE9-926A5D592DFE}" presName="conn2-1" presStyleLbl="parChTrans1D2" presStyleIdx="0" presStyleCnt="7"/>
+      <dgm:prSet presAssocID="{D534B73D-B07F-4485-8DE9-926A5D592DFE}" presName="conn2-1" presStyleLbl="parChTrans1D2" presStyleIdx="0" presStyleCnt="8"/>
       <dgm:spPr/>
     </dgm:pt>
     <dgm:pt modelId="{ECE94827-0794-42CD-B84F-BBAE8CD9D36B}" type="pres">
-      <dgm:prSet presAssocID="{D534B73D-B07F-4485-8DE9-926A5D592DFE}" presName="connTx" presStyleLbl="parChTrans1D2" presStyleIdx="0" presStyleCnt="7"/>
+      <dgm:prSet presAssocID="{D534B73D-B07F-4485-8DE9-926A5D592DFE}" presName="connTx" presStyleLbl="parChTrans1D2" presStyleIdx="0" presStyleCnt="8"/>
       <dgm:spPr/>
     </dgm:pt>
     <dgm:pt modelId="{6C673898-7EAB-46CA-913F-99A4D7BAB8AC}" type="pres">
@@ -10630,7 +10726,7 @@
       <dgm:spPr/>
     </dgm:pt>
     <dgm:pt modelId="{44EA6F28-2A6B-4BFB-9BE3-49CB1AE896C0}" type="pres">
-      <dgm:prSet presAssocID="{C84DEED3-FA7B-4500-9AD2-B561AC7E7A82}" presName="LevelTwoTextNode" presStyleLbl="node2" presStyleIdx="0" presStyleCnt="7" custScaleX="125692">
+      <dgm:prSet presAssocID="{C84DEED3-FA7B-4500-9AD2-B561AC7E7A82}" presName="LevelTwoTextNode" presStyleLbl="node2" presStyleIdx="0" presStyleCnt="8" custScaleX="125692">
         <dgm:presLayoutVars>
           <dgm:chPref val="3"/>
         </dgm:presLayoutVars>
@@ -10770,7 +10866,7 @@
       <dgm:spPr/>
     </dgm:pt>
     <dgm:pt modelId="{ABF0C2C0-2579-4BC0-81C8-85B0B96EE46C}" type="pres">
-      <dgm:prSet presAssocID="{E685BB61-B917-4606-B3FC-2BE88321E3E6}" presName="LevelOneTextNode" presStyleLbl="node0" presStyleIdx="1" presStyleCnt="5" custScaleX="159862" custLinFactNeighborX="-91395">
+      <dgm:prSet presAssocID="{E685BB61-B917-4606-B3FC-2BE88321E3E6}" presName="LevelOneTextNode" presStyleLbl="node0" presStyleIdx="1" presStyleCnt="5" custScaleX="159862">
         <dgm:presLayoutVars>
           <dgm:chPref val="3"/>
         </dgm:presLayoutVars>
@@ -10782,11 +10878,11 @@
       <dgm:spPr/>
     </dgm:pt>
     <dgm:pt modelId="{32140671-5D49-4B90-8FFF-88E00C9233FD}" type="pres">
-      <dgm:prSet presAssocID="{9283697C-DDCE-4818-A106-84F2896BA755}" presName="conn2-1" presStyleLbl="parChTrans1D2" presStyleIdx="1" presStyleCnt="7"/>
+      <dgm:prSet presAssocID="{9283697C-DDCE-4818-A106-84F2896BA755}" presName="conn2-1" presStyleLbl="parChTrans1D2" presStyleIdx="1" presStyleCnt="8"/>
       <dgm:spPr/>
     </dgm:pt>
     <dgm:pt modelId="{316345EB-729C-4B02-81E7-3A1D08B3A10E}" type="pres">
-      <dgm:prSet presAssocID="{9283697C-DDCE-4818-A106-84F2896BA755}" presName="connTx" presStyleLbl="parChTrans1D2" presStyleIdx="1" presStyleCnt="7"/>
+      <dgm:prSet presAssocID="{9283697C-DDCE-4818-A106-84F2896BA755}" presName="connTx" presStyleLbl="parChTrans1D2" presStyleIdx="1" presStyleCnt="8"/>
       <dgm:spPr/>
     </dgm:pt>
     <dgm:pt modelId="{7D577BD1-5D2C-44AB-B2E0-D3989C0C12CC}" type="pres">
@@ -10794,7 +10890,7 @@
       <dgm:spPr/>
     </dgm:pt>
     <dgm:pt modelId="{6DF83114-81F1-4C2F-9110-DDEDA4848621}" type="pres">
-      <dgm:prSet presAssocID="{CC1C60D8-A47B-426F-97B9-EB81FDAADD3F}" presName="LevelTwoTextNode" presStyleLbl="node2" presStyleIdx="1" presStyleCnt="7" custScaleX="127547">
+      <dgm:prSet presAssocID="{CC1C60D8-A47B-426F-97B9-EB81FDAADD3F}" presName="LevelTwoTextNode" presStyleLbl="node2" presStyleIdx="1" presStyleCnt="8" custScaleX="127547">
         <dgm:presLayoutVars>
           <dgm:chPref val="3"/>
         </dgm:presLayoutVars>
@@ -11210,7 +11306,7 @@
       <dgm:spPr/>
     </dgm:pt>
     <dgm:pt modelId="{5047E809-B6B2-49B4-9A65-F52D55495E7F}" type="pres">
-      <dgm:prSet presAssocID="{432F0094-4F4B-49D7-992A-1FB71D04C1E0}" presName="LevelOneTextNode" presStyleLbl="node0" presStyleIdx="2" presStyleCnt="5" custScaleX="159862" custLinFactNeighborX="-91395">
+      <dgm:prSet presAssocID="{432F0094-4F4B-49D7-992A-1FB71D04C1E0}" presName="LevelOneTextNode" presStyleLbl="node0" presStyleIdx="2" presStyleCnt="5" custScaleX="159862">
         <dgm:presLayoutVars>
           <dgm:chPref val="3"/>
         </dgm:presLayoutVars>
@@ -11222,11 +11318,11 @@
       <dgm:spPr/>
     </dgm:pt>
     <dgm:pt modelId="{0DD22121-773C-44B7-BFD5-7B8ECAF4D5AF}" type="pres">
-      <dgm:prSet presAssocID="{973DD0DE-4938-4361-8991-C087BF818F46}" presName="conn2-1" presStyleLbl="parChTrans1D2" presStyleIdx="2" presStyleCnt="7"/>
+      <dgm:prSet presAssocID="{973DD0DE-4938-4361-8991-C087BF818F46}" presName="conn2-1" presStyleLbl="parChTrans1D2" presStyleIdx="2" presStyleCnt="8"/>
       <dgm:spPr/>
     </dgm:pt>
     <dgm:pt modelId="{BA48A065-2394-4254-B5AD-94BD7D27ECDE}" type="pres">
-      <dgm:prSet presAssocID="{973DD0DE-4938-4361-8991-C087BF818F46}" presName="connTx" presStyleLbl="parChTrans1D2" presStyleIdx="2" presStyleCnt="7"/>
+      <dgm:prSet presAssocID="{973DD0DE-4938-4361-8991-C087BF818F46}" presName="connTx" presStyleLbl="parChTrans1D2" presStyleIdx="2" presStyleCnt="8"/>
       <dgm:spPr/>
     </dgm:pt>
     <dgm:pt modelId="{C3879615-8487-4BEE-A205-4B8D3843D2DD}" type="pres">
@@ -11234,7 +11330,7 @@
       <dgm:spPr/>
     </dgm:pt>
     <dgm:pt modelId="{1FECB211-FC09-484F-87D3-18B224AD0043}" type="pres">
-      <dgm:prSet presAssocID="{C5EC43EC-FF58-41DC-91F2-65622B1B4115}" presName="LevelTwoTextNode" presStyleLbl="node2" presStyleIdx="2" presStyleCnt="7" custScaleX="125692">
+      <dgm:prSet presAssocID="{C5EC43EC-FF58-41DC-91F2-65622B1B4115}" presName="LevelTwoTextNode" presStyleLbl="node2" presStyleIdx="2" presStyleCnt="8" custScaleX="125692">
         <dgm:presLayoutVars>
           <dgm:chPref val="3"/>
         </dgm:presLayoutVars>
@@ -11354,7 +11450,7 @@
       <dgm:spPr/>
     </dgm:pt>
     <dgm:pt modelId="{54D7D6EB-E6C1-444E-85EA-C2AA0590ECF5}" type="pres">
-      <dgm:prSet presAssocID="{3EA1CD91-DF21-42ED-B6DA-49F02A63C2A1}" presName="LevelOneTextNode" presStyleLbl="node0" presStyleIdx="3" presStyleCnt="5" custScaleX="160331" custLinFactNeighborX="-91395">
+      <dgm:prSet presAssocID="{3EA1CD91-DF21-42ED-B6DA-49F02A63C2A1}" presName="LevelOneTextNode" presStyleLbl="node0" presStyleIdx="3" presStyleCnt="5" custScaleX="160331">
         <dgm:presLayoutVars>
           <dgm:chPref val="3"/>
         </dgm:presLayoutVars>
@@ -11366,11 +11462,11 @@
       <dgm:spPr/>
     </dgm:pt>
     <dgm:pt modelId="{73C67086-0D67-4F39-8110-BDAEF6B100FA}" type="pres">
-      <dgm:prSet presAssocID="{8D1E6CFE-99AE-42C4-A2B1-BE71D4DA3117}" presName="conn2-1" presStyleLbl="parChTrans1D2" presStyleIdx="3" presStyleCnt="7"/>
+      <dgm:prSet presAssocID="{8D1E6CFE-99AE-42C4-A2B1-BE71D4DA3117}" presName="conn2-1" presStyleLbl="parChTrans1D2" presStyleIdx="3" presStyleCnt="8"/>
       <dgm:spPr/>
     </dgm:pt>
     <dgm:pt modelId="{532D2203-9AFB-4984-B842-13B8558EDB08}" type="pres">
-      <dgm:prSet presAssocID="{8D1E6CFE-99AE-42C4-A2B1-BE71D4DA3117}" presName="connTx" presStyleLbl="parChTrans1D2" presStyleIdx="3" presStyleCnt="7"/>
+      <dgm:prSet presAssocID="{8D1E6CFE-99AE-42C4-A2B1-BE71D4DA3117}" presName="connTx" presStyleLbl="parChTrans1D2" presStyleIdx="3" presStyleCnt="8"/>
       <dgm:spPr/>
     </dgm:pt>
     <dgm:pt modelId="{B076946D-4205-4EDD-8F14-C402017053E6}" type="pres">
@@ -11378,7 +11474,7 @@
       <dgm:spPr/>
     </dgm:pt>
     <dgm:pt modelId="{7FDB4DE8-70A3-4638-8C66-D89EFC9552B5}" type="pres">
-      <dgm:prSet presAssocID="{FAD5F164-FAA5-4C67-BA88-53E477281671}" presName="LevelTwoTextNode" presStyleLbl="node2" presStyleIdx="3" presStyleCnt="7" custScaleX="125692">
+      <dgm:prSet presAssocID="{FAD5F164-FAA5-4C67-BA88-53E477281671}" presName="LevelTwoTextNode" presStyleLbl="node2" presStyleIdx="3" presStyleCnt="8" custScaleX="125692">
         <dgm:presLayoutVars>
           <dgm:chPref val="3"/>
         </dgm:presLayoutVars>
@@ -11614,7 +11710,7 @@
       <dgm:spPr/>
     </dgm:pt>
     <dgm:pt modelId="{B9638419-0BFC-4252-93BE-1D873EFA2211}" type="pres">
-      <dgm:prSet presAssocID="{382126FD-6231-4B41-8CD4-ED93734C0403}" presName="LevelOneTextNode" presStyleLbl="node0" presStyleIdx="4" presStyleCnt="5" custScaleX="159862" custLinFactNeighborX="-91395">
+      <dgm:prSet presAssocID="{382126FD-6231-4B41-8CD4-ED93734C0403}" presName="LevelOneTextNode" presStyleLbl="node0" presStyleIdx="4" presStyleCnt="5" custScaleX="159862">
         <dgm:presLayoutVars>
           <dgm:chPref val="3"/>
         </dgm:presLayoutVars>
@@ -11626,11 +11722,11 @@
       <dgm:spPr/>
     </dgm:pt>
     <dgm:pt modelId="{C0BA30DF-80AC-409A-B43C-A2076470ADA5}" type="pres">
-      <dgm:prSet presAssocID="{BA57D2A1-48C4-4A7E-8E53-5F2634C06939}" presName="conn2-1" presStyleLbl="parChTrans1D2" presStyleIdx="4" presStyleCnt="7"/>
+      <dgm:prSet presAssocID="{BA57D2A1-48C4-4A7E-8E53-5F2634C06939}" presName="conn2-1" presStyleLbl="parChTrans1D2" presStyleIdx="4" presStyleCnt="8"/>
       <dgm:spPr/>
     </dgm:pt>
     <dgm:pt modelId="{0EBF0D15-0117-4127-B150-55976D74275D}" type="pres">
-      <dgm:prSet presAssocID="{BA57D2A1-48C4-4A7E-8E53-5F2634C06939}" presName="connTx" presStyleLbl="parChTrans1D2" presStyleIdx="4" presStyleCnt="7"/>
+      <dgm:prSet presAssocID="{BA57D2A1-48C4-4A7E-8E53-5F2634C06939}" presName="connTx" presStyleLbl="parChTrans1D2" presStyleIdx="4" presStyleCnt="8"/>
       <dgm:spPr/>
     </dgm:pt>
     <dgm:pt modelId="{A6B99DB6-3056-42EF-8FFA-7908C3F8CFCE}" type="pres">
@@ -11638,7 +11734,7 @@
       <dgm:spPr/>
     </dgm:pt>
     <dgm:pt modelId="{F6F4AAC8-D3D9-4255-B188-5A322476E07F}" type="pres">
-      <dgm:prSet presAssocID="{976AEBE8-1DDB-4C83-8B10-691F02726BA5}" presName="LevelTwoTextNode" presStyleLbl="node2" presStyleIdx="4" presStyleCnt="7" custScaleX="159862">
+      <dgm:prSet presAssocID="{976AEBE8-1DDB-4C83-8B10-691F02726BA5}" presName="LevelTwoTextNode" presStyleLbl="node2" presStyleIdx="4" presStyleCnt="8" custScaleX="159862">
         <dgm:presLayoutVars>
           <dgm:chPref val="3"/>
         </dgm:presLayoutVars>
@@ -11697,60 +11793,84 @@
       <dgm:prSet presAssocID="{15B4EC49-D6F7-4E5B-9BB7-BB564AF3B4F1}" presName="level3hierChild" presStyleCnt="0"/>
       <dgm:spPr/>
     </dgm:pt>
-    <dgm:pt modelId="{591B99C9-FA01-4406-AFF6-A34571B45638}" type="pres">
-      <dgm:prSet presAssocID="{4671F494-F4D5-40BD-878D-4FEC278D5359}" presName="conn2-1" presStyleLbl="parChTrans1D2" presStyleIdx="5" presStyleCnt="7"/>
-      <dgm:spPr/>
-    </dgm:pt>
-    <dgm:pt modelId="{36F7EEC5-3B5B-4C48-BFBA-225DB925A30B}" type="pres">
-      <dgm:prSet presAssocID="{4671F494-F4D5-40BD-878D-4FEC278D5359}" presName="connTx" presStyleLbl="parChTrans1D2" presStyleIdx="5" presStyleCnt="7"/>
-      <dgm:spPr/>
-    </dgm:pt>
-    <dgm:pt modelId="{7A22A7DD-AE32-41C4-89EB-D3B0236D000B}" type="pres">
-      <dgm:prSet presAssocID="{5587096D-DBB9-4BF8-BC1B-CE96648685A1}" presName="root2" presStyleCnt="0"/>
-      <dgm:spPr/>
-    </dgm:pt>
-    <dgm:pt modelId="{607214A5-0B1C-41A0-BB30-750F82A02090}" type="pres">
-      <dgm:prSet presAssocID="{5587096D-DBB9-4BF8-BC1B-CE96648685A1}" presName="LevelTwoTextNode" presStyleLbl="node2" presStyleIdx="5" presStyleCnt="7" custScaleX="159862">
+    <dgm:pt modelId="{9BDA5656-425A-4371-A6CF-177617A8047F}" type="pres">
+      <dgm:prSet presAssocID="{8A62D3DB-6E8B-414E-B481-DA6D1373CA93}" presName="conn2-1" presStyleLbl="parChTrans1D2" presStyleIdx="5" presStyleCnt="8"/>
+      <dgm:spPr/>
+    </dgm:pt>
+    <dgm:pt modelId="{0D195377-9B46-49E9-8277-16274EF2D89B}" type="pres">
+      <dgm:prSet presAssocID="{8A62D3DB-6E8B-414E-B481-DA6D1373CA93}" presName="connTx" presStyleLbl="parChTrans1D2" presStyleIdx="5" presStyleCnt="8"/>
+      <dgm:spPr/>
+    </dgm:pt>
+    <dgm:pt modelId="{868AF04C-5BD2-4DDC-ABD6-B956239F8E4F}" type="pres">
+      <dgm:prSet presAssocID="{2B1EBA7B-B5B4-4628-A0CD-C01A74047C09}" presName="root2" presStyleCnt="0"/>
+      <dgm:spPr/>
+    </dgm:pt>
+    <dgm:pt modelId="{F0821FE3-15F3-450D-9CB7-FC4CB5CBF953}" type="pres">
+      <dgm:prSet presAssocID="{2B1EBA7B-B5B4-4628-A0CD-C01A74047C09}" presName="LevelTwoTextNode" presStyleLbl="node2" presStyleIdx="5" presStyleCnt="8">
         <dgm:presLayoutVars>
           <dgm:chPref val="3"/>
         </dgm:presLayoutVars>
       </dgm:prSet>
       <dgm:spPr/>
     </dgm:pt>
-    <dgm:pt modelId="{0A33FF9F-D75B-411A-B525-D8AB7F587FC5}" type="pres">
-      <dgm:prSet presAssocID="{5587096D-DBB9-4BF8-BC1B-CE96648685A1}" presName="level3hierChild" presStyleCnt="0"/>
-      <dgm:spPr/>
-    </dgm:pt>
-    <dgm:pt modelId="{E5469D8B-88B9-4BEB-BC54-B2CC72245D65}" type="pres">
-      <dgm:prSet presAssocID="{5F2422A2-40C6-4BD3-8860-11843800E49E}" presName="conn2-1" presStyleLbl="parChTrans1D3" presStyleIdx="9" presStyleCnt="10"/>
-      <dgm:spPr/>
-    </dgm:pt>
-    <dgm:pt modelId="{7456E94F-2072-4791-AC51-3D1753CBE912}" type="pres">
-      <dgm:prSet presAssocID="{5F2422A2-40C6-4BD3-8860-11843800E49E}" presName="connTx" presStyleLbl="parChTrans1D3" presStyleIdx="9" presStyleCnt="10"/>
-      <dgm:spPr/>
-    </dgm:pt>
-    <dgm:pt modelId="{FD7456DB-342E-4490-B065-52CE4B213EE1}" type="pres">
-      <dgm:prSet presAssocID="{797165B6-3511-4588-9320-6E4860E31DC7}" presName="root2" presStyleCnt="0"/>
-      <dgm:spPr/>
-    </dgm:pt>
-    <dgm:pt modelId="{CC978640-279C-4212-9397-13988665D466}" type="pres">
-      <dgm:prSet presAssocID="{797165B6-3511-4588-9320-6E4860E31DC7}" presName="LevelTwoTextNode" presStyleLbl="node3" presStyleIdx="9" presStyleCnt="10" custScaleX="159862">
+    <dgm:pt modelId="{6727413B-0756-48E5-BB7C-98725023AE3C}" type="pres">
+      <dgm:prSet presAssocID="{2B1EBA7B-B5B4-4628-A0CD-C01A74047C09}" presName="level3hierChild" presStyleCnt="0"/>
+      <dgm:spPr/>
+    </dgm:pt>
+    <dgm:pt modelId="{591B99C9-FA01-4406-AFF6-A34571B45638}" type="pres">
+      <dgm:prSet presAssocID="{4671F494-F4D5-40BD-878D-4FEC278D5359}" presName="conn2-1" presStyleLbl="parChTrans1D2" presStyleIdx="6" presStyleCnt="8"/>
+      <dgm:spPr/>
+    </dgm:pt>
+    <dgm:pt modelId="{36F7EEC5-3B5B-4C48-BFBA-225DB925A30B}" type="pres">
+      <dgm:prSet presAssocID="{4671F494-F4D5-40BD-878D-4FEC278D5359}" presName="connTx" presStyleLbl="parChTrans1D2" presStyleIdx="6" presStyleCnt="8"/>
+      <dgm:spPr/>
+    </dgm:pt>
+    <dgm:pt modelId="{7A22A7DD-AE32-41C4-89EB-D3B0236D000B}" type="pres">
+      <dgm:prSet presAssocID="{5587096D-DBB9-4BF8-BC1B-CE96648685A1}" presName="root2" presStyleCnt="0"/>
+      <dgm:spPr/>
+    </dgm:pt>
+    <dgm:pt modelId="{607214A5-0B1C-41A0-BB30-750F82A02090}" type="pres">
+      <dgm:prSet presAssocID="{5587096D-DBB9-4BF8-BC1B-CE96648685A1}" presName="LevelTwoTextNode" presStyleLbl="node2" presStyleIdx="6" presStyleCnt="8" custScaleX="159862">
         <dgm:presLayoutVars>
           <dgm:chPref val="3"/>
         </dgm:presLayoutVars>
       </dgm:prSet>
       <dgm:spPr/>
     </dgm:pt>
+    <dgm:pt modelId="{0A33FF9F-D75B-411A-B525-D8AB7F587FC5}" type="pres">
+      <dgm:prSet presAssocID="{5587096D-DBB9-4BF8-BC1B-CE96648685A1}" presName="level3hierChild" presStyleCnt="0"/>
+      <dgm:spPr/>
+    </dgm:pt>
+    <dgm:pt modelId="{E5469D8B-88B9-4BEB-BC54-B2CC72245D65}" type="pres">
+      <dgm:prSet presAssocID="{5F2422A2-40C6-4BD3-8860-11843800E49E}" presName="conn2-1" presStyleLbl="parChTrans1D3" presStyleIdx="9" presStyleCnt="10"/>
+      <dgm:spPr/>
+    </dgm:pt>
+    <dgm:pt modelId="{7456E94F-2072-4791-AC51-3D1753CBE912}" type="pres">
+      <dgm:prSet presAssocID="{5F2422A2-40C6-4BD3-8860-11843800E49E}" presName="connTx" presStyleLbl="parChTrans1D3" presStyleIdx="9" presStyleCnt="10"/>
+      <dgm:spPr/>
+    </dgm:pt>
+    <dgm:pt modelId="{FD7456DB-342E-4490-B065-52CE4B213EE1}" type="pres">
+      <dgm:prSet presAssocID="{797165B6-3511-4588-9320-6E4860E31DC7}" presName="root2" presStyleCnt="0"/>
+      <dgm:spPr/>
+    </dgm:pt>
+    <dgm:pt modelId="{CC978640-279C-4212-9397-13988665D466}" type="pres">
+      <dgm:prSet presAssocID="{797165B6-3511-4588-9320-6E4860E31DC7}" presName="LevelTwoTextNode" presStyleLbl="node3" presStyleIdx="9" presStyleCnt="10" custScaleX="195892">
+        <dgm:presLayoutVars>
+          <dgm:chPref val="3"/>
+        </dgm:presLayoutVars>
+      </dgm:prSet>
+      <dgm:spPr/>
+    </dgm:pt>
     <dgm:pt modelId="{1BDAA904-7BB7-4A5C-9F9C-9E7E7A214D2E}" type="pres">
       <dgm:prSet presAssocID="{797165B6-3511-4588-9320-6E4860E31DC7}" presName="level3hierChild" presStyleCnt="0"/>
       <dgm:spPr/>
     </dgm:pt>
     <dgm:pt modelId="{9005EC39-CB20-4094-BF94-3B2B58CB9931}" type="pres">
-      <dgm:prSet presAssocID="{BF2E36BB-ED29-49E1-BF5C-DE9E38374A98}" presName="conn2-1" presStyleLbl="parChTrans1D2" presStyleIdx="6" presStyleCnt="7"/>
+      <dgm:prSet presAssocID="{BF2E36BB-ED29-49E1-BF5C-DE9E38374A98}" presName="conn2-1" presStyleLbl="parChTrans1D2" presStyleIdx="7" presStyleCnt="8"/>
       <dgm:spPr/>
     </dgm:pt>
     <dgm:pt modelId="{321E9D81-2C5A-49E7-843E-0032531EC982}" type="pres">
-      <dgm:prSet presAssocID="{BF2E36BB-ED29-49E1-BF5C-DE9E38374A98}" presName="connTx" presStyleLbl="parChTrans1D2" presStyleIdx="6" presStyleCnt="7"/>
+      <dgm:prSet presAssocID="{BF2E36BB-ED29-49E1-BF5C-DE9E38374A98}" presName="connTx" presStyleLbl="parChTrans1D2" presStyleIdx="7" presStyleCnt="8"/>
       <dgm:spPr/>
     </dgm:pt>
     <dgm:pt modelId="{D0F9734A-9D4C-4212-B38D-B0F95A0CC1E7}" type="pres">
@@ -11758,7 +11878,7 @@
       <dgm:spPr/>
     </dgm:pt>
     <dgm:pt modelId="{25190C3A-6E73-4CAC-8F22-61AF3B864FB9}" type="pres">
-      <dgm:prSet presAssocID="{3D4253D8-1603-441F-8EC3-88CA413157B6}" presName="LevelTwoTextNode" presStyleLbl="node2" presStyleIdx="6" presStyleCnt="7" custScaleX="159862">
+      <dgm:prSet presAssocID="{3D4253D8-1603-441F-8EC3-88CA413157B6}" presName="LevelTwoTextNode" presStyleLbl="node2" presStyleIdx="7" presStyleCnt="8" custScaleX="159862">
         <dgm:presLayoutVars>
           <dgm:chPref val="3"/>
         </dgm:presLayoutVars>
@@ -11775,6 +11895,7 @@
     <dgm:cxn modelId="{07E5F201-F4D6-4CA0-8397-C41010997CE1}" type="presOf" srcId="{382126FD-6231-4B41-8CD4-ED93734C0403}" destId="{B9638419-0BFC-4252-93BE-1D873EFA2211}" srcOrd="0" destOrd="0" presId="urn:microsoft.com/office/officeart/2005/8/layout/hierarchy2"/>
     <dgm:cxn modelId="{3C9A0302-5502-44C4-98B8-7EA866D60CA1}" srcId="{B8E36042-638F-4BE0-ADC9-4DCF8901AF25}" destId="{82EBB315-D938-44F0-938D-A0BA23D24567}" srcOrd="1" destOrd="0" parTransId="{F55EFE42-57CE-40A5-9179-B2BAADE41794}" sibTransId="{4869FA18-0C84-47D8-88C9-8DA0C9F70494}"/>
     <dgm:cxn modelId="{D7A13002-FBB1-435A-8D01-3E97192BBE80}" srcId="{F65C5368-467C-41AA-B713-F52BBD5DBED8}" destId="{68964A21-BF51-4525-B059-19720056C076}" srcOrd="2" destOrd="0" parTransId="{CFDCF1A5-A105-4FDB-952E-75A7974C48C9}" sibTransId="{BE8ACF2F-6CA6-4C6F-90AF-4DD1DE1499DE}"/>
+    <dgm:cxn modelId="{A0F96103-8977-4B6A-9CAA-94C27F79D918}" type="presOf" srcId="{8A62D3DB-6E8B-414E-B481-DA6D1373CA93}" destId="{9BDA5656-425A-4371-A6CF-177617A8047F}" srcOrd="0" destOrd="0" presId="urn:microsoft.com/office/officeart/2005/8/layout/hierarchy2"/>
     <dgm:cxn modelId="{0FFB2904-E084-44E2-8460-4F02934EFB91}" type="presOf" srcId="{706163BC-FE0E-4163-90E8-856CC9A5D958}" destId="{B71B50AE-A970-4282-A469-C595E1F8B3D8}" srcOrd="0" destOrd="0" presId="urn:microsoft.com/office/officeart/2005/8/layout/hierarchy2"/>
     <dgm:cxn modelId="{DBB97407-3B5E-4CE0-9305-BCE29C3B6353}" type="presOf" srcId="{A1B26545-E00E-4F5D-8FFB-654E6B643C4A}" destId="{5E1D7F0C-435B-4E2C-AD25-AC3259628851}" srcOrd="0" destOrd="0" presId="urn:microsoft.com/office/officeart/2005/8/layout/hierarchy2"/>
     <dgm:cxn modelId="{124EBB08-54BA-424E-BA23-B214C792ECE4}" type="presOf" srcId="{275D6CD0-AD13-4690-A657-4BFD4690AF80}" destId="{0DF08A5B-0DB8-4074-A0F8-C93C8AE51FFE}" srcOrd="0" destOrd="0" presId="urn:microsoft.com/office/officeart/2005/8/layout/hierarchy2"/>
@@ -11803,8 +11924,8 @@
     <dgm:cxn modelId="{98219F27-3CB1-4AAD-AD07-63BB19E8BD30}" srcId="{03F59C0D-468E-4C8C-91D6-6E7F1F3D8040}" destId="{BF1C9989-BA01-48AA-9EEE-26B68D3FD821}" srcOrd="1" destOrd="0" parTransId="{3C93A9F8-D161-464A-A58F-CB82B6D7A283}" sibTransId="{12AC60EB-6A8E-43A5-B97E-C3A3B2E774A9}"/>
     <dgm:cxn modelId="{9014BB27-1B9C-4363-A913-C20619D92B69}" type="presOf" srcId="{4AA66010-B40E-48B8-BEFA-78ADDF301D9A}" destId="{AAF1A720-448D-460C-99B1-B029A5853CE6}" srcOrd="0" destOrd="0" presId="urn:microsoft.com/office/officeart/2005/8/layout/hierarchy2"/>
     <dgm:cxn modelId="{F59E6628-BE23-46BD-9B20-DF8D340C28A0}" srcId="{03F59C0D-468E-4C8C-91D6-6E7F1F3D8040}" destId="{85FBA114-F404-4B2C-8153-5B943F3454A0}" srcOrd="2" destOrd="0" parTransId="{CF2CC8E3-3C1B-48F3-8039-40D0B24FABDD}" sibTransId="{859D9A6A-27A5-4B6D-887D-96C5CF01217D}"/>
-    <dgm:cxn modelId="{7479C228-F0FB-4C7A-A782-18B26CC6B88D}" srcId="{382126FD-6231-4B41-8CD4-ED93734C0403}" destId="{5587096D-DBB9-4BF8-BC1B-CE96648685A1}" srcOrd="1" destOrd="0" parTransId="{4671F494-F4D5-40BD-878D-4FEC278D5359}" sibTransId="{2F815AE1-3E62-48D6-8512-94341C7CD745}"/>
-    <dgm:cxn modelId="{538F442D-4C03-4DE7-89C3-10CFDAFD21AC}" srcId="{382126FD-6231-4B41-8CD4-ED93734C0403}" destId="{3D4253D8-1603-441F-8EC3-88CA413157B6}" srcOrd="2" destOrd="0" parTransId="{BF2E36BB-ED29-49E1-BF5C-DE9E38374A98}" sibTransId="{F28754BF-07FC-4F29-BCC3-6067AABF41B9}"/>
+    <dgm:cxn modelId="{7479C228-F0FB-4C7A-A782-18B26CC6B88D}" srcId="{382126FD-6231-4B41-8CD4-ED93734C0403}" destId="{5587096D-DBB9-4BF8-BC1B-CE96648685A1}" srcOrd="2" destOrd="0" parTransId="{4671F494-F4D5-40BD-878D-4FEC278D5359}" sibTransId="{2F815AE1-3E62-48D6-8512-94341C7CD745}"/>
+    <dgm:cxn modelId="{538F442D-4C03-4DE7-89C3-10CFDAFD21AC}" srcId="{382126FD-6231-4B41-8CD4-ED93734C0403}" destId="{3D4253D8-1603-441F-8EC3-88CA413157B6}" srcOrd="3" destOrd="0" parTransId="{BF2E36BB-ED29-49E1-BF5C-DE9E38374A98}" sibTransId="{F28754BF-07FC-4F29-BCC3-6067AABF41B9}"/>
     <dgm:cxn modelId="{A702D72F-24C2-4038-BA3E-08BCDECD7F3B}" srcId="{E685BB61-B917-4606-B3FC-2BE88321E3E6}" destId="{CC1C60D8-A47B-426F-97B9-EB81FDAADD3F}" srcOrd="0" destOrd="0" parTransId="{9283697C-DDCE-4818-A106-84F2896BA755}" sibTransId="{497ECE39-3D91-4766-8EC4-071CE0F687E4}"/>
     <dgm:cxn modelId="{B5F11631-597B-4D48-9089-787DD6820ADE}" type="presOf" srcId="{0502F73E-D453-414F-9694-23A5BCB0330E}" destId="{77AEFA3B-2DC5-4791-99C4-DE1A57DB0635}" srcOrd="1" destOrd="0" presId="urn:microsoft.com/office/officeart/2005/8/layout/hierarchy2"/>
     <dgm:cxn modelId="{DEAA9531-8416-4808-A513-BF2C47F48938}" type="presOf" srcId="{C84DEED3-FA7B-4500-9AD2-B561AC7E7A82}" destId="{44EA6F28-2A6B-4BFB-9BE3-49CB1AE896C0}" srcOrd="0" destOrd="0" presId="urn:microsoft.com/office/officeart/2005/8/layout/hierarchy2"/>
@@ -11813,6 +11934,7 @@
     <dgm:cxn modelId="{46197636-A069-45FC-B9F1-77249D24E9C7}" type="presOf" srcId="{D8FDD131-7E49-4D38-AF24-4A706D7F17DF}" destId="{5BBA80EE-8D92-4C00-B4F5-6BDE4CA29F39}" srcOrd="1" destOrd="0" presId="urn:microsoft.com/office/officeart/2005/8/layout/hierarchy2"/>
     <dgm:cxn modelId="{D340C636-9A5E-4867-89EB-66F44939023E}" type="presOf" srcId="{C4F8A5D0-7DF5-4073-AFBC-3B495E9E5031}" destId="{11E749A3-51F2-4908-9396-925F8BB949DB}" srcOrd="0" destOrd="0" presId="urn:microsoft.com/office/officeart/2005/8/layout/hierarchy2"/>
     <dgm:cxn modelId="{D5682C37-1ECF-4F1A-9319-C6422AC78D9C}" type="presOf" srcId="{CF2CC8E3-3C1B-48F3-8039-40D0B24FABDD}" destId="{2975B7DB-BE51-4F1B-BED8-4AFA6B475F33}" srcOrd="0" destOrd="0" presId="urn:microsoft.com/office/officeart/2005/8/layout/hierarchy2"/>
+    <dgm:cxn modelId="{3A363237-6492-43B0-9B25-BD5EBA929816}" srcId="{382126FD-6231-4B41-8CD4-ED93734C0403}" destId="{2B1EBA7B-B5B4-4628-A0CD-C01A74047C09}" srcOrd="1" destOrd="0" parTransId="{8A62D3DB-6E8B-414E-B481-DA6D1373CA93}" sibTransId="{29415B0B-554E-4B98-8438-AAE0A5C96C9C}"/>
     <dgm:cxn modelId="{A9D09A3B-430B-430B-B70F-5EA02F8B7840}" srcId="{FAD5F164-FAA5-4C67-BA88-53E477281671}" destId="{89499D3A-065E-40E0-85DC-9C9CB11DF979}" srcOrd="1" destOrd="0" parTransId="{44B6E3FF-60E4-4BAB-BB6B-E14C6D5E0D5C}" sibTransId="{287B2B94-0C92-4983-8E24-CA749EA20466}"/>
     <dgm:cxn modelId="{62D69D3E-C4D4-4F28-8E80-9664F963856C}" type="presOf" srcId="{68B8EB8B-EB68-449C-944D-DC7D5732936F}" destId="{ED2D4F61-E7A8-4693-B246-787CDA39EB64}" srcOrd="0" destOrd="0" presId="urn:microsoft.com/office/officeart/2005/8/layout/hierarchy2"/>
     <dgm:cxn modelId="{AEFCEE3F-59C7-4AAB-9808-A99C5BB00651}" type="presOf" srcId="{E70C1084-5286-4ED4-A24C-6A43F4EEE401}" destId="{7A3C768B-5B55-4BB1-8EBF-9834C497DA90}" srcOrd="0" destOrd="0" presId="urn:microsoft.com/office/officeart/2005/8/layout/hierarchy2"/>
@@ -11917,12 +12039,14 @@
     <dgm:cxn modelId="{B472C4C3-9EB1-4396-AD3B-1FE370C6F3FF}" type="presOf" srcId="{8E964CF0-E81A-4973-97AB-47151111264D}" destId="{37FC4295-6375-42E4-BEE1-A50B83F2EEDB}" srcOrd="1" destOrd="0" presId="urn:microsoft.com/office/officeart/2005/8/layout/hierarchy2"/>
     <dgm:cxn modelId="{69FCC4C3-9EF1-4F2F-8BDA-E193951BBE14}" type="presOf" srcId="{AEFFB587-B709-4839-BA92-5101930B2E80}" destId="{E484F2BC-F6BF-4510-8600-BFB05CC7BD0F}" srcOrd="0" destOrd="0" presId="urn:microsoft.com/office/officeart/2005/8/layout/hierarchy2"/>
     <dgm:cxn modelId="{B5E0BDC4-B811-49EF-B7F1-20DAB2740E65}" type="presOf" srcId="{3C93A9F8-D161-464A-A58F-CB82B6D7A283}" destId="{44B23205-7115-4D67-8207-81E13E025CB8}" srcOrd="0" destOrd="0" presId="urn:microsoft.com/office/officeart/2005/8/layout/hierarchy2"/>
+    <dgm:cxn modelId="{5F7089C6-C052-4EB2-8D78-B6BDFA81D2A2}" type="presOf" srcId="{8A62D3DB-6E8B-414E-B481-DA6D1373CA93}" destId="{0D195377-9B46-49E9-8277-16274EF2D89B}" srcOrd="1" destOrd="0" presId="urn:microsoft.com/office/officeart/2005/8/layout/hierarchy2"/>
     <dgm:cxn modelId="{4BB39DC6-518D-42F9-A9DA-781E98DBEB8A}" srcId="{641684DC-C89C-481C-AB20-37EEBCFAC7E7}" destId="{3B27B97E-11F1-4641-9BE1-36887DFD2E5A}" srcOrd="0" destOrd="0" parTransId="{C4F8A5D0-7DF5-4073-AFBC-3B495E9E5031}" sibTransId="{47678D18-AD32-433C-8F2A-C210C6DCFA09}"/>
     <dgm:cxn modelId="{9AD2C6C6-80B2-4F7D-ADDE-5D2AFB049D1A}" type="presOf" srcId="{6A959A61-D290-434B-B549-2A62A6FA7676}" destId="{368741D8-D677-4462-AC8A-0DC0F945F0B6}" srcOrd="1" destOrd="0" presId="urn:microsoft.com/office/officeart/2005/8/layout/hierarchy2"/>
     <dgm:cxn modelId="{5B2617C7-7E36-4B95-B2BF-A16A833A3380}" srcId="{CC1C60D8-A47B-426F-97B9-EB81FDAADD3F}" destId="{FBFC5C61-7683-4C20-9BE2-A5BDF23B4192}" srcOrd="0" destOrd="0" parTransId="{D8FDD131-7E49-4D38-AF24-4A706D7F17DF}" sibTransId="{ED4DB052-6396-4AEC-8350-A2AE3046F19B}"/>
     <dgm:cxn modelId="{EAF484C8-A042-49C2-987A-AABECF025B62}" type="presOf" srcId="{BF9DC2EB-7731-4108-A3A1-122399B568E9}" destId="{2D27559B-0B03-4412-8591-8BAB5FE8080A}" srcOrd="1" destOrd="0" presId="urn:microsoft.com/office/officeart/2005/8/layout/hierarchy2"/>
     <dgm:cxn modelId="{98411FCB-9E2D-4E3D-AE39-11650EFD790A}" type="presOf" srcId="{FBFC5C61-7683-4C20-9BE2-A5BDF23B4192}" destId="{B7FCFB59-8DBB-40CE-A338-06A761640DE0}" srcOrd="0" destOrd="0" presId="urn:microsoft.com/office/officeart/2005/8/layout/hierarchy2"/>
     <dgm:cxn modelId="{28841BCC-E56B-4A44-81F5-81C41236510A}" type="presOf" srcId="{D534B73D-B07F-4485-8DE9-926A5D592DFE}" destId="{647C68FA-4D9C-4A00-A4AE-2EFEED6525FA}" srcOrd="0" destOrd="0" presId="urn:microsoft.com/office/officeart/2005/8/layout/hierarchy2"/>
+    <dgm:cxn modelId="{D73A7ECC-CB5A-423D-9D3D-9D8E7BE0BAC9}" type="presOf" srcId="{2B1EBA7B-B5B4-4628-A0CD-C01A74047C09}" destId="{F0821FE3-15F3-450D-9CB7-FC4CB5CBF953}" srcOrd="0" destOrd="0" presId="urn:microsoft.com/office/officeart/2005/8/layout/hierarchy2"/>
     <dgm:cxn modelId="{304514CF-A4AB-46B9-8373-7AFC3F120983}" type="presOf" srcId="{CC1C60D8-A47B-426F-97B9-EB81FDAADD3F}" destId="{6DF83114-81F1-4C2F-9110-DDEDA4848621}" srcOrd="0" destOrd="0" presId="urn:microsoft.com/office/officeart/2005/8/layout/hierarchy2"/>
     <dgm:cxn modelId="{F6E7DCCF-A44A-4915-AB16-49ABB590950F}" type="presOf" srcId="{85FBA114-F404-4B2C-8153-5B943F3454A0}" destId="{D13DF181-5638-4A10-9275-1FCCD76C2C26}" srcOrd="0" destOrd="0" presId="urn:microsoft.com/office/officeart/2005/8/layout/hierarchy2"/>
     <dgm:cxn modelId="{1E1AAFD0-A60E-4C23-82DC-3A484115A85D}" type="presOf" srcId="{2A7E3272-B9E3-43F0-890C-0BB5059F3009}" destId="{6722CE12-EDBB-4AE0-8B9F-C5ABB14353D4}" srcOrd="1" destOrd="0" presId="urn:microsoft.com/office/officeart/2005/8/layout/hierarchy2"/>
@@ -12178,9 +12302,14 @@
     <dgm:cxn modelId="{FA1CF29C-7AC5-40DE-AC95-2BDF5F0723AE}" type="presParOf" srcId="{B8A52EF4-727E-4164-8821-B908B909F62B}" destId="{F0912DFF-80C7-4F01-BA34-8B2B96F1A2C5}" srcOrd="1" destOrd="0" presId="urn:microsoft.com/office/officeart/2005/8/layout/hierarchy2"/>
     <dgm:cxn modelId="{38D5AB0E-3235-4E00-B637-1166AC01AECF}" type="presParOf" srcId="{F0912DFF-80C7-4F01-BA34-8B2B96F1A2C5}" destId="{2EE266EE-1E35-475A-9601-D2E7C87BAC2A}" srcOrd="0" destOrd="0" presId="urn:microsoft.com/office/officeart/2005/8/layout/hierarchy2"/>
     <dgm:cxn modelId="{6AEB803B-EEFB-4529-B688-C52589B96178}" type="presParOf" srcId="{F0912DFF-80C7-4F01-BA34-8B2B96F1A2C5}" destId="{93297D2D-D806-4AFB-9462-AC52851AFF71}" srcOrd="1" destOrd="0" presId="urn:microsoft.com/office/officeart/2005/8/layout/hierarchy2"/>
-    <dgm:cxn modelId="{7F763CCD-6B20-4B1E-AA6A-E41B00449671}" type="presParOf" srcId="{17D43041-02EF-4749-AFC8-562E6502F668}" destId="{591B99C9-FA01-4406-AFF6-A34571B45638}" srcOrd="2" destOrd="0" presId="urn:microsoft.com/office/officeart/2005/8/layout/hierarchy2"/>
+    <dgm:cxn modelId="{55B9345A-C027-463E-86A4-99EB2CBF0565}" type="presParOf" srcId="{17D43041-02EF-4749-AFC8-562E6502F668}" destId="{9BDA5656-425A-4371-A6CF-177617A8047F}" srcOrd="2" destOrd="0" presId="urn:microsoft.com/office/officeart/2005/8/layout/hierarchy2"/>
+    <dgm:cxn modelId="{08B53B1D-E594-4BC2-9080-D28B6A39685D}" type="presParOf" srcId="{9BDA5656-425A-4371-A6CF-177617A8047F}" destId="{0D195377-9B46-49E9-8277-16274EF2D89B}" srcOrd="0" destOrd="0" presId="urn:microsoft.com/office/officeart/2005/8/layout/hierarchy2"/>
+    <dgm:cxn modelId="{2E3E7A3D-34DA-4406-BA8A-488F05C9CCBB}" type="presParOf" srcId="{17D43041-02EF-4749-AFC8-562E6502F668}" destId="{868AF04C-5BD2-4DDC-ABD6-B956239F8E4F}" srcOrd="3" destOrd="0" presId="urn:microsoft.com/office/officeart/2005/8/layout/hierarchy2"/>
+    <dgm:cxn modelId="{FC1B5DC9-6C66-4540-9863-A6167FB6C089}" type="presParOf" srcId="{868AF04C-5BD2-4DDC-ABD6-B956239F8E4F}" destId="{F0821FE3-15F3-450D-9CB7-FC4CB5CBF953}" srcOrd="0" destOrd="0" presId="urn:microsoft.com/office/officeart/2005/8/layout/hierarchy2"/>
+    <dgm:cxn modelId="{1112A2EC-D04D-4E2D-9654-59106044C564}" type="presParOf" srcId="{868AF04C-5BD2-4DDC-ABD6-B956239F8E4F}" destId="{6727413B-0756-48E5-BB7C-98725023AE3C}" srcOrd="1" destOrd="0" presId="urn:microsoft.com/office/officeart/2005/8/layout/hierarchy2"/>
+    <dgm:cxn modelId="{7F763CCD-6B20-4B1E-AA6A-E41B00449671}" type="presParOf" srcId="{17D43041-02EF-4749-AFC8-562E6502F668}" destId="{591B99C9-FA01-4406-AFF6-A34571B45638}" srcOrd="4" destOrd="0" presId="urn:microsoft.com/office/officeart/2005/8/layout/hierarchy2"/>
     <dgm:cxn modelId="{072A87DE-E3D9-48E2-9220-696A5A5C0625}" type="presParOf" srcId="{591B99C9-FA01-4406-AFF6-A34571B45638}" destId="{36F7EEC5-3B5B-4C48-BFBA-225DB925A30B}" srcOrd="0" destOrd="0" presId="urn:microsoft.com/office/officeart/2005/8/layout/hierarchy2"/>
-    <dgm:cxn modelId="{B45CC6F4-67B3-4F47-9E5D-E98E62E50B6B}" type="presParOf" srcId="{17D43041-02EF-4749-AFC8-562E6502F668}" destId="{7A22A7DD-AE32-41C4-89EB-D3B0236D000B}" srcOrd="3" destOrd="0" presId="urn:microsoft.com/office/officeart/2005/8/layout/hierarchy2"/>
+    <dgm:cxn modelId="{B45CC6F4-67B3-4F47-9E5D-E98E62E50B6B}" type="presParOf" srcId="{17D43041-02EF-4749-AFC8-562E6502F668}" destId="{7A22A7DD-AE32-41C4-89EB-D3B0236D000B}" srcOrd="5" destOrd="0" presId="urn:microsoft.com/office/officeart/2005/8/layout/hierarchy2"/>
     <dgm:cxn modelId="{D5CD819B-4EE3-4A61-A0AB-9882E4635D45}" type="presParOf" srcId="{7A22A7DD-AE32-41C4-89EB-D3B0236D000B}" destId="{607214A5-0B1C-41A0-BB30-750F82A02090}" srcOrd="0" destOrd="0" presId="urn:microsoft.com/office/officeart/2005/8/layout/hierarchy2"/>
     <dgm:cxn modelId="{9DB21A6C-A050-4BAE-868F-AF92FD06360C}" type="presParOf" srcId="{7A22A7DD-AE32-41C4-89EB-D3B0236D000B}" destId="{0A33FF9F-D75B-411A-B525-D8AB7F587FC5}" srcOrd="1" destOrd="0" presId="urn:microsoft.com/office/officeart/2005/8/layout/hierarchy2"/>
     <dgm:cxn modelId="{B4086ED9-7AA6-4C15-92E6-F4209C9DA2A5}" type="presParOf" srcId="{0A33FF9F-D75B-411A-B525-D8AB7F587FC5}" destId="{E5469D8B-88B9-4BEB-BC54-B2CC72245D65}" srcOrd="0" destOrd="0" presId="urn:microsoft.com/office/officeart/2005/8/layout/hierarchy2"/>
@@ -12188,9 +12317,9 @@
     <dgm:cxn modelId="{4428AE1E-6494-4952-8CCC-809A799FE0C8}" type="presParOf" srcId="{0A33FF9F-D75B-411A-B525-D8AB7F587FC5}" destId="{FD7456DB-342E-4490-B065-52CE4B213EE1}" srcOrd="1" destOrd="0" presId="urn:microsoft.com/office/officeart/2005/8/layout/hierarchy2"/>
     <dgm:cxn modelId="{90A2C2E0-7C12-4356-8AB2-3DCD8869AACA}" type="presParOf" srcId="{FD7456DB-342E-4490-B065-52CE4B213EE1}" destId="{CC978640-279C-4212-9397-13988665D466}" srcOrd="0" destOrd="0" presId="urn:microsoft.com/office/officeart/2005/8/layout/hierarchy2"/>
     <dgm:cxn modelId="{4F78BF67-3DFC-4A74-92B6-54B26F9AEF29}" type="presParOf" srcId="{FD7456DB-342E-4490-B065-52CE4B213EE1}" destId="{1BDAA904-7BB7-4A5C-9F9C-9E7E7A214D2E}" srcOrd="1" destOrd="0" presId="urn:microsoft.com/office/officeart/2005/8/layout/hierarchy2"/>
-    <dgm:cxn modelId="{4D5A8360-9741-4F89-B56B-B41F7454F71D}" type="presParOf" srcId="{17D43041-02EF-4749-AFC8-562E6502F668}" destId="{9005EC39-CB20-4094-BF94-3B2B58CB9931}" srcOrd="4" destOrd="0" presId="urn:microsoft.com/office/officeart/2005/8/layout/hierarchy2"/>
+    <dgm:cxn modelId="{4D5A8360-9741-4F89-B56B-B41F7454F71D}" type="presParOf" srcId="{17D43041-02EF-4749-AFC8-562E6502F668}" destId="{9005EC39-CB20-4094-BF94-3B2B58CB9931}" srcOrd="6" destOrd="0" presId="urn:microsoft.com/office/officeart/2005/8/layout/hierarchy2"/>
     <dgm:cxn modelId="{7C576765-7987-4FCA-BF58-384D6F72C2EB}" type="presParOf" srcId="{9005EC39-CB20-4094-BF94-3B2B58CB9931}" destId="{321E9D81-2C5A-49E7-843E-0032531EC982}" srcOrd="0" destOrd="0" presId="urn:microsoft.com/office/officeart/2005/8/layout/hierarchy2"/>
-    <dgm:cxn modelId="{AEF27A6C-F81F-492D-B1DF-3B53BCCAEE7E}" type="presParOf" srcId="{17D43041-02EF-4749-AFC8-562E6502F668}" destId="{D0F9734A-9D4C-4212-B38D-B0F95A0CC1E7}" srcOrd="5" destOrd="0" presId="urn:microsoft.com/office/officeart/2005/8/layout/hierarchy2"/>
+    <dgm:cxn modelId="{AEF27A6C-F81F-492D-B1DF-3B53BCCAEE7E}" type="presParOf" srcId="{17D43041-02EF-4749-AFC8-562E6502F668}" destId="{D0F9734A-9D4C-4212-B38D-B0F95A0CC1E7}" srcOrd="7" destOrd="0" presId="urn:microsoft.com/office/officeart/2005/8/layout/hierarchy2"/>
     <dgm:cxn modelId="{52CC5CE5-8EDF-448B-BB6F-BFEA773E5985}" type="presParOf" srcId="{D0F9734A-9D4C-4212-B38D-B0F95A0CC1E7}" destId="{25190C3A-6E73-4CAC-8F22-61AF3B864FB9}" srcOrd="0" destOrd="0" presId="urn:microsoft.com/office/officeart/2005/8/layout/hierarchy2"/>
     <dgm:cxn modelId="{1F8A239C-6480-478A-B284-EF0319C17F2C}" type="presParOf" srcId="{D0F9734A-9D4C-4212-B38D-B0F95A0CC1E7}" destId="{9575E6FF-9D54-4C51-B179-F98D8933677C}" srcOrd="1" destOrd="0" presId="urn:microsoft.com/office/officeart/2005/8/layout/hierarchy2"/>
   </dgm:cxnLst>
@@ -19943,8 +20072,8 @@
       </dsp:nvSpPr>
       <dsp:spPr>
         <a:xfrm>
-          <a:off x="0" y="266951"/>
-          <a:ext cx="977182" cy="305633"/>
+          <a:off x="394870" y="255513"/>
+          <a:ext cx="934656" cy="292332"/>
         </a:xfrm>
         <a:prstGeom prst="roundRect">
           <a:avLst>
@@ -20014,8 +20143,8 @@
         </a:p>
       </dsp:txBody>
       <dsp:txXfrm>
-        <a:off x="8952" y="275903"/>
-        <a:ext cx="959278" cy="287729"/>
+        <a:off x="403432" y="264075"/>
+        <a:ext cx="917532" cy="275208"/>
       </dsp:txXfrm>
     </dsp:sp>
     <dsp:sp modelId="{647C68FA-4D9C-4A00-A4AE-2EFEED6525FA}">
@@ -20025,8 +20154,8 @@
       </dsp:nvSpPr>
       <dsp:spPr>
         <a:xfrm>
-          <a:off x="977182" y="415624"/>
-          <a:ext cx="415990" cy="8286"/>
+          <a:off x="1329527" y="397745"/>
+          <a:ext cx="233865" cy="7869"/>
         </a:xfrm>
         <a:custGeom>
           <a:avLst/>
@@ -20037,10 +20166,10 @@
           <a:pathLst>
             <a:path>
               <a:moveTo>
-                <a:pt x="0" y="4143"/>
+                <a:pt x="0" y="3934"/>
               </a:moveTo>
               <a:lnTo>
-                <a:pt x="415990" y="4143"/>
+                <a:pt x="233865" y="3934"/>
               </a:lnTo>
             </a:path>
           </a:pathLst>
@@ -20095,8 +20224,8 @@
         </a:p>
       </dsp:txBody>
       <dsp:txXfrm>
-        <a:off x="1174778" y="409368"/>
-        <a:ext cx="20799" cy="20799"/>
+        <a:off x="1440613" y="395833"/>
+        <a:ext cx="11693" cy="11693"/>
       </dsp:txXfrm>
     </dsp:sp>
     <dsp:sp modelId="{44EA6F28-2A6B-4BFB-9BE3-49CB1AE896C0}">
@@ -20106,8 +20235,8 @@
       </dsp:nvSpPr>
       <dsp:spPr>
         <a:xfrm>
-          <a:off x="1393173" y="266951"/>
-          <a:ext cx="768312" cy="305633"/>
+          <a:off x="1563393" y="255513"/>
+          <a:ext cx="734876" cy="292332"/>
         </a:xfrm>
         <a:prstGeom prst="flowChartDecision">
           <a:avLst/>
@@ -20174,8 +20303,8 @@
         </a:p>
       </dsp:txBody>
       <dsp:txXfrm>
-        <a:off x="1585251" y="343359"/>
-        <a:ext cx="384156" cy="152817"/>
+        <a:off x="1747112" y="328596"/>
+        <a:ext cx="367438" cy="146166"/>
       </dsp:txXfrm>
     </dsp:sp>
     <dsp:sp modelId="{AAF1A720-448D-460C-99B1-B029A5853CE6}">
@@ -20185,8 +20314,8 @@
       </dsp:nvSpPr>
       <dsp:spPr>
         <a:xfrm rot="18770822">
-          <a:off x="2103966" y="283820"/>
-          <a:ext cx="359545" cy="8286"/>
+          <a:off x="2243254" y="271676"/>
+          <a:ext cx="343898" cy="7869"/>
         </a:xfrm>
         <a:custGeom>
           <a:avLst/>
@@ -20197,10 +20326,10 @@
           <a:pathLst>
             <a:path>
               <a:moveTo>
-                <a:pt x="0" y="4143"/>
+                <a:pt x="0" y="3934"/>
               </a:moveTo>
               <a:lnTo>
-                <a:pt x="359545" y="4143"/>
+                <a:pt x="343898" y="3934"/>
               </a:lnTo>
             </a:path>
           </a:pathLst>
@@ -20255,8 +20384,8 @@
         </a:p>
       </dsp:txBody>
       <dsp:txXfrm>
-        <a:off x="2274750" y="278975"/>
-        <a:ext cx="17977" cy="17977"/>
+        <a:off x="2406605" y="267014"/>
+        <a:ext cx="17194" cy="17194"/>
       </dsp:txXfrm>
     </dsp:sp>
     <dsp:sp modelId="{B3B1348E-ED2E-4160-9343-F75E6A4B44AA}">
@@ -20266,8 +20395,8 @@
       </dsp:nvSpPr>
       <dsp:spPr>
         <a:xfrm>
-          <a:off x="2405992" y="3342"/>
-          <a:ext cx="977182" cy="305633"/>
+          <a:off x="2532136" y="3377"/>
+          <a:ext cx="934656" cy="292332"/>
         </a:xfrm>
         <a:prstGeom prst="roundRect">
           <a:avLst>
@@ -20337,8 +20466,8 @@
         </a:p>
       </dsp:txBody>
       <dsp:txXfrm>
-        <a:off x="2414944" y="12294"/>
-        <a:ext cx="959278" cy="287729"/>
+        <a:off x="2540698" y="11939"/>
+        <a:ext cx="917532" cy="275208"/>
       </dsp:txXfrm>
     </dsp:sp>
     <dsp:sp modelId="{750621BF-07F5-4451-B84C-921DBC25AE4B}">
@@ -20348,8 +20477,8 @@
       </dsp:nvSpPr>
       <dsp:spPr>
         <a:xfrm>
-          <a:off x="3383175" y="152016"/>
-          <a:ext cx="244506" cy="8286"/>
+          <a:off x="3466793" y="145608"/>
+          <a:ext cx="233865" cy="7869"/>
         </a:xfrm>
         <a:custGeom>
           <a:avLst/>
@@ -20360,10 +20489,10 @@
           <a:pathLst>
             <a:path>
               <a:moveTo>
-                <a:pt x="0" y="4143"/>
+                <a:pt x="0" y="3934"/>
               </a:moveTo>
               <a:lnTo>
-                <a:pt x="244506" y="4143"/>
+                <a:pt x="233865" y="3934"/>
               </a:lnTo>
             </a:path>
           </a:pathLst>
@@ -20418,8 +20547,8 @@
         </a:p>
       </dsp:txBody>
       <dsp:txXfrm>
-        <a:off x="3499315" y="150046"/>
-        <a:ext cx="12225" cy="12225"/>
+        <a:off x="3577879" y="143696"/>
+        <a:ext cx="11693" cy="11693"/>
       </dsp:txXfrm>
     </dsp:sp>
     <dsp:sp modelId="{14211E7A-039C-418F-8343-B401DCD8C5BA}">
@@ -20429,8 +20558,8 @@
       </dsp:nvSpPr>
       <dsp:spPr>
         <a:xfrm>
-          <a:off x="3627681" y="3342"/>
-          <a:ext cx="1083909" cy="305633"/>
+          <a:off x="3700659" y="3377"/>
+          <a:ext cx="1036739" cy="292332"/>
         </a:xfrm>
         <a:prstGeom prst="roundRect">
           <a:avLst>
@@ -20500,8 +20629,8 @@
         </a:p>
       </dsp:txBody>
       <dsp:txXfrm>
-        <a:off x="3636633" y="12294"/>
-        <a:ext cx="1066005" cy="287729"/>
+        <a:off x="3709221" y="11939"/>
+        <a:ext cx="1019615" cy="275208"/>
       </dsp:txXfrm>
     </dsp:sp>
     <dsp:sp modelId="{5FDA388A-78CD-47D5-AE40-AA8562C03B3C}">
@@ -20511,8 +20640,8 @@
       </dsp:nvSpPr>
       <dsp:spPr>
         <a:xfrm rot="2829178">
-          <a:off x="2103966" y="547429"/>
-          <a:ext cx="359545" cy="8286"/>
+          <a:off x="2243254" y="523813"/>
+          <a:ext cx="343898" cy="7869"/>
         </a:xfrm>
         <a:custGeom>
           <a:avLst/>
@@ -20523,10 +20652,10 @@
           <a:pathLst>
             <a:path>
               <a:moveTo>
-                <a:pt x="0" y="4143"/>
+                <a:pt x="0" y="3934"/>
               </a:moveTo>
               <a:lnTo>
-                <a:pt x="359545" y="4143"/>
+                <a:pt x="343898" y="3934"/>
               </a:lnTo>
             </a:path>
           </a:pathLst>
@@ -20581,8 +20710,8 @@
         </a:p>
       </dsp:txBody>
       <dsp:txXfrm>
-        <a:off x="2274750" y="542583"/>
-        <a:ext cx="17977" cy="17977"/>
+        <a:off x="2406605" y="519150"/>
+        <a:ext cx="17194" cy="17194"/>
       </dsp:txXfrm>
     </dsp:sp>
     <dsp:sp modelId="{50459F42-2F79-48E4-87AB-D02D84EC7682}">
@@ -20592,8 +20721,8 @@
       </dsp:nvSpPr>
       <dsp:spPr>
         <a:xfrm>
-          <a:off x="2405992" y="530560"/>
-          <a:ext cx="977182" cy="305633"/>
+          <a:off x="2532136" y="507650"/>
+          <a:ext cx="934656" cy="292332"/>
         </a:xfrm>
         <a:prstGeom prst="roundRect">
           <a:avLst>
@@ -20663,8 +20792,8 @@
         </a:p>
       </dsp:txBody>
       <dsp:txXfrm>
-        <a:off x="2414944" y="539512"/>
-        <a:ext cx="959278" cy="287729"/>
+        <a:off x="2540698" y="516212"/>
+        <a:ext cx="917532" cy="275208"/>
       </dsp:txXfrm>
     </dsp:sp>
     <dsp:sp modelId="{9D443C53-FE6D-46EF-8295-FA16DEED3D82}">
@@ -20674,8 +20803,8 @@
       </dsp:nvSpPr>
       <dsp:spPr>
         <a:xfrm rot="19457599">
-          <a:off x="3354872" y="591363"/>
-          <a:ext cx="301110" cy="8286"/>
+          <a:off x="3439722" y="565836"/>
+          <a:ext cx="288006" cy="7869"/>
         </a:xfrm>
         <a:custGeom>
           <a:avLst/>
@@ -20686,10 +20815,10 @@
           <a:pathLst>
             <a:path>
               <a:moveTo>
-                <a:pt x="0" y="4143"/>
+                <a:pt x="0" y="3934"/>
               </a:moveTo>
               <a:lnTo>
-                <a:pt x="301110" y="4143"/>
+                <a:pt x="288006" y="3934"/>
               </a:lnTo>
             </a:path>
           </a:pathLst>
@@ -20744,8 +20873,8 @@
         </a:p>
       </dsp:txBody>
       <dsp:txXfrm>
-        <a:off x="3497900" y="587979"/>
-        <a:ext cx="15055" cy="15055"/>
+        <a:off x="3576526" y="562570"/>
+        <a:ext cx="14400" cy="14400"/>
       </dsp:txXfrm>
     </dsp:sp>
     <dsp:sp modelId="{12FF5385-265E-49B1-B00D-6C6CC2239B22}">
@@ -20755,8 +20884,8 @@
       </dsp:nvSpPr>
       <dsp:spPr>
         <a:xfrm>
-          <a:off x="3627681" y="354820"/>
-          <a:ext cx="1083909" cy="305633"/>
+          <a:off x="3700659" y="339559"/>
+          <a:ext cx="1036739" cy="292332"/>
         </a:xfrm>
         <a:prstGeom prst="roundRect">
           <a:avLst>
@@ -20826,8 +20955,8 @@
         </a:p>
       </dsp:txBody>
       <dsp:txXfrm>
-        <a:off x="3636633" y="363772"/>
-        <a:ext cx="1066005" cy="287729"/>
+        <a:off x="3709221" y="348121"/>
+        <a:ext cx="1019615" cy="275208"/>
       </dsp:txXfrm>
     </dsp:sp>
     <dsp:sp modelId="{E484F2BC-F6BF-4510-8600-BFB05CC7BD0F}">
@@ -20837,8 +20966,8 @@
       </dsp:nvSpPr>
       <dsp:spPr>
         <a:xfrm rot="2142401">
-          <a:off x="3354872" y="767102"/>
-          <a:ext cx="301110" cy="8286"/>
+          <a:off x="3439722" y="733927"/>
+          <a:ext cx="288006" cy="7869"/>
         </a:xfrm>
         <a:custGeom>
           <a:avLst/>
@@ -20849,10 +20978,10 @@
           <a:pathLst>
             <a:path>
               <a:moveTo>
-                <a:pt x="0" y="4143"/>
+                <a:pt x="0" y="3934"/>
               </a:moveTo>
               <a:lnTo>
-                <a:pt x="301110" y="4143"/>
+                <a:pt x="288006" y="3934"/>
               </a:lnTo>
             </a:path>
           </a:pathLst>
@@ -20907,8 +21036,8 @@
         </a:p>
       </dsp:txBody>
       <dsp:txXfrm>
-        <a:off x="3497900" y="763718"/>
-        <a:ext cx="15055" cy="15055"/>
+        <a:off x="3576526" y="730662"/>
+        <a:ext cx="14400" cy="14400"/>
       </dsp:txXfrm>
     </dsp:sp>
     <dsp:sp modelId="{0DF08A5B-0DB8-4074-A0F8-C93C8AE51FFE}">
@@ -20918,8 +21047,8 @@
       </dsp:nvSpPr>
       <dsp:spPr>
         <a:xfrm>
-          <a:off x="3627681" y="706299"/>
-          <a:ext cx="1081513" cy="305633"/>
+          <a:off x="3700659" y="675741"/>
+          <a:ext cx="1034447" cy="292332"/>
         </a:xfrm>
         <a:prstGeom prst="roundRect">
           <a:avLst>
@@ -20989,8 +21118,8 @@
         </a:p>
       </dsp:txBody>
       <dsp:txXfrm>
-        <a:off x="3636633" y="715251"/>
-        <a:ext cx="1063609" cy="287729"/>
+        <a:off x="3709221" y="684303"/>
+        <a:ext cx="1017323" cy="275208"/>
       </dsp:txXfrm>
     </dsp:sp>
     <dsp:sp modelId="{ABF0C2C0-2579-4BC0-81C8-85B0B96EE46C}">
@@ -21000,8 +21129,8 @@
       </dsp:nvSpPr>
       <dsp:spPr>
         <a:xfrm>
-          <a:off x="0" y="2024342"/>
-          <a:ext cx="977182" cy="305633"/>
+          <a:off x="394870" y="1936425"/>
+          <a:ext cx="934656" cy="292332"/>
         </a:xfrm>
         <a:prstGeom prst="roundRect">
           <a:avLst>
@@ -21071,8 +21200,8 @@
         </a:p>
       </dsp:txBody>
       <dsp:txXfrm>
-        <a:off x="8952" y="2033294"/>
-        <a:ext cx="959278" cy="287729"/>
+        <a:off x="403432" y="1944987"/>
+        <a:ext cx="917532" cy="275208"/>
       </dsp:txXfrm>
     </dsp:sp>
     <dsp:sp modelId="{32140671-5D49-4B90-8FFF-88E00C9233FD}">
@@ -21082,8 +21211,8 @@
       </dsp:nvSpPr>
       <dsp:spPr>
         <a:xfrm>
-          <a:off x="977182" y="2173015"/>
-          <a:ext cx="415990" cy="8286"/>
+          <a:off x="1329527" y="2078656"/>
+          <a:ext cx="233865" cy="7869"/>
         </a:xfrm>
         <a:custGeom>
           <a:avLst/>
@@ -21094,10 +21223,10 @@
           <a:pathLst>
             <a:path>
               <a:moveTo>
-                <a:pt x="0" y="4143"/>
+                <a:pt x="0" y="3934"/>
               </a:moveTo>
               <a:lnTo>
-                <a:pt x="415990" y="4143"/>
+                <a:pt x="233865" y="3934"/>
               </a:lnTo>
             </a:path>
           </a:pathLst>
@@ -21152,8 +21281,8 @@
         </a:p>
       </dsp:txBody>
       <dsp:txXfrm>
-        <a:off x="1174778" y="2166758"/>
-        <a:ext cx="20799" cy="20799"/>
+        <a:off x="1440613" y="2076744"/>
+        <a:ext cx="11693" cy="11693"/>
       </dsp:txXfrm>
     </dsp:sp>
     <dsp:sp modelId="{6DF83114-81F1-4C2F-9110-DDEDA4848621}">
@@ -21163,8 +21292,8 @@
       </dsp:nvSpPr>
       <dsp:spPr>
         <a:xfrm>
-          <a:off x="1393173" y="2024342"/>
-          <a:ext cx="779651" cy="305633"/>
+          <a:off x="1563393" y="1936425"/>
+          <a:ext cx="745722" cy="292332"/>
         </a:xfrm>
         <a:prstGeom prst="flowChartDecision">
           <a:avLst/>
@@ -21231,8 +21360,8 @@
         </a:p>
       </dsp:txBody>
       <dsp:txXfrm>
-        <a:off x="1588086" y="2100750"/>
-        <a:ext cx="389825" cy="152817"/>
+        <a:off x="1749824" y="2009508"/>
+        <a:ext cx="372861" cy="146166"/>
       </dsp:txXfrm>
     </dsp:sp>
     <dsp:sp modelId="{166DAB56-3918-4CBD-B15C-859C5236AA27}">
@@ -21242,8 +21371,8 @@
       </dsp:nvSpPr>
       <dsp:spPr>
         <a:xfrm rot="17500715">
-          <a:off x="1964126" y="1865471"/>
-          <a:ext cx="661902" cy="8286"/>
+          <a:off x="2109500" y="1784497"/>
+          <a:ext cx="633097" cy="7869"/>
         </a:xfrm>
         <a:custGeom>
           <a:avLst/>
@@ -21254,10 +21383,10 @@
           <a:pathLst>
             <a:path>
               <a:moveTo>
-                <a:pt x="0" y="4143"/>
+                <a:pt x="0" y="3934"/>
               </a:moveTo>
               <a:lnTo>
-                <a:pt x="661902" y="4143"/>
+                <a:pt x="633097" y="3934"/>
               </a:lnTo>
             </a:path>
           </a:pathLst>
@@ -21312,8 +21441,8 @@
         </a:p>
       </dsp:txBody>
       <dsp:txXfrm>
-        <a:off x="2278530" y="1853067"/>
-        <a:ext cx="33095" cy="33095"/>
+        <a:off x="2410221" y="1772604"/>
+        <a:ext cx="31654" cy="31654"/>
       </dsp:txXfrm>
     </dsp:sp>
     <dsp:sp modelId="{B7FCFB59-8DBB-40CE-A338-06A761640DE0}">
@@ -21323,8 +21452,8 @@
       </dsp:nvSpPr>
       <dsp:spPr>
         <a:xfrm>
-          <a:off x="2417331" y="1409255"/>
-          <a:ext cx="977182" cy="305633"/>
+          <a:off x="2542981" y="1348106"/>
+          <a:ext cx="934656" cy="292332"/>
         </a:xfrm>
         <a:prstGeom prst="roundRect">
           <a:avLst>
@@ -21393,8 +21522,8 @@
         </a:p>
       </dsp:txBody>
       <dsp:txXfrm>
-        <a:off x="2426283" y="1418207"/>
-        <a:ext cx="959278" cy="287729"/>
+        <a:off x="2551543" y="1356668"/>
+        <a:ext cx="917532" cy="275208"/>
       </dsp:txXfrm>
     </dsp:sp>
     <dsp:sp modelId="{C483087A-10B0-4CAD-A936-7D3395D58185}">
@@ -21404,8 +21533,8 @@
       </dsp:nvSpPr>
       <dsp:spPr>
         <a:xfrm>
-          <a:off x="3394514" y="1557928"/>
-          <a:ext cx="244506" cy="8286"/>
+          <a:off x="3477638" y="1490337"/>
+          <a:ext cx="233865" cy="7869"/>
         </a:xfrm>
         <a:custGeom>
           <a:avLst/>
@@ -21416,10 +21545,10 @@
           <a:pathLst>
             <a:path>
               <a:moveTo>
-                <a:pt x="0" y="4143"/>
+                <a:pt x="0" y="3934"/>
               </a:moveTo>
               <a:lnTo>
-                <a:pt x="244506" y="4143"/>
+                <a:pt x="233865" y="3934"/>
               </a:lnTo>
             </a:path>
           </a:pathLst>
@@ -21474,8 +21603,8 @@
         </a:p>
       </dsp:txBody>
       <dsp:txXfrm>
-        <a:off x="3510654" y="1555959"/>
-        <a:ext cx="12225" cy="12225"/>
+        <a:off x="3588725" y="1488425"/>
+        <a:ext cx="11693" cy="11693"/>
       </dsp:txXfrm>
     </dsp:sp>
     <dsp:sp modelId="{2CE155DB-F0D7-4FD2-8A12-E712BC76AF2B}">
@@ -21485,8 +21614,8 @@
       </dsp:nvSpPr>
       <dsp:spPr>
         <a:xfrm>
-          <a:off x="3639020" y="1363515"/>
-          <a:ext cx="1035589" cy="397112"/>
+          <a:off x="3711504" y="1304357"/>
+          <a:ext cx="990521" cy="379830"/>
         </a:xfrm>
         <a:prstGeom prst="flowChartDecision">
           <a:avLst/>
@@ -21553,8 +21682,8 @@
         </a:p>
       </dsp:txBody>
       <dsp:txXfrm>
-        <a:off x="3897917" y="1462793"/>
-        <a:ext cx="517795" cy="198556"/>
+        <a:off x="3959134" y="1399315"/>
+        <a:ext cx="495261" cy="189915"/>
       </dsp:txXfrm>
     </dsp:sp>
     <dsp:sp modelId="{BCD12A6D-F602-4CBB-BD84-A12E2E7D62E8}">
@@ -21564,8 +21693,8 @@
       </dsp:nvSpPr>
       <dsp:spPr>
         <a:xfrm rot="18289469">
-          <a:off x="4582783" y="1382189"/>
-          <a:ext cx="428159" cy="8286"/>
+          <a:off x="4614196" y="1322246"/>
+          <a:ext cx="409526" cy="7869"/>
         </a:xfrm>
         <a:custGeom>
           <a:avLst/>
@@ -21576,10 +21705,10 @@
           <a:pathLst>
             <a:path>
               <a:moveTo>
-                <a:pt x="0" y="4143"/>
+                <a:pt x="0" y="3934"/>
               </a:moveTo>
               <a:lnTo>
-                <a:pt x="428159" y="4143"/>
+                <a:pt x="409526" y="3934"/>
               </a:lnTo>
             </a:path>
           </a:pathLst>
@@ -21634,8 +21763,8 @@
         </a:p>
       </dsp:txBody>
       <dsp:txXfrm>
-        <a:off x="4786158" y="1375628"/>
-        <a:ext cx="21407" cy="21407"/>
+        <a:off x="4808721" y="1315943"/>
+        <a:ext cx="20476" cy="20476"/>
       </dsp:txXfrm>
     </dsp:sp>
     <dsp:sp modelId="{8AB9D106-B707-461F-8FC6-FFD2C5A15AD0}">
@@ -21645,8 +21774,8 @@
       </dsp:nvSpPr>
       <dsp:spPr>
         <a:xfrm>
-          <a:off x="4919116" y="1057777"/>
-          <a:ext cx="977182" cy="305633"/>
+          <a:off x="4935892" y="1011923"/>
+          <a:ext cx="934656" cy="292332"/>
         </a:xfrm>
         <a:prstGeom prst="roundRect">
           <a:avLst>
@@ -21715,8 +21844,8 @@
         </a:p>
       </dsp:txBody>
       <dsp:txXfrm>
-        <a:off x="4928068" y="1066729"/>
-        <a:ext cx="959278" cy="287729"/>
+        <a:off x="4944454" y="1020485"/>
+        <a:ext cx="917532" cy="275208"/>
       </dsp:txXfrm>
     </dsp:sp>
     <dsp:sp modelId="{F2BB18A0-0F93-4F3A-810B-33514D13F0F6}">
@@ -21726,8 +21855,8 @@
       </dsp:nvSpPr>
       <dsp:spPr>
         <a:xfrm>
-          <a:off x="4674609" y="1557928"/>
-          <a:ext cx="244506" cy="8286"/>
+          <a:off x="4702026" y="1490337"/>
+          <a:ext cx="233865" cy="7869"/>
         </a:xfrm>
         <a:custGeom>
           <a:avLst/>
@@ -21738,10 +21867,10 @@
           <a:pathLst>
             <a:path>
               <a:moveTo>
-                <a:pt x="0" y="4143"/>
+                <a:pt x="0" y="3934"/>
               </a:moveTo>
               <a:lnTo>
-                <a:pt x="244506" y="4143"/>
+                <a:pt x="233865" y="3934"/>
               </a:lnTo>
             </a:path>
           </a:pathLst>
@@ -21796,8 +21925,8 @@
         </a:p>
       </dsp:txBody>
       <dsp:txXfrm>
-        <a:off x="4790750" y="1555959"/>
-        <a:ext cx="12225" cy="12225"/>
+        <a:off x="4813112" y="1488425"/>
+        <a:ext cx="11693" cy="11693"/>
       </dsp:txXfrm>
     </dsp:sp>
     <dsp:sp modelId="{BC7D47E1-8A06-47C8-A82C-128D55CC5E9A}">
@@ -21807,8 +21936,8 @@
       </dsp:nvSpPr>
       <dsp:spPr>
         <a:xfrm>
-          <a:off x="4919116" y="1409255"/>
-          <a:ext cx="977182" cy="305633"/>
+          <a:off x="4935892" y="1348106"/>
+          <a:ext cx="934656" cy="292332"/>
         </a:xfrm>
         <a:prstGeom prst="roundRect">
           <a:avLst>
@@ -21877,8 +22006,8 @@
         </a:p>
       </dsp:txBody>
       <dsp:txXfrm>
-        <a:off x="4928068" y="1418207"/>
-        <a:ext cx="959278" cy="287729"/>
+        <a:off x="4944454" y="1356668"/>
+        <a:ext cx="917532" cy="275208"/>
       </dsp:txXfrm>
     </dsp:sp>
     <dsp:sp modelId="{C83D8D08-8185-49E7-AAB4-E760ED63E702}">
@@ -21888,8 +22017,8 @@
       </dsp:nvSpPr>
       <dsp:spPr>
         <a:xfrm>
-          <a:off x="5896298" y="1557928"/>
-          <a:ext cx="244506" cy="8286"/>
+          <a:off x="5870549" y="1490337"/>
+          <a:ext cx="233865" cy="7869"/>
         </a:xfrm>
         <a:custGeom>
           <a:avLst/>
@@ -21900,10 +22029,10 @@
           <a:pathLst>
             <a:path>
               <a:moveTo>
-                <a:pt x="0" y="4143"/>
+                <a:pt x="0" y="3934"/>
               </a:moveTo>
               <a:lnTo>
-                <a:pt x="244506" y="4143"/>
+                <a:pt x="233865" y="3934"/>
               </a:lnTo>
             </a:path>
           </a:pathLst>
@@ -21958,8 +22087,8 @@
         </a:p>
       </dsp:txBody>
       <dsp:txXfrm>
-        <a:off x="6012439" y="1555959"/>
-        <a:ext cx="12225" cy="12225"/>
+        <a:off x="5981635" y="1488425"/>
+        <a:ext cx="11693" cy="11693"/>
       </dsp:txXfrm>
     </dsp:sp>
     <dsp:sp modelId="{7A3C768B-5B55-4BB1-8EBF-9834C497DA90}">
@@ -21969,8 +22098,8 @@
       </dsp:nvSpPr>
       <dsp:spPr>
         <a:xfrm>
-          <a:off x="6140805" y="1409255"/>
-          <a:ext cx="977182" cy="305633"/>
+          <a:off x="6104415" y="1348106"/>
+          <a:ext cx="934656" cy="292332"/>
         </a:xfrm>
         <a:prstGeom prst="roundRect">
           <a:avLst>
@@ -22039,8 +22168,8 @@
         </a:p>
       </dsp:txBody>
       <dsp:txXfrm>
-        <a:off x="6149757" y="1418207"/>
-        <a:ext cx="959278" cy="287729"/>
+        <a:off x="6112977" y="1356668"/>
+        <a:ext cx="917532" cy="275208"/>
       </dsp:txXfrm>
     </dsp:sp>
     <dsp:sp modelId="{5054B55F-95AD-42A0-B03A-C3718BA8CDF3}">
@@ -22050,8 +22179,8 @@
       </dsp:nvSpPr>
       <dsp:spPr>
         <a:xfrm rot="3310531">
-          <a:off x="4582783" y="1733667"/>
-          <a:ext cx="428159" cy="8286"/>
+          <a:off x="4614196" y="1658428"/>
+          <a:ext cx="409526" cy="7869"/>
         </a:xfrm>
         <a:custGeom>
           <a:avLst/>
@@ -22062,10 +22191,10 @@
           <a:pathLst>
             <a:path>
               <a:moveTo>
-                <a:pt x="0" y="4143"/>
+                <a:pt x="0" y="3934"/>
               </a:moveTo>
               <a:lnTo>
-                <a:pt x="428159" y="4143"/>
+                <a:pt x="409526" y="3934"/>
               </a:lnTo>
             </a:path>
           </a:pathLst>
@@ -22120,8 +22249,8 @@
         </a:p>
       </dsp:txBody>
       <dsp:txXfrm>
-        <a:off x="4786158" y="1727106"/>
-        <a:ext cx="21407" cy="21407"/>
+        <a:off x="4808721" y="1652125"/>
+        <a:ext cx="20476" cy="20476"/>
       </dsp:txXfrm>
     </dsp:sp>
     <dsp:sp modelId="{DE0B5F16-C7A0-4C2B-B038-D2B6FB44BD73}">
@@ -22131,8 +22260,8 @@
       </dsp:nvSpPr>
       <dsp:spPr>
         <a:xfrm>
-          <a:off x="4919116" y="1760733"/>
-          <a:ext cx="977182" cy="305633"/>
+          <a:off x="4935892" y="1684288"/>
+          <a:ext cx="934656" cy="292332"/>
         </a:xfrm>
         <a:prstGeom prst="roundRect">
           <a:avLst>
@@ -22201,8 +22330,8 @@
         </a:p>
       </dsp:txBody>
       <dsp:txXfrm>
-        <a:off x="4928068" y="1769685"/>
-        <a:ext cx="959278" cy="287729"/>
+        <a:off x="4944454" y="1692850"/>
+        <a:ext cx="917532" cy="275208"/>
       </dsp:txXfrm>
     </dsp:sp>
     <dsp:sp modelId="{B48FD0A6-EA61-4796-A9DE-72B7A7EC0105}">
@@ -22212,8 +22341,8 @@
       </dsp:nvSpPr>
       <dsp:spPr>
         <a:xfrm rot="4099285">
-          <a:off x="1964126" y="2480558"/>
-          <a:ext cx="661902" cy="8286"/>
+          <a:off x="2109500" y="2372816"/>
+          <a:ext cx="633097" cy="7869"/>
         </a:xfrm>
         <a:custGeom>
           <a:avLst/>
@@ -22224,10 +22353,10 @@
           <a:pathLst>
             <a:path>
               <a:moveTo>
-                <a:pt x="0" y="4143"/>
+                <a:pt x="0" y="3934"/>
               </a:moveTo>
               <a:lnTo>
-                <a:pt x="661902" y="4143"/>
+                <a:pt x="633097" y="3934"/>
               </a:lnTo>
             </a:path>
           </a:pathLst>
@@ -22282,8 +22411,8 @@
         </a:p>
       </dsp:txBody>
       <dsp:txXfrm>
-        <a:off x="2278530" y="2468154"/>
-        <a:ext cx="33095" cy="33095"/>
+        <a:off x="2410221" y="2360923"/>
+        <a:ext cx="31654" cy="31654"/>
       </dsp:txXfrm>
     </dsp:sp>
     <dsp:sp modelId="{8D06E92D-6FD0-403B-87DC-1FC5A52CF918}">
@@ -22293,8 +22422,8 @@
       </dsp:nvSpPr>
       <dsp:spPr>
         <a:xfrm>
-          <a:off x="2417331" y="2639428"/>
-          <a:ext cx="977182" cy="305633"/>
+          <a:off x="2542981" y="2524744"/>
+          <a:ext cx="934656" cy="292332"/>
         </a:xfrm>
         <a:prstGeom prst="roundRect">
           <a:avLst>
@@ -22363,8 +22492,8 @@
         </a:p>
       </dsp:txBody>
       <dsp:txXfrm>
-        <a:off x="2426283" y="2648380"/>
-        <a:ext cx="959278" cy="287729"/>
+        <a:off x="2551543" y="2533306"/>
+        <a:ext cx="917532" cy="275208"/>
       </dsp:txXfrm>
     </dsp:sp>
     <dsp:sp modelId="{E76426A3-728E-43C9-96B9-CFDD1139EED7}">
@@ -22374,8 +22503,8 @@
       </dsp:nvSpPr>
       <dsp:spPr>
         <a:xfrm>
-          <a:off x="3394514" y="2788102"/>
-          <a:ext cx="244506" cy="8286"/>
+          <a:off x="3477638" y="2666975"/>
+          <a:ext cx="233865" cy="7869"/>
         </a:xfrm>
         <a:custGeom>
           <a:avLst/>
@@ -22386,10 +22515,10 @@
           <a:pathLst>
             <a:path>
               <a:moveTo>
-                <a:pt x="0" y="4143"/>
+                <a:pt x="0" y="3934"/>
               </a:moveTo>
               <a:lnTo>
-                <a:pt x="244506" y="4143"/>
+                <a:pt x="233865" y="3934"/>
               </a:lnTo>
             </a:path>
           </a:pathLst>
@@ -22444,8 +22573,8 @@
         </a:p>
       </dsp:txBody>
       <dsp:txXfrm>
-        <a:off x="3510654" y="2786132"/>
-        <a:ext cx="12225" cy="12225"/>
+        <a:off x="3588725" y="2665063"/>
+        <a:ext cx="11693" cy="11693"/>
       </dsp:txXfrm>
     </dsp:sp>
     <dsp:sp modelId="{C36791BF-5073-4132-89C1-1A139F161088}">
@@ -22455,8 +22584,8 @@
       </dsp:nvSpPr>
       <dsp:spPr>
         <a:xfrm>
-          <a:off x="3639020" y="2639428"/>
-          <a:ext cx="1015007" cy="305633"/>
+          <a:off x="3711504" y="2524744"/>
+          <a:ext cx="970835" cy="292332"/>
         </a:xfrm>
         <a:prstGeom prst="flowChartDecision">
           <a:avLst/>
@@ -22523,8 +22652,8 @@
         </a:p>
       </dsp:txBody>
       <dsp:txXfrm>
-        <a:off x="3892772" y="2715836"/>
-        <a:ext cx="507503" cy="152817"/>
+        <a:off x="3954213" y="2597827"/>
+        <a:ext cx="485417" cy="146166"/>
       </dsp:txXfrm>
     </dsp:sp>
     <dsp:sp modelId="{F98C1678-68EB-45F9-801F-B374C6DE0893}">
@@ -22534,8 +22663,8 @@
       </dsp:nvSpPr>
       <dsp:spPr>
         <a:xfrm rot="17692822">
-          <a:off x="4485703" y="2524493"/>
-          <a:ext cx="581155" cy="8286"/>
+          <a:off x="4521341" y="2414838"/>
+          <a:ext cx="555864" cy="7869"/>
         </a:xfrm>
         <a:custGeom>
           <a:avLst/>
@@ -22546,10 +22675,10 @@
           <a:pathLst>
             <a:path>
               <a:moveTo>
-                <a:pt x="0" y="4143"/>
+                <a:pt x="0" y="3934"/>
               </a:moveTo>
               <a:lnTo>
-                <a:pt x="581155" y="4143"/>
+                <a:pt x="555864" y="3934"/>
               </a:lnTo>
             </a:path>
           </a:pathLst>
@@ -22604,8 +22733,8 @@
         </a:p>
       </dsp:txBody>
       <dsp:txXfrm>
-        <a:off x="4761752" y="2514107"/>
-        <a:ext cx="29057" cy="29057"/>
+        <a:off x="4785377" y="2404877"/>
+        <a:ext cx="27793" cy="27793"/>
       </dsp:txXfrm>
     </dsp:sp>
     <dsp:sp modelId="{12657D8E-3FD7-4FA1-AFFE-F579965D9056}">
@@ -22615,8 +22744,8 @@
       </dsp:nvSpPr>
       <dsp:spPr>
         <a:xfrm>
-          <a:off x="4898534" y="2112211"/>
-          <a:ext cx="977182" cy="305633"/>
+          <a:off x="4916206" y="2020470"/>
+          <a:ext cx="934656" cy="292332"/>
         </a:xfrm>
         <a:prstGeom prst="roundRect">
           <a:avLst>
@@ -22685,8 +22814,8 @@
         </a:p>
       </dsp:txBody>
       <dsp:txXfrm>
-        <a:off x="4907486" y="2121163"/>
-        <a:ext cx="959278" cy="287729"/>
+        <a:off x="4924768" y="2029032"/>
+        <a:ext cx="917532" cy="275208"/>
       </dsp:txXfrm>
     </dsp:sp>
     <dsp:sp modelId="{44B23205-7115-4D67-8207-81E13E025CB8}">
@@ -22696,8 +22825,8 @@
       </dsp:nvSpPr>
       <dsp:spPr>
         <a:xfrm rot="19457599">
-          <a:off x="4625726" y="2700232"/>
-          <a:ext cx="301110" cy="8286"/>
+          <a:off x="4655270" y="2582930"/>
+          <a:ext cx="288006" cy="7869"/>
         </a:xfrm>
         <a:custGeom>
           <a:avLst/>
@@ -22708,10 +22837,10 @@
           <a:pathLst>
             <a:path>
               <a:moveTo>
-                <a:pt x="0" y="4143"/>
+                <a:pt x="0" y="3934"/>
               </a:moveTo>
               <a:lnTo>
-                <a:pt x="301110" y="4143"/>
+                <a:pt x="288006" y="3934"/>
               </a:lnTo>
             </a:path>
           </a:pathLst>
@@ -22766,8 +22895,8 @@
         </a:p>
       </dsp:txBody>
       <dsp:txXfrm>
-        <a:off x="4768753" y="2696848"/>
-        <a:ext cx="15055" cy="15055"/>
+        <a:off x="4792073" y="2579664"/>
+        <a:ext cx="14400" cy="14400"/>
       </dsp:txXfrm>
     </dsp:sp>
     <dsp:sp modelId="{423046BE-313F-4CD7-90D6-BD4C1E018BD7}">
@@ -22777,8 +22906,8 @@
       </dsp:nvSpPr>
       <dsp:spPr>
         <a:xfrm>
-          <a:off x="4898534" y="2463689"/>
-          <a:ext cx="977182" cy="305633"/>
+          <a:off x="4916206" y="2356653"/>
+          <a:ext cx="934656" cy="292332"/>
         </a:xfrm>
         <a:prstGeom prst="roundRect">
           <a:avLst>
@@ -22847,8 +22976,8 @@
         </a:p>
       </dsp:txBody>
       <dsp:txXfrm>
-        <a:off x="4907486" y="2472641"/>
-        <a:ext cx="959278" cy="287729"/>
+        <a:off x="4924768" y="2365215"/>
+        <a:ext cx="917532" cy="275208"/>
       </dsp:txXfrm>
     </dsp:sp>
     <dsp:sp modelId="{68C42CF1-8166-414A-A06D-D2CD0AFECABE}">
@@ -22858,8 +22987,8 @@
       </dsp:nvSpPr>
       <dsp:spPr>
         <a:xfrm>
-          <a:off x="5875717" y="2612362"/>
-          <a:ext cx="244506" cy="8286"/>
+          <a:off x="5850863" y="2498884"/>
+          <a:ext cx="233865" cy="7869"/>
         </a:xfrm>
         <a:custGeom>
           <a:avLst/>
@@ -22870,10 +22999,10 @@
           <a:pathLst>
             <a:path>
               <a:moveTo>
-                <a:pt x="0" y="4143"/>
+                <a:pt x="0" y="3934"/>
               </a:moveTo>
               <a:lnTo>
-                <a:pt x="244506" y="4143"/>
+                <a:pt x="233865" y="3934"/>
               </a:lnTo>
             </a:path>
           </a:pathLst>
@@ -22928,8 +23057,8 @@
         </a:p>
       </dsp:txBody>
       <dsp:txXfrm>
-        <a:off x="5991857" y="2610393"/>
-        <a:ext cx="12225" cy="12225"/>
+        <a:off x="5961949" y="2496972"/>
+        <a:ext cx="11693" cy="11693"/>
       </dsp:txXfrm>
     </dsp:sp>
     <dsp:sp modelId="{1F1ED182-FF98-4D91-AF88-601861CC9DF2}">
@@ -22939,8 +23068,8 @@
       </dsp:nvSpPr>
       <dsp:spPr>
         <a:xfrm>
-          <a:off x="6120223" y="2463689"/>
-          <a:ext cx="977182" cy="305633"/>
+          <a:off x="6084729" y="2356653"/>
+          <a:ext cx="934656" cy="292332"/>
         </a:xfrm>
         <a:prstGeom prst="roundRect">
           <a:avLst>
@@ -23009,8 +23138,8 @@
         </a:p>
       </dsp:txBody>
       <dsp:txXfrm>
-        <a:off x="6129175" y="2472641"/>
-        <a:ext cx="959278" cy="287729"/>
+        <a:off x="6093291" y="2365215"/>
+        <a:ext cx="917532" cy="275208"/>
       </dsp:txXfrm>
     </dsp:sp>
     <dsp:sp modelId="{2975B7DB-BE51-4F1B-BED8-4AFA6B475F33}">
@@ -23020,8 +23149,8 @@
       </dsp:nvSpPr>
       <dsp:spPr>
         <a:xfrm rot="3907178">
-          <a:off x="4485703" y="3051710"/>
-          <a:ext cx="581155" cy="8286"/>
+          <a:off x="4521341" y="2919112"/>
+          <a:ext cx="555864" cy="7869"/>
         </a:xfrm>
         <a:custGeom>
           <a:avLst/>
@@ -23032,10 +23161,10 @@
           <a:pathLst>
             <a:path>
               <a:moveTo>
-                <a:pt x="0" y="4143"/>
+                <a:pt x="0" y="3934"/>
               </a:moveTo>
               <a:lnTo>
-                <a:pt x="581155" y="4143"/>
+                <a:pt x="555864" y="3934"/>
               </a:lnTo>
             </a:path>
           </a:pathLst>
@@ -23090,8 +23219,8 @@
         </a:p>
       </dsp:txBody>
       <dsp:txXfrm>
-        <a:off x="4761752" y="3041325"/>
-        <a:ext cx="29057" cy="29057"/>
+        <a:off x="4785377" y="2909150"/>
+        <a:ext cx="27793" cy="27793"/>
       </dsp:txXfrm>
     </dsp:sp>
     <dsp:sp modelId="{D13DF181-5638-4A10-9275-1FCCD76C2C26}">
@@ -23101,8 +23230,8 @@
       </dsp:nvSpPr>
       <dsp:spPr>
         <a:xfrm>
-          <a:off x="4898534" y="3166645"/>
-          <a:ext cx="977182" cy="305633"/>
+          <a:off x="4916206" y="3029017"/>
+          <a:ext cx="934656" cy="292332"/>
         </a:xfrm>
         <a:prstGeom prst="roundRect">
           <a:avLst>
@@ -23171,8 +23300,8 @@
         </a:p>
       </dsp:txBody>
       <dsp:txXfrm>
-        <a:off x="4907486" y="3175597"/>
-        <a:ext cx="959278" cy="287729"/>
+        <a:off x="4924768" y="3037579"/>
+        <a:ext cx="917532" cy="275208"/>
       </dsp:txXfrm>
     </dsp:sp>
     <dsp:sp modelId="{A1C371FF-931E-475D-A251-C77E00BAE0D0}">
@@ -23182,8 +23311,8 @@
       </dsp:nvSpPr>
       <dsp:spPr>
         <a:xfrm>
-          <a:off x="5875717" y="3315319"/>
-          <a:ext cx="244506" cy="8286"/>
+          <a:off x="5850863" y="3171249"/>
+          <a:ext cx="233865" cy="7869"/>
         </a:xfrm>
         <a:custGeom>
           <a:avLst/>
@@ -23194,10 +23323,10 @@
           <a:pathLst>
             <a:path>
               <a:moveTo>
-                <a:pt x="0" y="4143"/>
+                <a:pt x="0" y="3934"/>
               </a:moveTo>
               <a:lnTo>
-                <a:pt x="244506" y="4143"/>
+                <a:pt x="233865" y="3934"/>
               </a:lnTo>
             </a:path>
           </a:pathLst>
@@ -23252,8 +23381,8 @@
         </a:p>
       </dsp:txBody>
       <dsp:txXfrm>
-        <a:off x="5991857" y="3313349"/>
-        <a:ext cx="12225" cy="12225"/>
+        <a:off x="5961949" y="3169337"/>
+        <a:ext cx="11693" cy="11693"/>
       </dsp:txXfrm>
     </dsp:sp>
     <dsp:sp modelId="{4DB62BBC-20C9-4FAC-9B61-3498FBAD155F}">
@@ -23263,8 +23392,8 @@
       </dsp:nvSpPr>
       <dsp:spPr>
         <a:xfrm>
-          <a:off x="6120223" y="3166645"/>
-          <a:ext cx="1344853" cy="305633"/>
+          <a:off x="6084729" y="3029017"/>
+          <a:ext cx="1286326" cy="292332"/>
         </a:xfrm>
         <a:prstGeom prst="flowChartDecision">
           <a:avLst/>
@@ -23331,8 +23460,8 @@
         </a:p>
       </dsp:txBody>
       <dsp:txXfrm>
-        <a:off x="6456436" y="3243053"/>
-        <a:ext cx="672427" cy="152817"/>
+        <a:off x="6406311" y="3102100"/>
+        <a:ext cx="643163" cy="146166"/>
       </dsp:txXfrm>
     </dsp:sp>
     <dsp:sp modelId="{AA7FF6C4-D74B-4BD1-ACA2-51FAA8330FC9}">
@@ -23342,8 +23471,8 @@
       </dsp:nvSpPr>
       <dsp:spPr>
         <a:xfrm rot="18289469">
-          <a:off x="7373250" y="3139580"/>
-          <a:ext cx="428159" cy="8286"/>
+          <a:off x="7283226" y="3003157"/>
+          <a:ext cx="409526" cy="7869"/>
         </a:xfrm>
         <a:custGeom>
           <a:avLst/>
@@ -23354,10 +23483,10 @@
           <a:pathLst>
             <a:path>
               <a:moveTo>
-                <a:pt x="0" y="4143"/>
+                <a:pt x="0" y="3934"/>
               </a:moveTo>
               <a:lnTo>
-                <a:pt x="428159" y="4143"/>
+                <a:pt x="409526" y="3934"/>
               </a:lnTo>
             </a:path>
           </a:pathLst>
@@ -23412,8 +23541,8 @@
         </a:p>
       </dsp:txBody>
       <dsp:txXfrm>
-        <a:off x="7576626" y="3133019"/>
-        <a:ext cx="21407" cy="21407"/>
+        <a:off x="7477751" y="2996854"/>
+        <a:ext cx="20476" cy="20476"/>
       </dsp:txXfrm>
     </dsp:sp>
     <dsp:sp modelId="{5E1D7F0C-435B-4E2C-AD25-AC3259628851}">
@@ -23423,8 +23552,8 @@
       </dsp:nvSpPr>
       <dsp:spPr>
         <a:xfrm>
-          <a:off x="7709583" y="2815167"/>
-          <a:ext cx="977182" cy="305633"/>
+          <a:off x="7604922" y="2692835"/>
+          <a:ext cx="934656" cy="292332"/>
         </a:xfrm>
         <a:prstGeom prst="roundRect">
           <a:avLst>
@@ -23494,8 +23623,8 @@
         </a:p>
       </dsp:txBody>
       <dsp:txXfrm>
-        <a:off x="7718535" y="2824119"/>
-        <a:ext cx="959278" cy="287729"/>
+        <a:off x="7613484" y="2701397"/>
+        <a:ext cx="917532" cy="275208"/>
       </dsp:txXfrm>
     </dsp:sp>
     <dsp:sp modelId="{858D185E-6146-4066-BB07-56999B5843BA}">
@@ -23505,8 +23634,8 @@
       </dsp:nvSpPr>
       <dsp:spPr>
         <a:xfrm>
-          <a:off x="7465076" y="3315319"/>
-          <a:ext cx="244506" cy="8286"/>
+          <a:off x="7371056" y="3171249"/>
+          <a:ext cx="233865" cy="7869"/>
         </a:xfrm>
         <a:custGeom>
           <a:avLst/>
@@ -23517,10 +23646,10 @@
           <a:pathLst>
             <a:path>
               <a:moveTo>
-                <a:pt x="0" y="4143"/>
+                <a:pt x="0" y="3934"/>
               </a:moveTo>
               <a:lnTo>
-                <a:pt x="244506" y="4143"/>
+                <a:pt x="233865" y="3934"/>
               </a:lnTo>
             </a:path>
           </a:pathLst>
@@ -23575,8 +23704,8 @@
         </a:p>
       </dsp:txBody>
       <dsp:txXfrm>
-        <a:off x="7581217" y="3313349"/>
-        <a:ext cx="12225" cy="12225"/>
+        <a:off x="7482142" y="3169337"/>
+        <a:ext cx="11693" cy="11693"/>
       </dsp:txXfrm>
     </dsp:sp>
     <dsp:sp modelId="{F94443C3-8D1D-4CD4-9982-07A7D0730B96}">
@@ -23586,8 +23715,8 @@
       </dsp:nvSpPr>
       <dsp:spPr>
         <a:xfrm>
-          <a:off x="7709583" y="3166645"/>
-          <a:ext cx="977182" cy="305633"/>
+          <a:off x="7604922" y="3029017"/>
+          <a:ext cx="934656" cy="292332"/>
         </a:xfrm>
         <a:prstGeom prst="roundRect">
           <a:avLst>
@@ -23657,8 +23786,8 @@
         </a:p>
       </dsp:txBody>
       <dsp:txXfrm>
-        <a:off x="7718535" y="3175597"/>
-        <a:ext cx="959278" cy="287729"/>
+        <a:off x="7613484" y="3037579"/>
+        <a:ext cx="917532" cy="275208"/>
       </dsp:txXfrm>
     </dsp:sp>
     <dsp:sp modelId="{D41C473C-5309-44F2-A137-AF7654831619}">
@@ -23668,8 +23797,8 @@
       </dsp:nvSpPr>
       <dsp:spPr>
         <a:xfrm rot="3310531">
-          <a:off x="7373250" y="3491058"/>
-          <a:ext cx="428159" cy="8286"/>
+          <a:off x="7283226" y="3339340"/>
+          <a:ext cx="409526" cy="7869"/>
         </a:xfrm>
         <a:custGeom>
           <a:avLst/>
@@ -23680,10 +23809,10 @@
           <a:pathLst>
             <a:path>
               <a:moveTo>
-                <a:pt x="0" y="4143"/>
+                <a:pt x="0" y="3934"/>
               </a:moveTo>
               <a:lnTo>
-                <a:pt x="428159" y="4143"/>
+                <a:pt x="409526" y="3934"/>
               </a:lnTo>
             </a:path>
           </a:pathLst>
@@ -23738,8 +23867,8 @@
         </a:p>
       </dsp:txBody>
       <dsp:txXfrm>
-        <a:off x="7576626" y="3484497"/>
-        <a:ext cx="21407" cy="21407"/>
+        <a:off x="7477751" y="3333036"/>
+        <a:ext cx="20476" cy="20476"/>
       </dsp:txXfrm>
     </dsp:sp>
     <dsp:sp modelId="{521752C8-4A1D-4603-9E81-F15140197F36}">
@@ -23749,8 +23878,8 @@
       </dsp:nvSpPr>
       <dsp:spPr>
         <a:xfrm>
-          <a:off x="7709583" y="3518124"/>
-          <a:ext cx="977182" cy="305633"/>
+          <a:off x="7604922" y="3365199"/>
+          <a:ext cx="934656" cy="292332"/>
         </a:xfrm>
         <a:prstGeom prst="roundRect">
           <a:avLst>
@@ -23820,8 +23949,8 @@
         </a:p>
       </dsp:txBody>
       <dsp:txXfrm>
-        <a:off x="7718535" y="3527076"/>
-        <a:ext cx="959278" cy="287729"/>
+        <a:off x="7613484" y="3373761"/>
+        <a:ext cx="917532" cy="275208"/>
       </dsp:txXfrm>
     </dsp:sp>
     <dsp:sp modelId="{5047E809-B6B2-49B4-9A65-F52D55495E7F}">
@@ -23831,8 +23960,8 @@
       </dsp:nvSpPr>
       <dsp:spPr>
         <a:xfrm>
-          <a:off x="0" y="3166645"/>
-          <a:ext cx="977182" cy="305633"/>
+          <a:off x="394870" y="3029017"/>
+          <a:ext cx="934656" cy="292332"/>
         </a:xfrm>
         <a:prstGeom prst="roundRect">
           <a:avLst>
@@ -23902,8 +24031,8 @@
         </a:p>
       </dsp:txBody>
       <dsp:txXfrm>
-        <a:off x="8952" y="3175597"/>
-        <a:ext cx="959278" cy="287729"/>
+        <a:off x="403432" y="3037579"/>
+        <a:ext cx="917532" cy="275208"/>
       </dsp:txXfrm>
     </dsp:sp>
     <dsp:sp modelId="{0DD22121-773C-44B7-BFD5-7B8ECAF4D5AF}">
@@ -23913,8 +24042,8 @@
       </dsp:nvSpPr>
       <dsp:spPr>
         <a:xfrm>
-          <a:off x="977182" y="3315319"/>
-          <a:ext cx="415990" cy="8286"/>
+          <a:off x="1329527" y="3171249"/>
+          <a:ext cx="233865" cy="7869"/>
         </a:xfrm>
         <a:custGeom>
           <a:avLst/>
@@ -23925,10 +24054,10 @@
           <a:pathLst>
             <a:path>
               <a:moveTo>
-                <a:pt x="0" y="4143"/>
+                <a:pt x="0" y="3934"/>
               </a:moveTo>
               <a:lnTo>
-                <a:pt x="415990" y="4143"/>
+                <a:pt x="233865" y="3934"/>
               </a:lnTo>
             </a:path>
           </a:pathLst>
@@ -23983,8 +24112,8 @@
         </a:p>
       </dsp:txBody>
       <dsp:txXfrm>
-        <a:off x="1174778" y="3309062"/>
-        <a:ext cx="20799" cy="20799"/>
+        <a:off x="1440613" y="3169337"/>
+        <a:ext cx="11693" cy="11693"/>
       </dsp:txXfrm>
     </dsp:sp>
     <dsp:sp modelId="{1FECB211-FC09-484F-87D3-18B224AD0043}">
@@ -23994,8 +24123,8 @@
       </dsp:nvSpPr>
       <dsp:spPr>
         <a:xfrm>
-          <a:off x="1393173" y="3166645"/>
-          <a:ext cx="768312" cy="305633"/>
+          <a:off x="1563393" y="3029017"/>
+          <a:ext cx="734876" cy="292332"/>
         </a:xfrm>
         <a:prstGeom prst="flowChartDecision">
           <a:avLst/>
@@ -24062,8 +24191,8 @@
         </a:p>
       </dsp:txBody>
       <dsp:txXfrm>
-        <a:off x="1585251" y="3243053"/>
-        <a:ext cx="384156" cy="152817"/>
+        <a:off x="1747112" y="3102100"/>
+        <a:ext cx="367438" cy="146166"/>
       </dsp:txXfrm>
     </dsp:sp>
     <dsp:sp modelId="{625C15CA-F7A0-415C-9B26-B76156F50DCB}">
@@ -24073,8 +24202,8 @@
       </dsp:nvSpPr>
       <dsp:spPr>
         <a:xfrm rot="19457599">
-          <a:off x="2133183" y="3227449"/>
-          <a:ext cx="301110" cy="8286"/>
+          <a:off x="2271199" y="3087203"/>
+          <a:ext cx="288006" cy="7869"/>
         </a:xfrm>
         <a:custGeom>
           <a:avLst/>
@@ -24085,10 +24214,10 @@
           <a:pathLst>
             <a:path>
               <a:moveTo>
-                <a:pt x="0" y="4143"/>
+                <a:pt x="0" y="3934"/>
               </a:moveTo>
               <a:lnTo>
-                <a:pt x="301110" y="4143"/>
+                <a:pt x="288006" y="3934"/>
               </a:lnTo>
             </a:path>
           </a:pathLst>
@@ -24143,8 +24272,8 @@
         </a:p>
       </dsp:txBody>
       <dsp:txXfrm>
-        <a:off x="2276211" y="3224065"/>
-        <a:ext cx="15055" cy="15055"/>
+        <a:off x="2408003" y="3083938"/>
+        <a:ext cx="14400" cy="14400"/>
       </dsp:txXfrm>
     </dsp:sp>
     <dsp:sp modelId="{B81E1F90-13B7-4556-9A7B-44A1F5B571D6}">
@@ -24154,8 +24283,8 @@
       </dsp:nvSpPr>
       <dsp:spPr>
         <a:xfrm>
-          <a:off x="2405992" y="2990906"/>
-          <a:ext cx="977182" cy="305633"/>
+          <a:off x="2532136" y="2860926"/>
+          <a:ext cx="934656" cy="292332"/>
         </a:xfrm>
         <a:prstGeom prst="roundRect">
           <a:avLst>
@@ -24224,8 +24353,8 @@
         </a:p>
       </dsp:txBody>
       <dsp:txXfrm>
-        <a:off x="2414944" y="2999858"/>
-        <a:ext cx="959278" cy="287729"/>
+        <a:off x="2540698" y="2869488"/>
+        <a:ext cx="917532" cy="275208"/>
       </dsp:txXfrm>
     </dsp:sp>
     <dsp:sp modelId="{F1A0C20A-DEA5-4A34-9B50-19104B83468E}">
@@ -24235,8 +24364,8 @@
       </dsp:nvSpPr>
       <dsp:spPr>
         <a:xfrm rot="2142401">
-          <a:off x="2133183" y="3403188"/>
-          <a:ext cx="301110" cy="8286"/>
+          <a:off x="2271199" y="3255294"/>
+          <a:ext cx="288006" cy="7869"/>
         </a:xfrm>
         <a:custGeom>
           <a:avLst/>
@@ -24247,10 +24376,10 @@
           <a:pathLst>
             <a:path>
               <a:moveTo>
-                <a:pt x="0" y="4143"/>
+                <a:pt x="0" y="3934"/>
               </a:moveTo>
               <a:lnTo>
-                <a:pt x="301110" y="4143"/>
+                <a:pt x="288006" y="3934"/>
               </a:lnTo>
             </a:path>
           </a:pathLst>
@@ -24305,8 +24434,8 @@
         </a:p>
       </dsp:txBody>
       <dsp:txXfrm>
-        <a:off x="2276211" y="3399804"/>
-        <a:ext cx="15055" cy="15055"/>
+        <a:off x="2408003" y="3252029"/>
+        <a:ext cx="14400" cy="14400"/>
       </dsp:txXfrm>
     </dsp:sp>
     <dsp:sp modelId="{57208753-FEF5-441B-9D21-29F4F807EE21}">
@@ -24316,8 +24445,8 @@
       </dsp:nvSpPr>
       <dsp:spPr>
         <a:xfrm>
-          <a:off x="2405992" y="3342384"/>
-          <a:ext cx="768312" cy="305633"/>
+          <a:off x="2532136" y="3197108"/>
+          <a:ext cx="734876" cy="292332"/>
         </a:xfrm>
         <a:prstGeom prst="flowChartDecision">
           <a:avLst/>
@@ -24384,8 +24513,8 @@
         </a:p>
       </dsp:txBody>
       <dsp:txXfrm>
-        <a:off x="2598070" y="3418792"/>
-        <a:ext cx="384156" cy="152817"/>
+        <a:off x="2715855" y="3270191"/>
+        <a:ext cx="367438" cy="146166"/>
       </dsp:txXfrm>
     </dsp:sp>
     <dsp:sp modelId="{B71B50AE-A970-4282-A469-C595E1F8B3D8}">
@@ -24395,8 +24524,8 @@
       </dsp:nvSpPr>
       <dsp:spPr>
         <a:xfrm rot="19457599">
-          <a:off x="3146003" y="3403188"/>
-          <a:ext cx="301110" cy="8286"/>
+          <a:off x="3239942" y="3255294"/>
+          <a:ext cx="288006" cy="7869"/>
         </a:xfrm>
         <a:custGeom>
           <a:avLst/>
@@ -24407,10 +24536,10 @@
           <a:pathLst>
             <a:path>
               <a:moveTo>
-                <a:pt x="0" y="4143"/>
+                <a:pt x="0" y="3934"/>
               </a:moveTo>
               <a:lnTo>
-                <a:pt x="301110" y="4143"/>
+                <a:pt x="288006" y="3934"/>
               </a:lnTo>
             </a:path>
           </a:pathLst>
@@ -24465,8 +24594,8 @@
         </a:p>
       </dsp:txBody>
       <dsp:txXfrm>
-        <a:off x="3289030" y="3399804"/>
-        <a:ext cx="15055" cy="15055"/>
+        <a:off x="3376746" y="3252029"/>
+        <a:ext cx="14400" cy="14400"/>
       </dsp:txXfrm>
     </dsp:sp>
     <dsp:sp modelId="{ED2D4F61-E7A8-4693-B246-787CDA39EB64}">
@@ -24476,8 +24605,8 @@
       </dsp:nvSpPr>
       <dsp:spPr>
         <a:xfrm>
-          <a:off x="3418811" y="3166645"/>
-          <a:ext cx="977182" cy="305633"/>
+          <a:off x="3500879" y="3029017"/>
+          <a:ext cx="934656" cy="292332"/>
         </a:xfrm>
         <a:prstGeom prst="roundRect">
           <a:avLst>
@@ -24546,8 +24675,8 @@
         </a:p>
       </dsp:txBody>
       <dsp:txXfrm>
-        <a:off x="3427763" y="3175597"/>
-        <a:ext cx="959278" cy="287729"/>
+        <a:off x="3509441" y="3037579"/>
+        <a:ext cx="917532" cy="275208"/>
       </dsp:txXfrm>
     </dsp:sp>
     <dsp:sp modelId="{8A954760-AD0F-4E4A-9243-B78F73FE1900}">
@@ -24557,8 +24686,8 @@
       </dsp:nvSpPr>
       <dsp:spPr>
         <a:xfrm rot="2142401">
-          <a:off x="3146003" y="3578927"/>
-          <a:ext cx="301110" cy="8286"/>
+          <a:off x="3239942" y="3423385"/>
+          <a:ext cx="288006" cy="7869"/>
         </a:xfrm>
         <a:custGeom>
           <a:avLst/>
@@ -24569,10 +24698,10 @@
           <a:pathLst>
             <a:path>
               <a:moveTo>
-                <a:pt x="0" y="4143"/>
+                <a:pt x="0" y="3934"/>
               </a:moveTo>
               <a:lnTo>
-                <a:pt x="301110" y="4143"/>
+                <a:pt x="288006" y="3934"/>
               </a:lnTo>
             </a:path>
           </a:pathLst>
@@ -24627,8 +24756,8 @@
         </a:p>
       </dsp:txBody>
       <dsp:txXfrm>
-        <a:off x="3289030" y="3575543"/>
-        <a:ext cx="15055" cy="15055"/>
+        <a:off x="3376746" y="3420120"/>
+        <a:ext cx="14400" cy="14400"/>
       </dsp:txXfrm>
     </dsp:sp>
     <dsp:sp modelId="{9004AAE3-40A7-4D65-A9EB-129320E9303B}">
@@ -24638,8 +24767,8 @@
       </dsp:nvSpPr>
       <dsp:spPr>
         <a:xfrm>
-          <a:off x="3418811" y="3518124"/>
-          <a:ext cx="977182" cy="305633"/>
+          <a:off x="3500879" y="3365199"/>
+          <a:ext cx="934656" cy="292332"/>
         </a:xfrm>
         <a:prstGeom prst="roundRect">
           <a:avLst>
@@ -24708,8 +24837,8 @@
         </a:p>
       </dsp:txBody>
       <dsp:txXfrm>
-        <a:off x="3427763" y="3527076"/>
-        <a:ext cx="959278" cy="287729"/>
+        <a:off x="3509441" y="3373761"/>
+        <a:ext cx="917532" cy="275208"/>
       </dsp:txXfrm>
     </dsp:sp>
     <dsp:sp modelId="{54D7D6EB-E6C1-444E-85EA-C2AA0590ECF5}">
@@ -24719,8 +24848,8 @@
       </dsp:nvSpPr>
       <dsp:spPr>
         <a:xfrm>
-          <a:off x="0" y="4396819"/>
-          <a:ext cx="980049" cy="305633"/>
+          <a:off x="394870" y="4205655"/>
+          <a:ext cx="937399" cy="292332"/>
         </a:xfrm>
         <a:prstGeom prst="roundRect">
           <a:avLst>
@@ -24790,8 +24919,8 @@
         </a:p>
       </dsp:txBody>
       <dsp:txXfrm>
-        <a:off x="8952" y="4405771"/>
-        <a:ext cx="962145" cy="287729"/>
+        <a:off x="403432" y="4214217"/>
+        <a:ext cx="920275" cy="275208"/>
       </dsp:txXfrm>
     </dsp:sp>
     <dsp:sp modelId="{73C67086-0D67-4F39-8110-BDAEF6B100FA}">
@@ -24801,8 +24930,8 @@
       </dsp:nvSpPr>
       <dsp:spPr>
         <a:xfrm>
-          <a:off x="980049" y="4545492"/>
-          <a:ext cx="415990" cy="8286"/>
+          <a:off x="1332269" y="4347887"/>
+          <a:ext cx="233865" cy="7869"/>
         </a:xfrm>
         <a:custGeom>
           <a:avLst/>
@@ -24813,10 +24942,10 @@
           <a:pathLst>
             <a:path>
               <a:moveTo>
-                <a:pt x="0" y="4143"/>
+                <a:pt x="0" y="3934"/>
               </a:moveTo>
               <a:lnTo>
-                <a:pt x="415990" y="4143"/>
+                <a:pt x="233865" y="3934"/>
               </a:lnTo>
             </a:path>
           </a:pathLst>
@@ -24871,8 +25000,8 @@
         </a:p>
       </dsp:txBody>
       <dsp:txXfrm>
-        <a:off x="1177644" y="4539236"/>
-        <a:ext cx="20799" cy="20799"/>
+        <a:off x="1443355" y="4345975"/>
+        <a:ext cx="11693" cy="11693"/>
       </dsp:txXfrm>
     </dsp:sp>
     <dsp:sp modelId="{7FDB4DE8-70A3-4638-8C66-D89EFC9552B5}">
@@ -24882,8 +25011,8 @@
       </dsp:nvSpPr>
       <dsp:spPr>
         <a:xfrm>
-          <a:off x="1396039" y="4396819"/>
-          <a:ext cx="768312" cy="305633"/>
+          <a:off x="1566135" y="4205655"/>
+          <a:ext cx="734876" cy="292332"/>
         </a:xfrm>
         <a:prstGeom prst="flowChartDecision">
           <a:avLst/>
@@ -24950,8 +25079,8 @@
         </a:p>
       </dsp:txBody>
       <dsp:txXfrm>
-        <a:off x="1588117" y="4473227"/>
-        <a:ext cx="384156" cy="152817"/>
+        <a:off x="1749854" y="4278738"/>
+        <a:ext cx="367438" cy="146166"/>
       </dsp:txXfrm>
     </dsp:sp>
     <dsp:sp modelId="{0D39CABE-C634-4324-9286-898C09AA3EC6}">
@@ -24961,8 +25090,8 @@
       </dsp:nvSpPr>
       <dsp:spPr>
         <a:xfrm rot="17692822">
-          <a:off x="1996028" y="4281884"/>
-          <a:ext cx="581155" cy="8286"/>
+          <a:off x="2140013" y="4095750"/>
+          <a:ext cx="555864" cy="7869"/>
         </a:xfrm>
         <a:custGeom>
           <a:avLst/>
@@ -24973,10 +25102,10 @@
           <a:pathLst>
             <a:path>
               <a:moveTo>
-                <a:pt x="0" y="4143"/>
+                <a:pt x="0" y="3934"/>
               </a:moveTo>
               <a:lnTo>
-                <a:pt x="581155" y="4143"/>
+                <a:pt x="555864" y="3934"/>
               </a:lnTo>
             </a:path>
           </a:pathLst>
@@ -25031,8 +25160,8 @@
         </a:p>
       </dsp:txBody>
       <dsp:txXfrm>
-        <a:off x="2272077" y="4271498"/>
-        <a:ext cx="29057" cy="29057"/>
+        <a:off x="2404048" y="4085788"/>
+        <a:ext cx="27793" cy="27793"/>
       </dsp:txXfrm>
     </dsp:sp>
     <dsp:sp modelId="{268138E0-87A2-48BE-B6F4-20AFAF002400}">
@@ -25042,8 +25171,8 @@
       </dsp:nvSpPr>
       <dsp:spPr>
         <a:xfrm>
-          <a:off x="2408859" y="3869602"/>
-          <a:ext cx="611266" cy="305633"/>
+          <a:off x="2534878" y="3701382"/>
+          <a:ext cx="584664" cy="292332"/>
         </a:xfrm>
         <a:prstGeom prst="roundRect">
           <a:avLst>
@@ -25112,8 +25241,8 @@
         </a:p>
       </dsp:txBody>
       <dsp:txXfrm>
-        <a:off x="2417811" y="3878554"/>
-        <a:ext cx="593362" cy="287729"/>
+        <a:off x="2543440" y="3709944"/>
+        <a:ext cx="567540" cy="275208"/>
       </dsp:txXfrm>
     </dsp:sp>
     <dsp:sp modelId="{0FCF2F00-D72C-4A11-AB74-171F90638244}">
@@ -25123,8 +25252,8 @@
       </dsp:nvSpPr>
       <dsp:spPr>
         <a:xfrm>
-          <a:off x="3020125" y="4018275"/>
-          <a:ext cx="244506" cy="8286"/>
+          <a:off x="3119543" y="3843613"/>
+          <a:ext cx="233865" cy="7869"/>
         </a:xfrm>
         <a:custGeom>
           <a:avLst/>
@@ -25135,10 +25264,10 @@
           <a:pathLst>
             <a:path>
               <a:moveTo>
-                <a:pt x="0" y="4143"/>
+                <a:pt x="0" y="3934"/>
               </a:moveTo>
               <a:lnTo>
-                <a:pt x="244506" y="4143"/>
+                <a:pt x="233865" y="3934"/>
               </a:lnTo>
             </a:path>
           </a:pathLst>
@@ -25193,8 +25322,8 @@
         </a:p>
       </dsp:txBody>
       <dsp:txXfrm>
-        <a:off x="3136266" y="4016306"/>
-        <a:ext cx="12225" cy="12225"/>
+        <a:off x="3230629" y="3841701"/>
+        <a:ext cx="11693" cy="11693"/>
       </dsp:txXfrm>
     </dsp:sp>
     <dsp:sp modelId="{AFB2F780-7055-48F5-BB36-4971B899AA5E}">
@@ -25204,8 +25333,8 @@
       </dsp:nvSpPr>
       <dsp:spPr>
         <a:xfrm>
-          <a:off x="3264632" y="3869602"/>
-          <a:ext cx="1021108" cy="305633"/>
+          <a:off x="3353409" y="3701382"/>
+          <a:ext cx="976670" cy="292332"/>
         </a:xfrm>
         <a:prstGeom prst="roundRect">
           <a:avLst>
@@ -25275,8 +25404,8 @@
         </a:p>
       </dsp:txBody>
       <dsp:txXfrm>
-        <a:off x="3273584" y="3878554"/>
-        <a:ext cx="1003204" cy="287729"/>
+        <a:off x="3361971" y="3709944"/>
+        <a:ext cx="959546" cy="275208"/>
       </dsp:txXfrm>
     </dsp:sp>
     <dsp:sp modelId="{6EEE1939-ED9C-4142-800B-3B1E22AFFEDC}">
@@ -25286,8 +25415,8 @@
       </dsp:nvSpPr>
       <dsp:spPr>
         <a:xfrm rot="3907178">
-          <a:off x="1996028" y="4809101"/>
-          <a:ext cx="581155" cy="8286"/>
+          <a:off x="2140013" y="4600023"/>
+          <a:ext cx="555864" cy="7869"/>
         </a:xfrm>
         <a:custGeom>
           <a:avLst/>
@@ -25298,10 +25427,10 @@
           <a:pathLst>
             <a:path>
               <a:moveTo>
-                <a:pt x="0" y="4143"/>
+                <a:pt x="0" y="3934"/>
               </a:moveTo>
               <a:lnTo>
-                <a:pt x="581155" y="4143"/>
+                <a:pt x="555864" y="3934"/>
               </a:lnTo>
             </a:path>
           </a:pathLst>
@@ -25356,8 +25485,8 @@
         </a:p>
       </dsp:txBody>
       <dsp:txXfrm>
-        <a:off x="2272077" y="4798715"/>
-        <a:ext cx="29057" cy="29057"/>
+        <a:off x="2404048" y="4590061"/>
+        <a:ext cx="27793" cy="27793"/>
       </dsp:txXfrm>
     </dsp:sp>
     <dsp:sp modelId="{70EFB529-FB7D-4BEF-BB16-A0053B4A3202}">
@@ -25367,8 +25496,8 @@
       </dsp:nvSpPr>
       <dsp:spPr>
         <a:xfrm>
-          <a:off x="2408859" y="4924036"/>
-          <a:ext cx="611266" cy="305633"/>
+          <a:off x="2534878" y="4709929"/>
+          <a:ext cx="584664" cy="292332"/>
         </a:xfrm>
         <a:prstGeom prst="roundRect">
           <a:avLst>
@@ -25437,8 +25566,8 @@
         </a:p>
       </dsp:txBody>
       <dsp:txXfrm>
-        <a:off x="2417811" y="4932988"/>
-        <a:ext cx="593362" cy="287729"/>
+        <a:off x="2543440" y="4718491"/>
+        <a:ext cx="567540" cy="275208"/>
       </dsp:txXfrm>
     </dsp:sp>
     <dsp:sp modelId="{1EA0E1B3-DF5D-428B-893F-C991F198346C}">
@@ -25448,8 +25577,8 @@
       </dsp:nvSpPr>
       <dsp:spPr>
         <a:xfrm rot="18289469">
-          <a:off x="2928299" y="4896970"/>
-          <a:ext cx="428159" cy="8286"/>
+          <a:off x="3031713" y="4684069"/>
+          <a:ext cx="409526" cy="7869"/>
         </a:xfrm>
         <a:custGeom>
           <a:avLst/>
@@ -25460,10 +25589,10 @@
           <a:pathLst>
             <a:path>
               <a:moveTo>
-                <a:pt x="0" y="4143"/>
+                <a:pt x="0" y="3934"/>
               </a:moveTo>
               <a:lnTo>
-                <a:pt x="428159" y="4143"/>
+                <a:pt x="409526" y="3934"/>
               </a:lnTo>
             </a:path>
           </a:pathLst>
@@ -25518,8 +25647,8 @@
         </a:p>
       </dsp:txBody>
       <dsp:txXfrm>
-        <a:off x="3131674" y="4890410"/>
-        <a:ext cx="21407" cy="21407"/>
+        <a:off x="3226238" y="4677765"/>
+        <a:ext cx="20476" cy="20476"/>
       </dsp:txXfrm>
     </dsp:sp>
     <dsp:sp modelId="{52A71C30-2B08-45E5-ABC6-153A68094A9F}">
@@ -25529,8 +25658,8 @@
       </dsp:nvSpPr>
       <dsp:spPr>
         <a:xfrm>
-          <a:off x="3264632" y="4572558"/>
-          <a:ext cx="1021108" cy="305633"/>
+          <a:off x="3353409" y="4373746"/>
+          <a:ext cx="976670" cy="292332"/>
         </a:xfrm>
         <a:prstGeom prst="roundRect">
           <a:avLst>
@@ -25600,8 +25729,8 @@
         </a:p>
       </dsp:txBody>
       <dsp:txXfrm>
-        <a:off x="3273584" y="4581510"/>
-        <a:ext cx="1003204" cy="287729"/>
+        <a:off x="3361971" y="4382308"/>
+        <a:ext cx="959546" cy="275208"/>
       </dsp:txXfrm>
     </dsp:sp>
     <dsp:sp modelId="{4E7611CE-69A3-4B8B-B884-F60494F6A2F1}">
@@ -25611,8 +25740,8 @@
       </dsp:nvSpPr>
       <dsp:spPr>
         <a:xfrm rot="18289469">
-          <a:off x="4193913" y="4545492"/>
-          <a:ext cx="428159" cy="8286"/>
+          <a:off x="4242249" y="4347887"/>
+          <a:ext cx="409526" cy="7869"/>
         </a:xfrm>
         <a:custGeom>
           <a:avLst/>
@@ -25623,10 +25752,10 @@
           <a:pathLst>
             <a:path>
               <a:moveTo>
-                <a:pt x="0" y="4143"/>
+                <a:pt x="0" y="3934"/>
               </a:moveTo>
               <a:lnTo>
-                <a:pt x="428159" y="4143"/>
+                <a:pt x="409526" y="3934"/>
               </a:lnTo>
             </a:path>
           </a:pathLst>
@@ -25681,8 +25810,8 @@
         </a:p>
       </dsp:txBody>
       <dsp:txXfrm>
-        <a:off x="4397289" y="4538931"/>
-        <a:ext cx="21407" cy="21407"/>
+        <a:off x="4436774" y="4341583"/>
+        <a:ext cx="20476" cy="20476"/>
       </dsp:txXfrm>
     </dsp:sp>
     <dsp:sp modelId="{BEE3EFF7-812A-42E3-B143-D4569BE93A06}">
@@ -25692,8 +25821,8 @@
       </dsp:nvSpPr>
       <dsp:spPr>
         <a:xfrm>
-          <a:off x="4530246" y="4221080"/>
-          <a:ext cx="1021108" cy="305633"/>
+          <a:off x="4563946" y="4037564"/>
+          <a:ext cx="976670" cy="292332"/>
         </a:xfrm>
         <a:prstGeom prst="roundRect">
           <a:avLst>
@@ -25763,8 +25892,8 @@
         </a:p>
       </dsp:txBody>
       <dsp:txXfrm>
-        <a:off x="4539198" y="4230032"/>
-        <a:ext cx="1003204" cy="287729"/>
+        <a:off x="4572508" y="4046126"/>
+        <a:ext cx="959546" cy="275208"/>
       </dsp:txXfrm>
     </dsp:sp>
     <dsp:sp modelId="{F74B9E38-CF42-4B0E-99C6-1E399C6DAEB2}">
@@ -25774,8 +25903,8 @@
       </dsp:nvSpPr>
       <dsp:spPr>
         <a:xfrm>
-          <a:off x="4285740" y="4721231"/>
-          <a:ext cx="244506" cy="8286"/>
+          <a:off x="4330080" y="4515978"/>
+          <a:ext cx="233865" cy="7869"/>
         </a:xfrm>
         <a:custGeom>
           <a:avLst/>
@@ -25786,10 +25915,10 @@
           <a:pathLst>
             <a:path>
               <a:moveTo>
-                <a:pt x="0" y="4143"/>
+                <a:pt x="0" y="3934"/>
               </a:moveTo>
               <a:lnTo>
-                <a:pt x="244506" y="4143"/>
+                <a:pt x="233865" y="3934"/>
               </a:lnTo>
             </a:path>
           </a:pathLst>
@@ -25844,8 +25973,8 @@
         </a:p>
       </dsp:txBody>
       <dsp:txXfrm>
-        <a:off x="4401880" y="4719262"/>
-        <a:ext cx="12225" cy="12225"/>
+        <a:off x="4441166" y="4514066"/>
+        <a:ext cx="11693" cy="11693"/>
       </dsp:txXfrm>
     </dsp:sp>
     <dsp:sp modelId="{10F01CC3-65E3-45F1-8B12-EE504D2A0978}">
@@ -25855,8 +25984,8 @@
       </dsp:nvSpPr>
       <dsp:spPr>
         <a:xfrm>
-          <a:off x="4530246" y="4572558"/>
-          <a:ext cx="1021108" cy="305633"/>
+          <a:off x="4563946" y="4373746"/>
+          <a:ext cx="976670" cy="292332"/>
         </a:xfrm>
         <a:prstGeom prst="roundRect">
           <a:avLst>
@@ -25926,8 +26055,8 @@
         </a:p>
       </dsp:txBody>
       <dsp:txXfrm>
-        <a:off x="4539198" y="4581510"/>
-        <a:ext cx="1003204" cy="287729"/>
+        <a:off x="4572508" y="4382308"/>
+        <a:ext cx="959546" cy="275208"/>
       </dsp:txXfrm>
     </dsp:sp>
     <dsp:sp modelId="{F641E7B4-3938-44B1-897F-5DE722FBA233}">
@@ -25937,8 +26066,8 @@
       </dsp:nvSpPr>
       <dsp:spPr>
         <a:xfrm rot="3310531">
-          <a:off x="4193913" y="4896970"/>
-          <a:ext cx="428159" cy="8286"/>
+          <a:off x="4242249" y="4684069"/>
+          <a:ext cx="409526" cy="7869"/>
         </a:xfrm>
         <a:custGeom>
           <a:avLst/>
@@ -25949,10 +26078,10 @@
           <a:pathLst>
             <a:path>
               <a:moveTo>
-                <a:pt x="0" y="4143"/>
+                <a:pt x="0" y="3934"/>
               </a:moveTo>
               <a:lnTo>
-                <a:pt x="428159" y="4143"/>
+                <a:pt x="409526" y="3934"/>
               </a:lnTo>
             </a:path>
           </a:pathLst>
@@ -26007,8 +26136,8 @@
         </a:p>
       </dsp:txBody>
       <dsp:txXfrm>
-        <a:off x="4397289" y="4890410"/>
-        <a:ext cx="21407" cy="21407"/>
+        <a:off x="4436774" y="4677765"/>
+        <a:ext cx="20476" cy="20476"/>
       </dsp:txXfrm>
     </dsp:sp>
     <dsp:sp modelId="{5319E5A8-2924-411F-9085-BF01805741CE}">
@@ -26018,8 +26147,8 @@
       </dsp:nvSpPr>
       <dsp:spPr>
         <a:xfrm>
-          <a:off x="4530246" y="4924036"/>
-          <a:ext cx="1021108" cy="305633"/>
+          <a:off x="4563946" y="4709929"/>
+          <a:ext cx="976670" cy="292332"/>
         </a:xfrm>
         <a:prstGeom prst="roundRect">
           <a:avLst>
@@ -26089,8 +26218,8 @@
         </a:p>
       </dsp:txBody>
       <dsp:txXfrm>
-        <a:off x="4539198" y="4932988"/>
-        <a:ext cx="1003204" cy="287729"/>
+        <a:off x="4572508" y="4718491"/>
+        <a:ext cx="959546" cy="275208"/>
       </dsp:txXfrm>
     </dsp:sp>
     <dsp:sp modelId="{1BE7FF4C-B99C-4818-A7BB-BFEF958F0156}">
@@ -26100,8 +26229,8 @@
       </dsp:nvSpPr>
       <dsp:spPr>
         <a:xfrm rot="3310531">
-          <a:off x="2928299" y="5248448"/>
-          <a:ext cx="428159" cy="8286"/>
+          <a:off x="3031713" y="5020251"/>
+          <a:ext cx="409526" cy="7869"/>
         </a:xfrm>
         <a:custGeom>
           <a:avLst/>
@@ -26112,10 +26241,10 @@
           <a:pathLst>
             <a:path>
               <a:moveTo>
-                <a:pt x="0" y="4143"/>
+                <a:pt x="0" y="3934"/>
               </a:moveTo>
               <a:lnTo>
-                <a:pt x="428159" y="4143"/>
+                <a:pt x="409526" y="3934"/>
               </a:lnTo>
             </a:path>
           </a:pathLst>
@@ -26170,8 +26299,8 @@
         </a:p>
       </dsp:txBody>
       <dsp:txXfrm>
-        <a:off x="3131674" y="5241888"/>
-        <a:ext cx="21407" cy="21407"/>
+        <a:off x="3226238" y="5013948"/>
+        <a:ext cx="20476" cy="20476"/>
       </dsp:txXfrm>
     </dsp:sp>
     <dsp:sp modelId="{D75E07D4-F69C-46E3-B034-3FE48D01FE37}">
@@ -26181,8 +26310,8 @@
       </dsp:nvSpPr>
       <dsp:spPr>
         <a:xfrm>
-          <a:off x="3264632" y="5275514"/>
-          <a:ext cx="1021108" cy="305633"/>
+          <a:off x="3353409" y="5046111"/>
+          <a:ext cx="976670" cy="292332"/>
         </a:xfrm>
         <a:prstGeom prst="roundRect">
           <a:avLst>
@@ -26252,8 +26381,8 @@
         </a:p>
       </dsp:txBody>
       <dsp:txXfrm>
-        <a:off x="3273584" y="5284466"/>
-        <a:ext cx="1003204" cy="287729"/>
+        <a:off x="3361971" y="5054673"/>
+        <a:ext cx="959546" cy="275208"/>
       </dsp:txXfrm>
     </dsp:sp>
     <dsp:sp modelId="{11E749A3-51F2-4908-9396-925F8BB949DB}">
@@ -26263,8 +26392,8 @@
       </dsp:nvSpPr>
       <dsp:spPr>
         <a:xfrm>
-          <a:off x="4285740" y="5424187"/>
-          <a:ext cx="244506" cy="8286"/>
+          <a:off x="4330080" y="5188342"/>
+          <a:ext cx="233865" cy="7869"/>
         </a:xfrm>
         <a:custGeom>
           <a:avLst/>
@@ -26275,10 +26404,10 @@
           <a:pathLst>
             <a:path>
               <a:moveTo>
-                <a:pt x="0" y="4143"/>
+                <a:pt x="0" y="3934"/>
               </a:moveTo>
               <a:lnTo>
-                <a:pt x="244506" y="4143"/>
+                <a:pt x="233865" y="3934"/>
               </a:lnTo>
             </a:path>
           </a:pathLst>
@@ -26333,8 +26462,8 @@
         </a:p>
       </dsp:txBody>
       <dsp:txXfrm>
-        <a:off x="4401880" y="5422218"/>
-        <a:ext cx="12225" cy="12225"/>
+        <a:off x="4441166" y="5186430"/>
+        <a:ext cx="11693" cy="11693"/>
       </dsp:txXfrm>
     </dsp:sp>
     <dsp:sp modelId="{6AF88D3F-75FC-48E2-B797-32775C628401}">
@@ -26344,8 +26473,8 @@
       </dsp:nvSpPr>
       <dsp:spPr>
         <a:xfrm>
-          <a:off x="4530246" y="5275514"/>
-          <a:ext cx="1021108" cy="305633"/>
+          <a:off x="4563946" y="5046111"/>
+          <a:ext cx="976670" cy="292332"/>
         </a:xfrm>
         <a:prstGeom prst="roundRect">
           <a:avLst>
@@ -26415,8 +26544,8 @@
         </a:p>
       </dsp:txBody>
       <dsp:txXfrm>
-        <a:off x="4539198" y="5284466"/>
-        <a:ext cx="1003204" cy="287729"/>
+        <a:off x="4572508" y="5054673"/>
+        <a:ext cx="959546" cy="275208"/>
       </dsp:txXfrm>
     </dsp:sp>
     <dsp:sp modelId="{B9638419-0BFC-4252-93BE-1D873EFA2211}">
@@ -26426,8 +26555,8 @@
       </dsp:nvSpPr>
       <dsp:spPr>
         <a:xfrm>
-          <a:off x="0" y="5978470"/>
-          <a:ext cx="977182" cy="305633"/>
+          <a:off x="394870" y="5886567"/>
+          <a:ext cx="934656" cy="292332"/>
         </a:xfrm>
         <a:prstGeom prst="roundRect">
           <a:avLst>
@@ -26497,8 +26626,8 @@
         </a:p>
       </dsp:txBody>
       <dsp:txXfrm>
-        <a:off x="8952" y="5987422"/>
-        <a:ext cx="959278" cy="287729"/>
+        <a:off x="403432" y="5895129"/>
+        <a:ext cx="917532" cy="275208"/>
       </dsp:txXfrm>
     </dsp:sp>
     <dsp:sp modelId="{C0BA30DF-80AC-409A-B43C-A2076470ADA5}">
@@ -26507,9 +26636,9 @@
         <dsp:cNvSpPr/>
       </dsp:nvSpPr>
       <dsp:spPr>
-        <a:xfrm rot="19188295">
-          <a:off x="912879" y="5951405"/>
-          <a:ext cx="544596" cy="8286"/>
+        <a:xfrm rot="17692822">
+          <a:off x="1168528" y="5776661"/>
+          <a:ext cx="555864" cy="7869"/>
         </a:xfrm>
         <a:custGeom>
           <a:avLst/>
@@ -26520,10 +26649,10 @@
           <a:pathLst>
             <a:path>
               <a:moveTo>
-                <a:pt x="0" y="4143"/>
+                <a:pt x="0" y="3934"/>
               </a:moveTo>
               <a:lnTo>
-                <a:pt x="544596" y="4143"/>
+                <a:pt x="555864" y="3934"/>
               </a:lnTo>
             </a:path>
           </a:pathLst>
@@ -26578,8 +26707,8 @@
         </a:p>
       </dsp:txBody>
       <dsp:txXfrm>
-        <a:off x="1171562" y="5941933"/>
-        <a:ext cx="27229" cy="27229"/>
+        <a:off x="1432563" y="5766699"/>
+        <a:ext cx="27793" cy="27793"/>
       </dsp:txXfrm>
     </dsp:sp>
     <dsp:sp modelId="{F6F4AAC8-D3D9-4255-B188-5A322476E07F}">
@@ -26589,8 +26718,8 @@
       </dsp:nvSpPr>
       <dsp:spPr>
         <a:xfrm>
-          <a:off x="1393173" y="5626992"/>
-          <a:ext cx="977182" cy="305633"/>
+          <a:off x="1563393" y="5382293"/>
+          <a:ext cx="934656" cy="292332"/>
         </a:xfrm>
         <a:prstGeom prst="roundRect">
           <a:avLst>
@@ -26667,8 +26796,8 @@
         </a:p>
       </dsp:txBody>
       <dsp:txXfrm>
-        <a:off x="1402125" y="5635944"/>
-        <a:ext cx="959278" cy="287729"/>
+        <a:off x="1571955" y="5390855"/>
+        <a:ext cx="917532" cy="275208"/>
       </dsp:txXfrm>
     </dsp:sp>
     <dsp:sp modelId="{3275C718-7DF7-4F41-BE8C-D4DDE828783A}">
@@ -26678,8 +26807,8 @@
       </dsp:nvSpPr>
       <dsp:spPr>
         <a:xfrm>
-          <a:off x="2370355" y="5775666"/>
-          <a:ext cx="244506" cy="8286"/>
+          <a:off x="2498050" y="5524525"/>
+          <a:ext cx="233865" cy="7869"/>
         </a:xfrm>
         <a:custGeom>
           <a:avLst/>
@@ -26690,10 +26819,10 @@
           <a:pathLst>
             <a:path>
               <a:moveTo>
-                <a:pt x="0" y="4143"/>
+                <a:pt x="0" y="3934"/>
               </a:moveTo>
               <a:lnTo>
-                <a:pt x="244506" y="4143"/>
+                <a:pt x="233865" y="3934"/>
               </a:lnTo>
             </a:path>
           </a:pathLst>
@@ -26748,8 +26877,8 @@
         </a:p>
       </dsp:txBody>
       <dsp:txXfrm>
-        <a:off x="2486496" y="5773696"/>
-        <a:ext cx="12225" cy="12225"/>
+        <a:off x="2609136" y="5522613"/>
+        <a:ext cx="11693" cy="11693"/>
       </dsp:txXfrm>
     </dsp:sp>
     <dsp:sp modelId="{5F6FA16A-B7DC-40AF-9D90-4D19480EE966}">
@@ -26759,8 +26888,8 @@
       </dsp:nvSpPr>
       <dsp:spPr>
         <a:xfrm>
-          <a:off x="2614862" y="5626992"/>
-          <a:ext cx="977182" cy="305633"/>
+          <a:off x="2731916" y="5382293"/>
+          <a:ext cx="934656" cy="292332"/>
         </a:xfrm>
         <a:prstGeom prst="roundRect">
           <a:avLst>
@@ -26830,8 +26959,8 @@
         </a:p>
       </dsp:txBody>
       <dsp:txXfrm>
-        <a:off x="2623814" y="5635944"/>
-        <a:ext cx="959278" cy="287729"/>
+        <a:off x="2740478" y="5390855"/>
+        <a:ext cx="917532" cy="275208"/>
       </dsp:txXfrm>
     </dsp:sp>
     <dsp:sp modelId="{8AA91A5C-053F-4035-BB19-ADD23B488897}">
@@ -26841,8 +26970,8 @@
       </dsp:nvSpPr>
       <dsp:spPr>
         <a:xfrm>
-          <a:off x="3592044" y="5775666"/>
-          <a:ext cx="244506" cy="8286"/>
+          <a:off x="3666573" y="5524525"/>
+          <a:ext cx="233865" cy="7869"/>
         </a:xfrm>
         <a:custGeom>
           <a:avLst/>
@@ -26853,10 +26982,10 @@
           <a:pathLst>
             <a:path>
               <a:moveTo>
-                <a:pt x="0" y="4143"/>
+                <a:pt x="0" y="3934"/>
               </a:moveTo>
               <a:lnTo>
-                <a:pt x="244506" y="4143"/>
+                <a:pt x="233865" y="3934"/>
               </a:lnTo>
             </a:path>
           </a:pathLst>
@@ -26911,8 +27040,8 @@
         </a:p>
       </dsp:txBody>
       <dsp:txXfrm>
-        <a:off x="3708185" y="5773696"/>
-        <a:ext cx="12225" cy="12225"/>
+        <a:off x="3777659" y="5522613"/>
+        <a:ext cx="11693" cy="11693"/>
       </dsp:txXfrm>
     </dsp:sp>
     <dsp:sp modelId="{2EE266EE-1E35-475A-9601-D2E7C87BAC2A}">
@@ -26922,8 +27051,8 @@
       </dsp:nvSpPr>
       <dsp:spPr>
         <a:xfrm>
-          <a:off x="3836551" y="5626992"/>
-          <a:ext cx="977182" cy="305633"/>
+          <a:off x="3900439" y="5382293"/>
+          <a:ext cx="934656" cy="292332"/>
         </a:xfrm>
         <a:prstGeom prst="roundRect">
           <a:avLst>
@@ -26993,19 +27122,19 @@
         </a:p>
       </dsp:txBody>
       <dsp:txXfrm>
-        <a:off x="3845503" y="5635944"/>
-        <a:ext cx="959278" cy="287729"/>
+        <a:off x="3909001" y="5390855"/>
+        <a:ext cx="917532" cy="275208"/>
       </dsp:txXfrm>
     </dsp:sp>
-    <dsp:sp modelId="{591B99C9-FA01-4406-AFF6-A34571B45638}">
+    <dsp:sp modelId="{9BDA5656-425A-4371-A6CF-177617A8047F}">
       <dsp:nvSpPr>
         <dsp:cNvPr id="0" name=""/>
         <dsp:cNvSpPr/>
       </dsp:nvSpPr>
       <dsp:spPr>
-        <a:xfrm>
-          <a:off x="977182" y="6127144"/>
-          <a:ext cx="415990" cy="8286"/>
+        <a:xfrm rot="19457599">
+          <a:off x="1302457" y="5944752"/>
+          <a:ext cx="288006" cy="7869"/>
         </a:xfrm>
         <a:custGeom>
           <a:avLst/>
@@ -27016,10 +27145,10 @@
           <a:pathLst>
             <a:path>
               <a:moveTo>
-                <a:pt x="0" y="4143"/>
+                <a:pt x="0" y="3934"/>
               </a:moveTo>
               <a:lnTo>
-                <a:pt x="415990" y="4143"/>
+                <a:pt x="288006" y="3934"/>
               </a:lnTo>
             </a:path>
           </a:pathLst>
@@ -27058,7 +27187,7 @@
         </a:bodyPr>
         <a:lstStyle/>
         <a:p>
-          <a:pPr marL="0" lvl="0" indent="0" algn="ctr" defTabSz="266700">
+          <a:pPr marL="0" lvl="0" indent="0" algn="ctr" defTabSz="222250">
             <a:lnSpc>
               <a:spcPct val="90000"/>
             </a:lnSpc>
@@ -27070,23 +27199,23 @@
             </a:spcAft>
             <a:buNone/>
           </a:pPr>
-          <a:endParaRPr lang="en-US" sz="600" b="1" kern="1200"/>
+          <a:endParaRPr lang="en-US" sz="500" kern="1200"/>
         </a:p>
       </dsp:txBody>
       <dsp:txXfrm>
-        <a:off x="1174778" y="6120887"/>
-        <a:ext cx="20799" cy="20799"/>
+        <a:off x="1439260" y="5941487"/>
+        <a:ext cx="14400" cy="14400"/>
       </dsp:txXfrm>
     </dsp:sp>
-    <dsp:sp modelId="{607214A5-0B1C-41A0-BB30-750F82A02090}">
+    <dsp:sp modelId="{F0821FE3-15F3-450D-9CB7-FC4CB5CBF953}">
       <dsp:nvSpPr>
         <dsp:cNvPr id="0" name=""/>
         <dsp:cNvSpPr/>
       </dsp:nvSpPr>
       <dsp:spPr>
         <a:xfrm>
-          <a:off x="1393173" y="5978470"/>
-          <a:ext cx="977182" cy="305633"/>
+          <a:off x="1563393" y="5718475"/>
+          <a:ext cx="584664" cy="292332"/>
         </a:xfrm>
         <a:prstGeom prst="roundRect">
           <a:avLst>
@@ -27149,26 +27278,25 @@
             <a:buNone/>
           </a:pPr>
           <a:r>
-            <a:rPr lang="en-US" sz="800" b="1" kern="1200" dirty="0" err="1"/>
-            <a:t>Get_work_portion</a:t>
+            <a:rPr lang="en-US" sz="800" b="1" kern="1200" dirty="0"/>
+            <a:t>Grinder </a:t>
           </a:r>
-          <a:endParaRPr lang="en-US" sz="800" b="1" kern="1200" dirty="0"/>
         </a:p>
       </dsp:txBody>
       <dsp:txXfrm>
-        <a:off x="1402125" y="5987422"/>
-        <a:ext cx="959278" cy="287729"/>
+        <a:off x="1571955" y="5727037"/>
+        <a:ext cx="567540" cy="275208"/>
       </dsp:txXfrm>
     </dsp:sp>
-    <dsp:sp modelId="{E5469D8B-88B9-4BEB-BC54-B2CC72245D65}">
+    <dsp:sp modelId="{591B99C9-FA01-4406-AFF6-A34571B45638}">
       <dsp:nvSpPr>
         <dsp:cNvPr id="0" name=""/>
         <dsp:cNvSpPr/>
       </dsp:nvSpPr>
       <dsp:spPr>
-        <a:xfrm>
-          <a:off x="2370355" y="6127144"/>
-          <a:ext cx="244506" cy="8286"/>
+        <a:xfrm rot="2142401">
+          <a:off x="1302457" y="6112844"/>
+          <a:ext cx="288006" cy="7869"/>
         </a:xfrm>
         <a:custGeom>
           <a:avLst/>
@@ -27179,10 +27307,10 @@
           <a:pathLst>
             <a:path>
               <a:moveTo>
-                <a:pt x="0" y="4143"/>
+                <a:pt x="0" y="3934"/>
               </a:moveTo>
               <a:lnTo>
-                <a:pt x="244506" y="4143"/>
+                <a:pt x="288006" y="3934"/>
               </a:lnTo>
             </a:path>
           </a:pathLst>
@@ -27191,7 +27319,7 @@
         <a:ln w="12700" cap="flat" cmpd="sng" algn="ctr">
           <a:solidFill>
             <a:schemeClr val="dk1">
-              <a:shade val="80000"/>
+              <a:shade val="60000"/>
               <a:hueOff val="0"/>
               <a:satOff val="0"/>
               <a:lumOff val="0"/>
@@ -27237,19 +27365,19 @@
         </a:p>
       </dsp:txBody>
       <dsp:txXfrm>
-        <a:off x="2486496" y="6125174"/>
-        <a:ext cx="12225" cy="12225"/>
+        <a:off x="1439260" y="6109578"/>
+        <a:ext cx="14400" cy="14400"/>
       </dsp:txXfrm>
     </dsp:sp>
-    <dsp:sp modelId="{CC978640-279C-4212-9397-13988665D466}">
+    <dsp:sp modelId="{607214A5-0B1C-41A0-BB30-750F82A02090}">
       <dsp:nvSpPr>
         <dsp:cNvPr id="0" name=""/>
         <dsp:cNvSpPr/>
       </dsp:nvSpPr>
       <dsp:spPr>
         <a:xfrm>
-          <a:off x="2614862" y="5978470"/>
-          <a:ext cx="977182" cy="305633"/>
+          <a:off x="1563393" y="6054658"/>
+          <a:ext cx="934656" cy="292332"/>
         </a:xfrm>
         <a:prstGeom prst="roundRect">
           <a:avLst>
@@ -27313,25 +27441,25 @@
           </a:pPr>
           <a:r>
             <a:rPr lang="en-US" sz="800" b="1" kern="1200" dirty="0" err="1"/>
-            <a:t>Get_work_portion_af</a:t>
+            <a:t>Get_work_portion</a:t>
           </a:r>
           <a:endParaRPr lang="en-US" sz="800" b="1" kern="1200" dirty="0"/>
         </a:p>
       </dsp:txBody>
       <dsp:txXfrm>
-        <a:off x="2623814" y="5987422"/>
-        <a:ext cx="959278" cy="287729"/>
+        <a:off x="1571955" y="6063220"/>
+        <a:ext cx="917532" cy="275208"/>
       </dsp:txXfrm>
     </dsp:sp>
-    <dsp:sp modelId="{9005EC39-CB20-4094-BF94-3B2B58CB9931}">
+    <dsp:sp modelId="{E5469D8B-88B9-4BEB-BC54-B2CC72245D65}">
       <dsp:nvSpPr>
         <dsp:cNvPr id="0" name=""/>
         <dsp:cNvSpPr/>
       </dsp:nvSpPr>
       <dsp:spPr>
-        <a:xfrm rot="2411705">
-          <a:off x="912879" y="6302883"/>
-          <a:ext cx="544596" cy="8286"/>
+        <a:xfrm>
+          <a:off x="2498050" y="6196889"/>
+          <a:ext cx="233865" cy="7869"/>
         </a:xfrm>
         <a:custGeom>
           <a:avLst/>
@@ -27342,10 +27470,10 @@
           <a:pathLst>
             <a:path>
               <a:moveTo>
-                <a:pt x="0" y="4143"/>
+                <a:pt x="0" y="3934"/>
               </a:moveTo>
               <a:lnTo>
-                <a:pt x="544596" y="4143"/>
+                <a:pt x="233865" y="3934"/>
               </a:lnTo>
             </a:path>
           </a:pathLst>
@@ -27354,7 +27482,7 @@
         <a:ln w="12700" cap="flat" cmpd="sng" algn="ctr">
           <a:solidFill>
             <a:schemeClr val="dk1">
-              <a:shade val="60000"/>
+              <a:shade val="80000"/>
               <a:hueOff val="0"/>
               <a:satOff val="0"/>
               <a:lumOff val="0"/>
@@ -27400,19 +27528,19 @@
         </a:p>
       </dsp:txBody>
       <dsp:txXfrm>
-        <a:off x="1171562" y="6293411"/>
-        <a:ext cx="27229" cy="27229"/>
+        <a:off x="2609136" y="6194977"/>
+        <a:ext cx="11693" cy="11693"/>
       </dsp:txXfrm>
     </dsp:sp>
-    <dsp:sp modelId="{25190C3A-6E73-4CAC-8F22-61AF3B864FB9}">
+    <dsp:sp modelId="{CC978640-279C-4212-9397-13988665D466}">
       <dsp:nvSpPr>
         <dsp:cNvPr id="0" name=""/>
         <dsp:cNvSpPr/>
       </dsp:nvSpPr>
       <dsp:spPr>
         <a:xfrm>
-          <a:off x="1393173" y="6329948"/>
-          <a:ext cx="977182" cy="305633"/>
+          <a:off x="2731916" y="6054658"/>
+          <a:ext cx="1145311" cy="292332"/>
         </a:xfrm>
         <a:prstGeom prst="roundRect">
           <a:avLst>
@@ -27476,14 +27604,177 @@
           </a:pPr>
           <a:r>
             <a:rPr lang="en-US" sz="800" b="1" kern="1200" dirty="0" err="1"/>
+            <a:t>Get_work_portion_af</a:t>
+          </a:r>
+          <a:endParaRPr lang="en-US" sz="800" b="1" kern="1200" dirty="0"/>
+        </a:p>
+      </dsp:txBody>
+      <dsp:txXfrm>
+        <a:off x="2740478" y="6063220"/>
+        <a:ext cx="1128187" cy="275208"/>
+      </dsp:txXfrm>
+    </dsp:sp>
+    <dsp:sp modelId="{9005EC39-CB20-4094-BF94-3B2B58CB9931}">
+      <dsp:nvSpPr>
+        <dsp:cNvPr id="0" name=""/>
+        <dsp:cNvSpPr/>
+      </dsp:nvSpPr>
+      <dsp:spPr>
+        <a:xfrm rot="3907178">
+          <a:off x="1168528" y="6280935"/>
+          <a:ext cx="555864" cy="7869"/>
+        </a:xfrm>
+        <a:custGeom>
+          <a:avLst/>
+          <a:gdLst/>
+          <a:ahLst/>
+          <a:cxnLst/>
+          <a:rect l="0" t="0" r="0" b="0"/>
+          <a:pathLst>
+            <a:path>
+              <a:moveTo>
+                <a:pt x="0" y="3934"/>
+              </a:moveTo>
+              <a:lnTo>
+                <a:pt x="555864" y="3934"/>
+              </a:lnTo>
+            </a:path>
+          </a:pathLst>
+        </a:custGeom>
+        <a:noFill/>
+        <a:ln w="12700" cap="flat" cmpd="sng" algn="ctr">
+          <a:solidFill>
+            <a:schemeClr val="dk1">
+              <a:shade val="60000"/>
+              <a:hueOff val="0"/>
+              <a:satOff val="0"/>
+              <a:lumOff val="0"/>
+              <a:alphaOff val="0"/>
+            </a:schemeClr>
+          </a:solidFill>
+          <a:prstDash val="solid"/>
+          <a:miter lim="800000"/>
+        </a:ln>
+        <a:effectLst/>
+      </dsp:spPr>
+      <dsp:style>
+        <a:lnRef idx="2">
+          <a:scrgbClr r="0" g="0" b="0"/>
+        </a:lnRef>
+        <a:fillRef idx="0">
+          <a:scrgbClr r="0" g="0" b="0"/>
+        </a:fillRef>
+        <a:effectRef idx="0">
+          <a:scrgbClr r="0" g="0" b="0"/>
+        </a:effectRef>
+        <a:fontRef idx="minor"/>
+      </dsp:style>
+      <dsp:txBody>
+        <a:bodyPr spcFirstLastPara="0" vert="horz" wrap="square" lIns="12700" tIns="0" rIns="12700" bIns="0" numCol="1" spcCol="1270" anchor="ctr" anchorCtr="0">
+          <a:noAutofit/>
+        </a:bodyPr>
+        <a:lstStyle/>
+        <a:p>
+          <a:pPr marL="0" lvl="0" indent="0" algn="ctr" defTabSz="266700">
+            <a:lnSpc>
+              <a:spcPct val="90000"/>
+            </a:lnSpc>
+            <a:spcBef>
+              <a:spcPct val="0"/>
+            </a:spcBef>
+            <a:spcAft>
+              <a:spcPct val="35000"/>
+            </a:spcAft>
+            <a:buNone/>
+          </a:pPr>
+          <a:endParaRPr lang="en-US" sz="600" b="1" kern="1200"/>
+        </a:p>
+      </dsp:txBody>
+      <dsp:txXfrm>
+        <a:off x="1432563" y="6270973"/>
+        <a:ext cx="27793" cy="27793"/>
+      </dsp:txXfrm>
+    </dsp:sp>
+    <dsp:sp modelId="{25190C3A-6E73-4CAC-8F22-61AF3B864FB9}">
+      <dsp:nvSpPr>
+        <dsp:cNvPr id="0" name=""/>
+        <dsp:cNvSpPr/>
+      </dsp:nvSpPr>
+      <dsp:spPr>
+        <a:xfrm>
+          <a:off x="1563393" y="6390840"/>
+          <a:ext cx="934656" cy="292332"/>
+        </a:xfrm>
+        <a:prstGeom prst="roundRect">
+          <a:avLst>
+            <a:gd name="adj" fmla="val 10000"/>
+          </a:avLst>
+        </a:prstGeom>
+        <a:solidFill>
+          <a:schemeClr val="lt1">
+            <a:hueOff val="0"/>
+            <a:satOff val="0"/>
+            <a:lumOff val="0"/>
+            <a:alphaOff val="0"/>
+          </a:schemeClr>
+        </a:solidFill>
+        <a:ln w="12700" cap="flat" cmpd="sng" algn="ctr">
+          <a:solidFill>
+            <a:schemeClr val="dk1">
+              <a:shade val="80000"/>
+              <a:hueOff val="0"/>
+              <a:satOff val="0"/>
+              <a:lumOff val="0"/>
+              <a:alphaOff val="0"/>
+            </a:schemeClr>
+          </a:solidFill>
+          <a:prstDash val="solid"/>
+          <a:miter lim="800000"/>
+        </a:ln>
+        <a:effectLst/>
+      </dsp:spPr>
+      <dsp:style>
+        <a:lnRef idx="2">
+          <a:scrgbClr r="0" g="0" b="0"/>
+        </a:lnRef>
+        <a:fillRef idx="1">
+          <a:scrgbClr r="0" g="0" b="0"/>
+        </a:fillRef>
+        <a:effectRef idx="0">
+          <a:scrgbClr r="0" g="0" b="0"/>
+        </a:effectRef>
+        <a:fontRef idx="minor">
+          <a:schemeClr val="lt1"/>
+        </a:fontRef>
+      </dsp:style>
+      <dsp:txBody>
+        <a:bodyPr spcFirstLastPara="0" vert="horz" wrap="square" lIns="5080" tIns="5080" rIns="5080" bIns="5080" numCol="1" spcCol="1270" anchor="ctr" anchorCtr="0">
+          <a:noAutofit/>
+        </a:bodyPr>
+        <a:lstStyle/>
+        <a:p>
+          <a:pPr marL="0" lvl="0" indent="0" algn="ctr" defTabSz="355600">
+            <a:lnSpc>
+              <a:spcPct val="90000"/>
+            </a:lnSpc>
+            <a:spcBef>
+              <a:spcPct val="0"/>
+            </a:spcBef>
+            <a:spcAft>
+              <a:spcPct val="35000"/>
+            </a:spcAft>
+            <a:buNone/>
+          </a:pPr>
+          <a:r>
+            <a:rPr lang="en-US" sz="800" b="1" kern="1200" dirty="0" err="1"/>
             <a:t>Get_test_portion</a:t>
           </a:r>
           <a:endParaRPr lang="en-US" sz="800" b="1" kern="1200" dirty="0"/>
         </a:p>
       </dsp:txBody>
       <dsp:txXfrm>
-        <a:off x="1402125" y="6338900"/>
-        <a:ext cx="959278" cy="287729"/>
+        <a:off x="1571955" y="6399402"/>
+        <a:ext cx="917532" cy="275208"/>
       </dsp:txXfrm>
     </dsp:sp>
   </dsp:spTree>

</xml_diff>